<commit_message>
MWL minor change to revised ms (v6)
</commit_message>
<xml_diff>
--- a/manuscript/manuscript_crema_lake_rev6_with_comments.docx
+++ b/manuscript/manuscript_crema_lake_rev6_with_comments.docx
@@ -388,23 +388,7 @@
           <w:sz w:val="28"/>
           <w:szCs w:val="28"/>
         </w:rPr>
-        <w:t xml:space="preserve">Several forms of social learning rely on the direct or indirect evaluation of the fitness of cultural traits.  Here we argue, via </w:t>
-      </w:r>
-      <w:r>
-        <w:rPr>
-          <w:rFonts w:cs="Times New Roman" w:ascii="Times New Roman" w:hAnsi="Times New Roman"/>
-          <w:sz w:val="28"/>
-          <w:szCs w:val="28"/>
-        </w:rPr>
-        <w:t>a simple</w:t>
-      </w:r>
-      <w:r>
-        <w:rPr>
-          <w:rFonts w:cs="Times New Roman" w:ascii="Times New Roman" w:hAnsi="Times New Roman"/>
-          <w:sz w:val="28"/>
-          <w:szCs w:val="28"/>
-        </w:rPr>
-        <w:t xml:space="preserve"> agent-based model, that payoff uncertainty, that is the correlation between a trait and the signal used to evaluate its fitness, plays a pivotal role in the spread of beneficial innovation.  More specifically, we examine how this correlation affects the evolutionary dynamics of different forms of social learning and how each can generate divergent historical trajectories depending on the size of the sample pool.  In particular, we demonstrate that social learning by copying the best model is particularly susceptible to a sampling effect caused by the interaction of payoff uncertainty, the number of models sampled (the sample pool) and the frequency with which a trait is present in the population.  As a result, we identify circumstances in which smaller sample pools can act as ‘cultural incubators’ that promote the spread of innovations, while more widespread sampling of the population actually retards the rate of cultural evolution.</w:t>
+        <w:t>Several forms of social learning rely on the direct or indirect evaluation of the fitness of cultural traits.  Here we argue, via a simple agent-based model, that payoff uncertainty, that is the correlation between a trait and the signal used to evaluate its fitness, plays a pivotal role in the spread of beneficial innovation.  More specifically, we examine how this correlation affects the evolutionary dynamics of different forms of social learning and how each can generate divergent historical trajectories depending on the size of the sample pool.  In particular, we demonstrate that social learning by copying the best model is particularly susceptible to a sampling effect caused by the interaction of payoff uncertainty, the number of models sampled (the sample pool) and the frequency with which a trait is present in the population.  As a result, we identify circumstances in which smaller sample pools can act as ‘cultural incubators’ that promote the spread of innovations, while more widespread sampling of the population actually retards the rate of cultural evolution.</w:t>
       </w:r>
     </w:p>
     <w:p>
@@ -488,39 +472,7 @@
           <w:sz w:val="28"/>
           <w:szCs w:val="28"/>
         </w:rPr>
-        <w:t xml:space="preserve"> size/sampling and payoff uncertainty on the early stages in the spread of innovations.  Our finding augments the results of some existing studies (e.g. Baldini 2012, 2013; Lake and Crema 2012), but also identifies  circumstances in which the positive correlation between population size and the rate of cultural evolution </w:t>
-      </w:r>
-      <w:r>
-        <w:rPr>
-          <w:rFonts w:cs="Times New Roman" w:ascii="Times New Roman" w:hAnsi="Times New Roman"/>
-          <w:sz w:val="28"/>
-          <w:szCs w:val="28"/>
-        </w:rPr>
-        <w:commentReference w:id="0"/>
-      </w:r>
-      <w:r>
-        <w:rPr>
-          <w:rFonts w:cs="Times New Roman" w:ascii="Times New Roman" w:hAnsi="Times New Roman"/>
-          <w:sz w:val="28"/>
-          <w:szCs w:val="28"/>
-        </w:rPr>
-        <w:commentReference w:id="1"/>
-      </w:r>
-      <w:r>
-        <w:rPr>
-          <w:rFonts w:cs="Times New Roman" w:ascii="Times New Roman" w:hAnsi="Times New Roman"/>
-          <w:sz w:val="28"/>
-          <w:szCs w:val="28"/>
-        </w:rPr>
-        <w:commentReference w:id="2"/>
-      </w:r>
-      <w:r>
-        <w:rPr>
-          <w:rFonts w:cs="Times New Roman" w:ascii="Times New Roman" w:hAnsi="Times New Roman"/>
-          <w:sz w:val="28"/>
-          <w:szCs w:val="28"/>
-        </w:rPr>
-        <w:t xml:space="preserve">(Henrich 2004; Powell et al 2009, 2010; Shennan 2001) is significantly modified by the joint effect of payoff uncertainty and sample pool size.  We begin with a brief review of findings from the most immediately relevant recent literature on the value of social learning, the nature of payoff and success-biased social learning and how it is mediated by payoff uncertainty and </w:t>
+        <w:t xml:space="preserve"> size/sampling and payoff uncertainty on the early stages in the spread of innovations.  Our finding augments the results of some existing studies (e.g. Baldini 2012, 2013; Lake and Crema 2012), but also identifies  circumstances in which the positive correlation between population size and the rate of cultural evolution (Henrich 2004; Powell et al 2009, 2010; Shennan 2001) is significantly modified by the joint effect of payoff uncertainty and sample pool size.  We begin with a brief review of findings from the most immediately relevant recent literature on the value of social learning, the nature of payoff and success-biased social learning and how it is mediated by payoff uncertainty and </w:t>
       </w:r>
       <w:r>
         <w:rPr>
@@ -4636,11 +4588,11 @@
         </w:tblCellMar>
       </w:tblPr>
       <w:tblGrid>
-        <w:gridCol w:w="983"/>
+        <w:gridCol w:w="982"/>
         <w:gridCol w:w="4494"/>
         <w:gridCol w:w="1260"/>
-        <w:gridCol w:w="1169"/>
-        <w:gridCol w:w="2265"/>
+        <w:gridCol w:w="1168"/>
+        <w:gridCol w:w="2267"/>
       </w:tblGrid>
       <w:tr>
         <w:trPr>
@@ -4648,7 +4600,7 @@
         </w:trPr>
         <w:tc>
           <w:tcPr>
-            <w:tcW w:w="983" w:type="dxa"/>
+            <w:tcW w:w="982" w:type="dxa"/>
             <w:tcBorders>
               <w:top w:val="single" w:sz="8" w:space="0" w:color="000001"/>
               <w:left w:val="nil"/>
@@ -4762,7 +4714,7 @@
         </w:tc>
         <w:tc>
           <w:tcPr>
-            <w:tcW w:w="1169" w:type="dxa"/>
+            <w:tcW w:w="1168" w:type="dxa"/>
             <w:tcBorders>
               <w:top w:val="single" w:sz="8" w:space="0" w:color="000001"/>
               <w:left w:val="nil"/>
@@ -4800,7 +4752,7 @@
         </w:tc>
         <w:tc>
           <w:tcPr>
-            <w:tcW w:w="2265" w:type="dxa"/>
+            <w:tcW w:w="2267" w:type="dxa"/>
             <w:tcBorders>
               <w:top w:val="single" w:sz="8" w:space="0" w:color="000001"/>
               <w:left w:val="nil"/>
@@ -4842,7 +4794,7 @@
         </w:trPr>
         <w:tc>
           <w:tcPr>
-            <w:tcW w:w="983" w:type="dxa"/>
+            <w:tcW w:w="982" w:type="dxa"/>
             <w:tcBorders>
               <w:top w:val="single" w:sz="8" w:space="0" w:color="000001"/>
               <w:left w:val="nil"/>
@@ -4951,7 +4903,7 @@
         </w:tc>
         <w:tc>
           <w:tcPr>
-            <w:tcW w:w="1169" w:type="dxa"/>
+            <w:tcW w:w="1168" w:type="dxa"/>
             <w:tcBorders>
               <w:top w:val="single" w:sz="8" w:space="0" w:color="000001"/>
               <w:left w:val="nil"/>
@@ -4986,7 +4938,7 @@
         </w:tc>
         <w:tc>
           <w:tcPr>
-            <w:tcW w:w="2265" w:type="dxa"/>
+            <w:tcW w:w="2267" w:type="dxa"/>
             <w:tcBorders>
               <w:top w:val="single" w:sz="8" w:space="0" w:color="000001"/>
               <w:left w:val="nil"/>
@@ -5024,7 +4976,7 @@
         </w:trPr>
         <w:tc>
           <w:tcPr>
-            <w:tcW w:w="983" w:type="dxa"/>
+            <w:tcW w:w="982" w:type="dxa"/>
             <w:tcBorders>
               <w:top w:val="single" w:sz="8" w:space="0" w:color="000001"/>
               <w:left w:val="nil"/>
@@ -5134,7 +5086,7 @@
         </w:tc>
         <w:tc>
           <w:tcPr>
-            <w:tcW w:w="1169" w:type="dxa"/>
+            <w:tcW w:w="1168" w:type="dxa"/>
             <w:tcBorders>
               <w:top w:val="single" w:sz="8" w:space="0" w:color="000001"/>
               <w:left w:val="nil"/>
@@ -5169,7 +5121,7 @@
         </w:tc>
         <w:tc>
           <w:tcPr>
-            <w:tcW w:w="2265" w:type="dxa"/>
+            <w:tcW w:w="2267" w:type="dxa"/>
             <w:tcBorders>
               <w:top w:val="single" w:sz="8" w:space="0" w:color="000001"/>
               <w:left w:val="nil"/>
@@ -5207,7 +5159,7 @@
         </w:trPr>
         <w:tc>
           <w:tcPr>
-            <w:tcW w:w="983" w:type="dxa"/>
+            <w:tcW w:w="982" w:type="dxa"/>
             <w:tcBorders>
               <w:top w:val="single" w:sz="8" w:space="0" w:color="000001"/>
               <w:left w:val="nil"/>
@@ -5316,7 +5268,7 @@
         </w:tc>
         <w:tc>
           <w:tcPr>
-            <w:tcW w:w="1169" w:type="dxa"/>
+            <w:tcW w:w="1168" w:type="dxa"/>
             <w:tcBorders>
               <w:top w:val="single" w:sz="8" w:space="0" w:color="000001"/>
               <w:left w:val="nil"/>
@@ -5351,7 +5303,7 @@
         </w:tc>
         <w:tc>
           <w:tcPr>
-            <w:tcW w:w="2265" w:type="dxa"/>
+            <w:tcW w:w="2267" w:type="dxa"/>
             <w:tcBorders>
               <w:top w:val="single" w:sz="8" w:space="0" w:color="000001"/>
               <w:left w:val="nil"/>
@@ -5389,7 +5341,7 @@
         </w:trPr>
         <w:tc>
           <w:tcPr>
-            <w:tcW w:w="983" w:type="dxa"/>
+            <w:tcW w:w="982" w:type="dxa"/>
             <w:tcBorders>
               <w:top w:val="single" w:sz="8" w:space="0" w:color="000001"/>
               <w:left w:val="nil"/>
@@ -5514,7 +5466,7 @@
         </w:tc>
         <w:tc>
           <w:tcPr>
-            <w:tcW w:w="1169" w:type="dxa"/>
+            <w:tcW w:w="1168" w:type="dxa"/>
             <w:tcBorders>
               <w:top w:val="single" w:sz="8" w:space="0" w:color="000001"/>
               <w:left w:val="nil"/>
@@ -5549,7 +5501,7 @@
         </w:tc>
         <w:tc>
           <w:tcPr>
-            <w:tcW w:w="2265" w:type="dxa"/>
+            <w:tcW w:w="2267" w:type="dxa"/>
             <w:tcBorders>
               <w:top w:val="single" w:sz="8" w:space="0" w:color="000001"/>
               <w:left w:val="nil"/>
@@ -5589,7 +5541,7 @@
         </w:trPr>
         <w:tc>
           <w:tcPr>
-            <w:tcW w:w="983" w:type="dxa"/>
+            <w:tcW w:w="982" w:type="dxa"/>
             <w:tcBorders>
               <w:top w:val="single" w:sz="8" w:space="0" w:color="000001"/>
               <w:left w:val="nil"/>
@@ -5698,7 +5650,7 @@
         </w:tc>
         <w:tc>
           <w:tcPr>
-            <w:tcW w:w="1169" w:type="dxa"/>
+            <w:tcW w:w="1168" w:type="dxa"/>
             <w:tcBorders>
               <w:top w:val="single" w:sz="8" w:space="0" w:color="000001"/>
               <w:left w:val="nil"/>
@@ -5733,7 +5685,7 @@
         </w:tc>
         <w:tc>
           <w:tcPr>
-            <w:tcW w:w="2265" w:type="dxa"/>
+            <w:tcW w:w="2267" w:type="dxa"/>
             <w:tcBorders>
               <w:top w:val="single" w:sz="8" w:space="0" w:color="000001"/>
               <w:left w:val="nil"/>
@@ -5773,7 +5725,7 @@
         </w:trPr>
         <w:tc>
           <w:tcPr>
-            <w:tcW w:w="983" w:type="dxa"/>
+            <w:tcW w:w="982" w:type="dxa"/>
             <w:tcBorders>
               <w:top w:val="single" w:sz="8" w:space="0" w:color="000001"/>
               <w:left w:val="nil"/>
@@ -5876,7 +5828,7 @@
         </w:tc>
         <w:tc>
           <w:tcPr>
-            <w:tcW w:w="1169" w:type="dxa"/>
+            <w:tcW w:w="1168" w:type="dxa"/>
             <w:tcBorders>
               <w:top w:val="single" w:sz="8" w:space="0" w:color="000001"/>
               <w:left w:val="nil"/>
@@ -5909,7 +5861,7 @@
         </w:tc>
         <w:tc>
           <w:tcPr>
-            <w:tcW w:w="2265" w:type="dxa"/>
+            <w:tcW w:w="2267" w:type="dxa"/>
             <w:tcBorders>
               <w:top w:val="single" w:sz="8" w:space="0" w:color="000001"/>
               <w:left w:val="nil"/>
@@ -5947,7 +5899,7 @@
         </w:trPr>
         <w:tc>
           <w:tcPr>
-            <w:tcW w:w="983" w:type="dxa"/>
+            <w:tcW w:w="982" w:type="dxa"/>
             <w:tcBorders>
               <w:top w:val="single" w:sz="8" w:space="0" w:color="000001"/>
               <w:left w:val="nil"/>
@@ -6056,7 +6008,7 @@
         </w:tc>
         <w:tc>
           <w:tcPr>
-            <w:tcW w:w="1169" w:type="dxa"/>
+            <w:tcW w:w="1168" w:type="dxa"/>
             <w:tcBorders>
               <w:top w:val="single" w:sz="8" w:space="0" w:color="000001"/>
               <w:left w:val="nil"/>
@@ -6091,7 +6043,7 @@
         </w:tc>
         <w:tc>
           <w:tcPr>
-            <w:tcW w:w="2265" w:type="dxa"/>
+            <w:tcW w:w="2267" w:type="dxa"/>
             <w:tcBorders>
               <w:top w:val="single" w:sz="8" w:space="0" w:color="000001"/>
               <w:left w:val="nil"/>
@@ -7439,7 +7391,7 @@
           <w:sz w:val="28"/>
           <w:szCs w:val="28"/>
         </w:rPr>
-        <w:commentReference w:id="3"/>
+        <w:commentReference w:id="0"/>
       </w:r>
       <w:r>
         <w:rPr>
@@ -7863,7 +7815,129 @@
           <w:szCs w:val="24"/>
           <w:lang w:val="en-GB" w:eastAsia="zh-CN" w:bidi="hi-IN"/>
         </w:rPr>
-        <w:t>F</w:t>
+        <w:t xml:space="preserve">Figure 2: Probability of losing a single optimal variant (B) as a function of </w:t>
+      </w:r>
+      <w:r>
+        <w:rPr>
+          <w:rFonts w:eastAsia="ＭＳ 明朝" w:cs="Times New Roman" w:ascii="Times New Roman" w:hAnsi="Times New Roman"/>
+          <w:i/>
+          <w:iCs/>
+          <w:color w:val="00000A"/>
+          <w:sz w:val="24"/>
+          <w:szCs w:val="24"/>
+          <w:lang w:val="en-GB" w:eastAsia="zh-CN" w:bidi="hi-IN"/>
+        </w:rPr>
+        <w:t>k</w:t>
+      </w:r>
+      <w:r>
+        <w:rPr>
+          <w:rFonts w:eastAsia="ＭＳ 明朝" w:cs="Times New Roman" w:ascii="Times New Roman" w:hAnsi="Times New Roman"/>
+          <w:i w:val="false"/>
+          <w:iCs w:val="false"/>
+          <w:color w:val="00000A"/>
+          <w:sz w:val="24"/>
+          <w:szCs w:val="24"/>
+          <w:lang w:val="en-GB" w:eastAsia="zh-CN" w:bidi="hi-IN"/>
+        </w:rPr>
+        <w:t xml:space="preserve"> for different models of social learning: a) without convergent innovation; b)with convergent innovation (</w:t>
+      </w:r>
+      <w:r>
+        <w:rPr>
+          <w:rFonts w:eastAsia="ＭＳ 明朝" w:cs="Times New Roman" w:ascii="Times New Roman" w:hAnsi="Times New Roman"/>
+          <w:i/>
+          <w:iCs/>
+          <w:color w:val="00000A"/>
+          <w:sz w:val="24"/>
+          <w:szCs w:val="24"/>
+          <w:lang w:val="en-GB" w:eastAsia="zh-CN" w:bidi="hi-IN"/>
+        </w:rPr>
+        <w:t>c</w:t>
+      </w:r>
+      <w:r>
+        <w:rPr>
+          <w:rFonts w:eastAsia="ＭＳ 明朝" w:cs="Times New Roman" w:ascii="Times New Roman" w:hAnsi="Times New Roman"/>
+          <w:i w:val="false"/>
+          <w:iCs w:val="false"/>
+          <w:color w:val="00000A"/>
+          <w:sz w:val="24"/>
+          <w:szCs w:val="24"/>
+          <w:lang w:val="en-GB" w:eastAsia="zh-CN" w:bidi="hi-IN"/>
+        </w:rPr>
+        <w:t>=0.005).  In all cases g</w:t>
+      </w:r>
+      <w:r>
+        <w:rPr>
+          <w:rFonts w:eastAsia="ＭＳ 明朝" w:cs="Times New Roman" w:ascii="Times New Roman" w:hAnsi="Times New Roman"/>
+          <w:i w:val="false"/>
+          <w:iCs w:val="false"/>
+          <w:color w:val="00000A"/>
+          <w:sz w:val="24"/>
+          <w:szCs w:val="24"/>
+          <w:vertAlign w:val="subscript"/>
+          <w:lang w:val="en-GB" w:eastAsia="zh-CN" w:bidi="hi-IN"/>
+        </w:rPr>
+        <w:t>B</w:t>
+      </w:r>
+      <w:r>
+        <w:rPr>
+          <w:rFonts w:eastAsia="ＭＳ 明朝" w:cs="Times New Roman" w:ascii="Times New Roman" w:hAnsi="Times New Roman"/>
+          <w:i w:val="false"/>
+          <w:iCs w:val="false"/>
+          <w:color w:val="00000A"/>
+          <w:sz w:val="24"/>
+          <w:szCs w:val="24"/>
+          <w:lang w:val="en-GB" w:eastAsia="zh-CN" w:bidi="hi-IN"/>
+        </w:rPr>
+        <w:t>=3 and g</w:t>
+      </w:r>
+      <w:r>
+        <w:rPr>
+          <w:rFonts w:eastAsia="ＭＳ 明朝" w:cs="Times New Roman" w:ascii="Times New Roman" w:hAnsi="Times New Roman"/>
+          <w:i w:val="false"/>
+          <w:iCs w:val="false"/>
+          <w:color w:val="00000A"/>
+          <w:sz w:val="24"/>
+          <w:szCs w:val="24"/>
+          <w:vertAlign w:val="subscript"/>
+          <w:lang w:val="en-GB" w:eastAsia="zh-CN" w:bidi="hi-IN"/>
+        </w:rPr>
+        <w:t>A</w:t>
+      </w:r>
+      <w:r>
+        <w:rPr>
+          <w:rFonts w:eastAsia="ＭＳ 明朝" w:cs="Times New Roman" w:ascii="Times New Roman" w:hAnsi="Times New Roman"/>
+          <w:i w:val="false"/>
+          <w:iCs w:val="false"/>
+          <w:color w:val="00000A"/>
+          <w:sz w:val="24"/>
+          <w:szCs w:val="24"/>
+          <w:lang w:val="en-GB" w:eastAsia="zh-CN" w:bidi="hi-IN"/>
+        </w:rPr>
+        <w:t xml:space="preserve">=1. Probabilities obtained from 10,000 simulations for each value of </w:t>
+      </w:r>
+      <w:r>
+        <w:rPr>
+          <w:rFonts w:eastAsia="ＭＳ 明朝" w:cs="Times New Roman" w:ascii="Times New Roman" w:hAnsi="Times New Roman"/>
+          <w:i/>
+          <w:iCs/>
+          <w:color w:val="00000A"/>
+          <w:sz w:val="24"/>
+          <w:szCs w:val="24"/>
+          <w:lang w:val="en-GB" w:eastAsia="zh-CN" w:bidi="hi-IN"/>
+        </w:rPr>
+        <w:t>k</w:t>
+      </w:r>
+      <w:r>
+        <w:rPr>
+          <w:rFonts w:eastAsia="ＭＳ 明朝" w:cs="Times New Roman" w:ascii="Times New Roman" w:hAnsi="Times New Roman"/>
+          <w:i w:val="false"/>
+          <w:iCs w:val="false"/>
+          <w:color w:val="00000A"/>
+          <w:sz w:val="24"/>
+          <w:szCs w:val="24"/>
+          <w:lang w:val="en-GB" w:eastAsia="zh-CN" w:bidi="hi-IN"/>
+        </w:rPr>
+        <w:t>, except for the random copying model.</w:t>
         <w:drawing>
           <wp:anchor behindDoc="0" distT="0" distB="0" distL="0" distR="0" simplePos="0" locked="0" layoutInCell="1" allowOverlap="1" relativeHeight="1">
             <wp:simplePos x="0" y="0"/>
@@ -7917,1195 +7991,1037 @@
           </wp:anchor>
         </w:drawing>
       </w:r>
-      <w:r>
-        <w:rPr>
-          <w:rFonts w:eastAsia="ＭＳ 明朝" w:cs="Times New Roman" w:ascii="Times New Roman" w:hAnsi="Times New Roman"/>
-          <w:i w:val="false"/>
-          <w:iCs w:val="false"/>
+    </w:p>
+    <w:p>
+      <w:pPr>
+        <w:pStyle w:val="Normal"/>
+        <w:spacing w:lineRule="auto" w:line="480"/>
+        <w:jc w:val="center"/>
+        <w:rPr>
+          <w:rFonts w:eastAsia="ＭＳ 明朝" w:cs="Lucida Sans"/>
           <w:color w:val="00000A"/>
           <w:sz w:val="24"/>
           <w:szCs w:val="24"/>
           <w:lang w:val="en-GB" w:eastAsia="zh-CN" w:bidi="hi-IN"/>
         </w:rPr>
-        <w:t xml:space="preserve">igure 2: Probability of losing a single optimal variant (B) as a function of </w:t>
-      </w:r>
-      <w:r>
-        <w:rPr>
-          <w:rFonts w:eastAsia="ＭＳ 明朝" w:cs="Times New Roman" w:ascii="Times New Roman" w:hAnsi="Times New Roman"/>
-          <w:i/>
-          <w:iCs/>
+      </w:pPr>
+      <w:r>
+        <w:rPr>
+          <w:rFonts w:eastAsia="ＭＳ 明朝" w:cs="Lucida Sans"/>
           <w:color w:val="00000A"/>
           <w:sz w:val="24"/>
           <w:szCs w:val="24"/>
           <w:lang w:val="en-GB" w:eastAsia="zh-CN" w:bidi="hi-IN"/>
         </w:rPr>
+      </w:r>
+    </w:p>
+    <w:p>
+      <w:pPr>
+        <w:pStyle w:val="Normal"/>
+        <w:spacing w:lineRule="auto" w:line="480"/>
+        <w:jc w:val="both"/>
+        <w:rPr>
+          <w:rFonts w:cs="Times New Roman" w:ascii="Times New Roman" w:hAnsi="Times New Roman"/>
+          <w:i/>
+          <w:sz w:val="28"/>
+          <w:szCs w:val="28"/>
+        </w:rPr>
+      </w:pPr>
+      <w:r>
+        <w:rPr>
+          <w:rFonts w:cs="Times New Roman" w:ascii="Times New Roman" w:hAnsi="Times New Roman"/>
+          <w:i/>
+          <w:sz w:val="28"/>
+          <w:szCs w:val="28"/>
+        </w:rPr>
+        <w:t>3.2. Experiments 2 and 3: Spread of innovation through a population</w:t>
+      </w:r>
+    </w:p>
+    <w:p>
+      <w:pPr>
+        <w:pStyle w:val="Normal"/>
+        <w:spacing w:lineRule="auto" w:line="480"/>
+        <w:jc w:val="both"/>
+        <w:rPr>
+          <w:rFonts w:eastAsia="ＭＳ 明朝" w:cs="Times New Roman" w:ascii="Times New Roman" w:hAnsi="Times New Roman"/>
+          <w:color w:val="00000A"/>
+          <w:sz w:val="28"/>
+          <w:szCs w:val="28"/>
+          <w:lang w:val="en-GB" w:eastAsia="zh-CN" w:bidi="hi-IN"/>
+        </w:rPr>
+      </w:pPr>
+      <w:r>
+        <w:rPr>
+          <w:rFonts w:eastAsia="ＭＳ 明朝" w:cs="Times New Roman" w:ascii="Times New Roman" w:hAnsi="Times New Roman"/>
+          <w:color w:val="00000A"/>
+          <w:sz w:val="28"/>
+          <w:szCs w:val="28"/>
+          <w:lang w:val="en-GB" w:eastAsia="zh-CN" w:bidi="hi-IN"/>
+        </w:rPr>
+      </w:r>
+    </w:p>
+    <w:p>
+      <w:pPr>
+        <w:pStyle w:val="Normal"/>
+        <w:spacing w:lineRule="auto" w:line="480"/>
+        <w:jc w:val="both"/>
+        <w:rPr>
+          <w:rFonts w:cs="Times New Roman" w:ascii="Times New Roman" w:hAnsi="Times New Roman"/>
+          <w:sz w:val="28"/>
+          <w:szCs w:val="28"/>
+        </w:rPr>
+      </w:pPr>
+      <w:r>
+        <w:rPr>
+          <w:rFonts w:cs="Times New Roman" w:ascii="Times New Roman" w:hAnsi="Times New Roman"/>
+          <w:sz w:val="28"/>
+          <w:szCs w:val="28"/>
+        </w:rPr>
+        <w:t xml:space="preserve">The results of the first experiment suggest that when social learning uses a copy-the-best rule, a decreased correlation between </w:t>
+      </w:r>
+      <w:r>
+        <w:rPr>
+          <w:rFonts w:cs="Times New Roman" w:ascii="Times New Roman" w:hAnsi="Times New Roman"/>
+          <w:i/>
+          <w:iCs/>
+          <w:sz w:val="28"/>
+          <w:szCs w:val="28"/>
+        </w:rPr>
+        <w:t>g</w:t>
+      </w:r>
+      <w:r>
+        <w:rPr>
+          <w:rFonts w:cs="Times New Roman" w:ascii="Times New Roman" w:hAnsi="Times New Roman"/>
+          <w:sz w:val="28"/>
+          <w:szCs w:val="28"/>
+        </w:rPr>
+        <w:t xml:space="preserve"> and its corresponding payoff signal </w:t>
+      </w:r>
+      <w:r>
+        <w:rPr>
+          <w:rFonts w:cs="Times New Roman" w:ascii="Times New Roman" w:hAnsi="Times New Roman"/>
+          <w:i/>
+          <w:iCs/>
+          <w:sz w:val="28"/>
+          <w:szCs w:val="28"/>
+        </w:rPr>
+        <w:t xml:space="preserve">p (i.e. </w:t>
+      </w:r>
+      <w:r>
+        <w:rPr>
+          <w:rFonts w:cs="Times New Roman" w:ascii="Times New Roman" w:hAnsi="Times New Roman"/>
+          <w:sz w:val="28"/>
+          <w:szCs w:val="28"/>
+        </w:rPr>
+        <w:t xml:space="preserve">larger </w:t>
+      </w:r>
+      <w:r>
+        <w:rPr>
+          <w:rFonts w:cs="Times New Roman" w:ascii="Times New Roman" w:hAnsi="Times New Roman"/>
+          <w:i/>
+          <w:iCs/>
+          <w:sz w:val="28"/>
+          <w:szCs w:val="28"/>
+        </w:rPr>
+        <w:t>σ</w:t>
+      </w:r>
+      <w:r>
+        <w:rPr>
+          <w:rFonts w:cs="Times New Roman" w:ascii="Times New Roman" w:hAnsi="Times New Roman"/>
+          <w:sz w:val="28"/>
+          <w:szCs w:val="28"/>
+        </w:rPr>
+        <w:t xml:space="preserve">) can lead to smaller sample pools, </w:t>
+      </w:r>
+      <w:r>
+        <w:rPr>
+          <w:rFonts w:cs="Times New Roman" w:ascii="Times New Roman" w:hAnsi="Times New Roman"/>
+          <w:i/>
+          <w:iCs/>
+          <w:sz w:val="28"/>
+          <w:szCs w:val="28"/>
+        </w:rPr>
         <w:t>k</w:t>
       </w:r>
       <w:r>
         <w:rPr>
-          <w:rFonts w:eastAsia="ＭＳ 明朝" w:cs="Times New Roman" w:ascii="Times New Roman" w:hAnsi="Times New Roman"/>
-          <w:i w:val="false"/>
-          <w:iCs w:val="false"/>
+          <w:rFonts w:cs="Times New Roman" w:ascii="Times New Roman" w:hAnsi="Times New Roman"/>
+          <w:sz w:val="28"/>
+          <w:szCs w:val="28"/>
+        </w:rPr>
+        <w:t xml:space="preserve">, better supporting the retention of rare, beneficial traits.  However, small </w:t>
+      </w:r>
+      <w:r>
+        <w:rPr>
+          <w:rFonts w:cs="Times New Roman" w:ascii="Times New Roman" w:hAnsi="Times New Roman"/>
+          <w:i/>
+          <w:iCs/>
+          <w:sz w:val="28"/>
+          <w:szCs w:val="28"/>
+        </w:rPr>
+        <w:t>k</w:t>
+      </w:r>
+      <w:r>
+        <w:rPr>
+          <w:rFonts w:cs="Times New Roman" w:ascii="Times New Roman" w:hAnsi="Times New Roman"/>
+          <w:sz w:val="28"/>
+          <w:szCs w:val="28"/>
+        </w:rPr>
+        <w:t xml:space="preserve"> also implies a smaller chance that a beneficial innovation occurs within the social clique (sample) in the first place.  There are, thus,  two contrasting forces: low </w:t>
+      </w:r>
+      <w:r>
+        <w:rPr>
+          <w:rFonts w:cs="Times New Roman" w:ascii="Times New Roman" w:hAnsi="Times New Roman"/>
+          <w:i/>
+          <w:iCs/>
+          <w:sz w:val="28"/>
+          <w:szCs w:val="28"/>
+        </w:rPr>
+        <w:t xml:space="preserve">k </w:t>
+      </w:r>
+      <w:r>
+        <w:rPr>
+          <w:rFonts w:cs="Times New Roman" w:ascii="Times New Roman" w:hAnsi="Times New Roman"/>
+          <w:sz w:val="28"/>
+          <w:szCs w:val="28"/>
+        </w:rPr>
+        <w:t xml:space="preserve">promotes the retention of beneficial innovations, but decreases the probability of such innovations occuring; high </w:t>
+      </w:r>
+      <w:r>
+        <w:rPr>
+          <w:rFonts w:cs="Times New Roman" w:ascii="Times New Roman" w:hAnsi="Times New Roman"/>
+          <w:i/>
+          <w:iCs/>
+          <w:sz w:val="28"/>
+          <w:szCs w:val="28"/>
+        </w:rPr>
+        <w:t>k</w:t>
+      </w:r>
+      <w:r>
+        <w:rPr>
+          <w:rFonts w:cs="Times New Roman" w:ascii="Times New Roman" w:hAnsi="Times New Roman"/>
+          <w:sz w:val="28"/>
+          <w:szCs w:val="28"/>
+        </w:rPr>
+        <w:t xml:space="preserve"> increases the probability of erroneously selecting suboptimal traits present at higher frequencies, but also increases the probability that a beneficial innovation occurs (and is thus available to be copied) within the social clique.</w:t>
+      </w:r>
+    </w:p>
+    <w:p>
+      <w:pPr>
+        <w:pStyle w:val="Normal"/>
+        <w:spacing w:lineRule="auto" w:line="480"/>
+        <w:jc w:val="both"/>
+        <w:rPr>
+          <w:rFonts w:eastAsia="ＭＳ 明朝" w:cs="Lucida Sans" w:ascii="Times New Roman" w:hAnsi="Times New Roman"/>
+          <w:color w:val="00000A"/>
+          <w:sz w:val="28"/>
+          <w:szCs w:val="28"/>
+          <w:lang w:val="en-GB" w:eastAsia="zh-CN" w:bidi="hi-IN"/>
+        </w:rPr>
+      </w:pPr>
+      <w:r>
+        <w:rPr>
+          <w:rFonts w:eastAsia="ＭＳ 明朝" w:cs="Lucida Sans" w:ascii="Times New Roman" w:hAnsi="Times New Roman"/>
+          <w:color w:val="00000A"/>
+          <w:sz w:val="28"/>
+          <w:szCs w:val="28"/>
+          <w:lang w:val="en-GB" w:eastAsia="zh-CN" w:bidi="hi-IN"/>
+        </w:rPr>
+      </w:r>
+    </w:p>
+    <w:p>
+      <w:pPr>
+        <w:pStyle w:val="Normal"/>
+        <w:spacing w:lineRule="auto" w:line="480"/>
+        <w:jc w:val="both"/>
+        <w:rPr>
+          <w:rFonts w:eastAsia="ＭＳ 明朝" w:cs="Times New Roman" w:ascii="Times New Roman" w:hAnsi="Times New Roman"/>
+          <w:i w:val="false"/>
+          <w:iCs w:val="false"/>
+          <w:color w:val="00000A"/>
+          <w:sz w:val="28"/>
+          <w:szCs w:val="28"/>
+          <w:lang w:val="en-GB" w:eastAsia="zh-CN" w:bidi="hi-IN"/>
+        </w:rPr>
+      </w:pPr>
+      <w:r>
+        <w:rPr>
+          <w:rFonts w:cs="Times New Roman" w:ascii="Times New Roman" w:hAnsi="Times New Roman"/>
+          <w:sz w:val="28"/>
+          <w:szCs w:val="28"/>
+        </w:rPr>
+        <w:t xml:space="preserve">We now explore the balance between these two contrasting forces in a spatially explicit population of N randomly distributed agents, where the sample pool size is determined by the local interaction radius, defined as the </w:t>
+      </w:r>
+      <w:r>
+        <w:rPr>
+          <w:rFonts w:cs="Times New Roman" w:ascii="Times New Roman" w:hAnsi="Times New Roman"/>
+          <w:i/>
+          <w:iCs/>
+          <w:sz w:val="28"/>
+          <w:szCs w:val="28"/>
+        </w:rPr>
+        <w:t>k</w:t>
+      </w:r>
+      <w:r>
+        <w:rPr>
+          <w:rFonts w:cs="Times New Roman" w:ascii="Times New Roman" w:hAnsi="Times New Roman"/>
+          <w:i w:val="false"/>
+          <w:iCs w:val="false"/>
+          <w:sz w:val="28"/>
+          <w:szCs w:val="28"/>
+        </w:rPr>
+        <w:t xml:space="preserve"> nearest neighbours to each focal agent</w:t>
+      </w:r>
+      <w:r>
+        <w:rPr>
+          <w:rFonts w:cs="Times New Roman" w:ascii="Times New Roman" w:hAnsi="Times New Roman"/>
+          <w:sz w:val="28"/>
+          <w:szCs w:val="28"/>
+        </w:rPr>
+        <w:t xml:space="preserve">.  High values of </w:t>
+      </w:r>
+      <w:r>
+        <w:rPr>
+          <w:rFonts w:cs="Times New Roman" w:ascii="Times New Roman" w:hAnsi="Times New Roman"/>
+          <w:i/>
+          <w:iCs/>
+          <w:sz w:val="28"/>
+          <w:szCs w:val="28"/>
+        </w:rPr>
+        <w:t>k</w:t>
+      </w:r>
+      <w:r>
+        <w:rPr>
+          <w:rFonts w:cs="Times New Roman" w:ascii="Times New Roman" w:hAnsi="Times New Roman"/>
+          <w:sz w:val="28"/>
+          <w:szCs w:val="28"/>
+        </w:rPr>
+        <w:t xml:space="preserve"> allow wider interaction, increasing the probability that a sampled model possesses a beneficial mutation, while low values of </w:t>
+      </w:r>
+      <w:r>
+        <w:rPr>
+          <w:rFonts w:cs="Times New Roman" w:ascii="Times New Roman" w:hAnsi="Times New Roman"/>
+          <w:i/>
+          <w:iCs/>
+          <w:sz w:val="28"/>
+          <w:szCs w:val="28"/>
+        </w:rPr>
+        <w:t>k</w:t>
+      </w:r>
+      <w:r>
+        <w:rPr>
+          <w:rFonts w:cs="Times New Roman" w:ascii="Times New Roman" w:hAnsi="Times New Roman"/>
+          <w:sz w:val="28"/>
+          <w:szCs w:val="28"/>
+        </w:rPr>
+        <w:t xml:space="preserve"> produce more localised interaction with a concomitantly lower probability of innovation loss.  For experiment two, we use Latin hypercube sampling (McKay et al 1979) to ensure uniform coverage of a parameter space comprising 30,000 unique combinations for each of the three models, with </w:t>
+      </w:r>
+      <w:r>
+        <w:rPr>
+          <w:rFonts w:cs="Times New Roman" w:ascii="Times New Roman" w:hAnsi="Times New Roman"/>
+          <w:i/>
+          <w:iCs/>
+          <w:sz w:val="28"/>
+          <w:szCs w:val="28"/>
+        </w:rPr>
+        <w:t>σ</w:t>
+      </w:r>
+      <w:r>
+        <w:rPr>
+          <w:rFonts w:cs="Times New Roman" w:ascii="Times New Roman" w:hAnsi="Times New Roman"/>
+          <w:sz w:val="28"/>
+          <w:szCs w:val="28"/>
+        </w:rPr>
+        <w:t xml:space="preserve"> bounded between 0 and 3, </w:t>
+      </w:r>
+      <w:r>
+        <w:rPr>
+          <w:rFonts w:cs="Times New Roman" w:ascii="Times New Roman" w:hAnsi="Times New Roman"/>
+          <w:i/>
+          <w:sz w:val="28"/>
+          <w:szCs w:val="28"/>
+        </w:rPr>
+        <w:t xml:space="preserve">k </w:t>
+      </w:r>
+      <w:r>
+        <w:rPr>
+          <w:rFonts w:cs="Times New Roman" w:ascii="Times New Roman" w:hAnsi="Times New Roman"/>
+          <w:sz w:val="28"/>
+          <w:szCs w:val="28"/>
+        </w:rPr>
+        <w:t xml:space="preserve">between 1 and 500, and fixing </w:t>
+      </w:r>
+      <w:r>
+        <w:rPr>
+          <w:rFonts w:cs="Times New Roman" w:ascii="Times New Roman" w:hAnsi="Times New Roman"/>
+          <w:i/>
+          <w:sz w:val="28"/>
+          <w:szCs w:val="28"/>
+        </w:rPr>
+        <w:t>N</w:t>
+      </w:r>
+      <w:r>
+        <w:rPr>
+          <w:rFonts w:cs="Times New Roman" w:ascii="Times New Roman" w:hAnsi="Times New Roman"/>
+          <w:sz w:val="28"/>
+          <w:szCs w:val="28"/>
+        </w:rPr>
+        <w:t xml:space="preserve"> to 1,000, </w:t>
+      </w:r>
+      <w:r>
+        <w:rPr>
+          <w:rFonts w:cs="Times New Roman" w:ascii="Times New Roman" w:hAnsi="Times New Roman"/>
+          <w:i/>
+          <w:sz w:val="28"/>
+          <w:szCs w:val="28"/>
+        </w:rPr>
+        <w:t xml:space="preserve">b </w:t>
+      </w:r>
+      <w:r>
+        <w:rPr>
+          <w:rFonts w:cs="Times New Roman" w:ascii="Times New Roman" w:hAnsi="Times New Roman"/>
+          <w:sz w:val="28"/>
+          <w:szCs w:val="28"/>
+        </w:rPr>
+        <w:t xml:space="preserve">and </w:t>
+      </w:r>
+      <w:r>
+        <w:rPr>
+          <w:rFonts w:cs="Times New Roman" w:ascii="Times New Roman" w:hAnsi="Times New Roman"/>
+          <w:i/>
+          <w:sz w:val="28"/>
+          <w:szCs w:val="28"/>
+        </w:rPr>
+        <w:t xml:space="preserve">z </w:t>
+      </w:r>
+      <w:r>
+        <w:rPr>
+          <w:rFonts w:cs="Times New Roman" w:ascii="Times New Roman" w:hAnsi="Times New Roman"/>
+          <w:sz w:val="28"/>
+          <w:szCs w:val="28"/>
+        </w:rPr>
+        <w:t xml:space="preserve">to 1.0, and </w:t>
+      </w:r>
+      <w:r>
+        <w:rPr>
+          <w:rFonts w:cs="Times New Roman" w:ascii="Times New Roman" w:hAnsi="Times New Roman"/>
+          <w:i/>
+          <w:sz w:val="28"/>
+          <w:szCs w:val="28"/>
+        </w:rPr>
+        <w:t>μ</w:t>
+      </w:r>
+      <w:r>
+        <w:rPr>
+          <w:rFonts w:cs="Times New Roman" w:ascii="Times New Roman" w:hAnsi="Times New Roman"/>
+          <w:sz w:val="28"/>
+          <w:szCs w:val="28"/>
+        </w:rPr>
+        <w:t xml:space="preserve"> to 0.005.  In all cases we initialised the entire population </w:t>
+      </w:r>
+      <w:r>
+        <w:rPr>
+          <w:rFonts w:eastAsia="ＭＳ 明朝" w:cs="Times New Roman" w:ascii="Times New Roman" w:hAnsi="Times New Roman"/>
+          <w:color w:val="00000A"/>
+          <w:sz w:val="28"/>
+          <w:szCs w:val="28"/>
+          <w:lang w:val="en-GB" w:eastAsia="zh-CN" w:bidi="hi-IN"/>
+        </w:rPr>
+        <w:t xml:space="preserve">with </w:t>
+      </w:r>
+      <w:r>
+        <w:rPr>
+          <w:rFonts w:eastAsia="ＭＳ 明朝" w:cs="Times New Roman" w:ascii="Times New Roman" w:hAnsi="Times New Roman"/>
+          <w:i/>
+          <w:iCs/>
+          <w:color w:val="00000A"/>
+          <w:sz w:val="28"/>
+          <w:szCs w:val="28"/>
+          <w:lang w:val="en-GB" w:eastAsia="zh-CN" w:bidi="hi-IN"/>
+        </w:rPr>
+        <w:t>g</w:t>
+      </w:r>
+      <w:r>
+        <w:rPr>
+          <w:rFonts w:eastAsia="ＭＳ 明朝" w:cs="Times New Roman" w:ascii="Times New Roman" w:hAnsi="Times New Roman"/>
+          <w:i w:val="false"/>
+          <w:iCs w:val="false"/>
+          <w:color w:val="00000A"/>
+          <w:sz w:val="28"/>
+          <w:szCs w:val="28"/>
+          <w:lang w:val="en-GB" w:eastAsia="zh-CN" w:bidi="hi-IN"/>
+        </w:rPr>
+        <w:t xml:space="preserve">=0, executing 1,000 time-steps and recording the average final cultural trait value </w:t>
+      </w:r>
+      <w:commentRangeStart w:id="1"/>
+      <w:r>
+        <w:rPr>
+          <w:rFonts w:eastAsia="ＭＳ 明朝" w:cs="Times New Roman" w:ascii="Times New Roman" w:hAnsi="Times New Roman"/>
+          <w:i w:val="false"/>
+          <w:iCs w:val="false"/>
+          <w:color w:val="00000A"/>
+          <w:sz w:val="28"/>
+          <w:szCs w:val="28"/>
+          <w:lang w:val="en-GB" w:eastAsia="zh-CN" w:bidi="hi-IN"/>
+        </w:rPr>
+      </w:r>
+      <w:r>
+        <w:rPr>
+          <w:rFonts w:eastAsia="ＭＳ 明朝" w:cs="Times New Roman" w:ascii="Times New Roman" w:hAnsi="Times New Roman"/>
+          <w:i/>
+          <w:iCs/>
+          <w:color w:val="00000A"/>
+          <w:sz w:val="28"/>
+          <w:szCs w:val="28"/>
+          <w:lang w:val="en-GB" w:eastAsia="zh-CN" w:bidi="hi-IN"/>
+        </w:rPr>
+        <w:t>g</w:t>
+      </w:r>
+      <w:commentRangeEnd w:id="1"/>
+      <w:r>
+        <w:rPr>
+          <w:rFonts w:eastAsia="ＭＳ 明朝" w:cs="Times New Roman" w:ascii="Times New Roman" w:hAnsi="Times New Roman"/>
+          <w:i/>
+          <w:iCs/>
+          <w:color w:val="00000A"/>
+          <w:sz w:val="28"/>
+          <w:szCs w:val="28"/>
+          <w:lang w:val="en-GB" w:eastAsia="zh-CN" w:bidi="hi-IN"/>
+        </w:rPr>
+      </w:r>
+      <w:r>
+        <w:rPr>
+          <w:rFonts w:eastAsia="ＭＳ 明朝" w:cs="Times New Roman" w:ascii="Times New Roman" w:hAnsi="Times New Roman"/>
+          <w:i/>
+          <w:iCs/>
+          <w:color w:val="00000A"/>
+          <w:sz w:val="28"/>
+          <w:szCs w:val="28"/>
+          <w:lang w:val="en-GB" w:eastAsia="zh-CN" w:bidi="hi-IN"/>
+        </w:rPr>
+        <w:commentReference w:id="1"/>
+      </w:r>
+      <w:r>
+        <w:rPr>
+          <w:rFonts w:eastAsia="ＭＳ 明朝" w:cs="Times New Roman" w:ascii="Times New Roman" w:hAnsi="Times New Roman"/>
+          <w:i w:val="false"/>
+          <w:iCs w:val="false"/>
+          <w:color w:val="00000A"/>
+          <w:sz w:val="28"/>
+          <w:szCs w:val="28"/>
+          <w:lang w:val="en-GB" w:eastAsia="zh-CN" w:bidi="hi-IN"/>
+        </w:rPr>
+        <w:t xml:space="preserve">.  Notice that the theoretical maximum of </w:t>
+      </w:r>
+      <w:commentRangeStart w:id="2"/>
+      <w:r>
+        <w:rPr>
+          <w:rFonts w:eastAsia="ＭＳ 明朝" w:cs="Times New Roman" w:ascii="Times New Roman" w:hAnsi="Times New Roman"/>
+          <w:i w:val="false"/>
+          <w:iCs w:val="false"/>
+          <w:color w:val="00000A"/>
+          <w:sz w:val="28"/>
+          <w:szCs w:val="28"/>
+          <w:lang w:val="en-GB" w:eastAsia="zh-CN" w:bidi="hi-IN"/>
+        </w:rPr>
+        <w:t>g</w:t>
+      </w:r>
+      <w:commentRangeEnd w:id="2"/>
+      <w:r>
+        <w:rPr>
+          <w:rFonts w:eastAsia="ＭＳ 明朝" w:cs="Times New Roman" w:ascii="Times New Roman" w:hAnsi="Times New Roman"/>
+          <w:i w:val="false"/>
+          <w:iCs w:val="false"/>
+          <w:color w:val="00000A"/>
+          <w:sz w:val="28"/>
+          <w:szCs w:val="28"/>
+          <w:lang w:val="en-GB" w:eastAsia="zh-CN" w:bidi="hi-IN"/>
+        </w:rPr>
+      </w:r>
+      <w:r>
+        <w:rPr>
+          <w:rFonts w:eastAsia="ＭＳ 明朝" w:cs="Times New Roman" w:ascii="Times New Roman" w:hAnsi="Times New Roman"/>
+          <w:i w:val="false"/>
+          <w:iCs w:val="false"/>
+          <w:color w:val="00000A"/>
+          <w:sz w:val="28"/>
+          <w:szCs w:val="28"/>
+          <w:lang w:val="en-GB" w:eastAsia="zh-CN" w:bidi="hi-IN"/>
+        </w:rPr>
+        <w:commentReference w:id="2"/>
+      </w:r>
+      <w:r>
+        <w:rPr>
+          <w:rFonts w:eastAsia="ＭＳ 明朝" w:cs="Times New Roman" w:ascii="Times New Roman" w:hAnsi="Times New Roman"/>
+          <w:i w:val="false"/>
+          <w:iCs w:val="false"/>
+          <w:color w:val="00000A"/>
+          <w:sz w:val="28"/>
+          <w:szCs w:val="28"/>
+          <w:lang w:val="en-GB" w:eastAsia="zh-CN" w:bidi="hi-IN"/>
+        </w:rPr>
+        <w:t xml:space="preserve"> is 1,000, that is the number of time-steps plus the value of </w:t>
+      </w:r>
+      <w:r>
+        <w:rPr>
+          <w:rFonts w:eastAsia="ＭＳ 明朝" w:cs="Times New Roman" w:ascii="Times New Roman" w:hAnsi="Times New Roman"/>
+          <w:i/>
+          <w:iCs/>
+          <w:color w:val="00000A"/>
+          <w:sz w:val="28"/>
+          <w:szCs w:val="28"/>
+          <w:lang w:val="en-GB" w:eastAsia="zh-CN" w:bidi="hi-IN"/>
+        </w:rPr>
+        <w:t>g</w:t>
+      </w:r>
+      <w:r>
+        <w:rPr>
+          <w:rFonts w:eastAsia="ＭＳ 明朝" w:cs="Times New Roman" w:ascii="Times New Roman" w:hAnsi="Times New Roman"/>
+          <w:i w:val="false"/>
+          <w:iCs w:val="false"/>
+          <w:color w:val="00000A"/>
+          <w:sz w:val="28"/>
+          <w:szCs w:val="28"/>
+          <w:lang w:val="en-GB" w:eastAsia="zh-CN" w:bidi="hi-IN"/>
+        </w:rPr>
+        <w:t xml:space="preserve"> at initialisation (0).</w:t>
+      </w:r>
+    </w:p>
+    <w:p>
+      <w:pPr>
+        <w:pStyle w:val="Normal"/>
+        <w:spacing w:lineRule="auto" w:line="480"/>
+        <w:jc w:val="both"/>
+        <w:rPr/>
+      </w:pPr>
+      <w:r>
+        <w:rPr/>
+      </w:r>
+    </w:p>
+    <w:p>
+      <w:pPr>
+        <w:pStyle w:val="Normal"/>
+        <w:spacing w:lineRule="auto" w:line="480"/>
+        <w:jc w:val="both"/>
+        <w:rPr>
+          <w:rFonts w:cs="Times New Roman" w:ascii="Times New Roman" w:hAnsi="Times New Roman"/>
+          <w:i w:val="false"/>
+          <w:iCs w:val="false"/>
+          <w:sz w:val="28"/>
+          <w:szCs w:val="28"/>
+        </w:rPr>
+      </w:pPr>
+      <w:r>
+        <w:rPr>
+          <w:rFonts w:cs="Times New Roman" w:ascii="Times New Roman" w:hAnsi="Times New Roman"/>
+          <w:sz w:val="28"/>
+          <w:szCs w:val="28"/>
+        </w:rPr>
+        <w:t xml:space="preserve">Figure 3 shows the relationship between the final average cultural trait and the size of the sample pool (interaction radius), </w:t>
+      </w:r>
+      <w:r>
+        <w:rPr>
+          <w:rFonts w:cs="Times New Roman" w:ascii="Times New Roman" w:hAnsi="Times New Roman"/>
+          <w:i/>
+          <w:iCs/>
+          <w:sz w:val="28"/>
+          <w:szCs w:val="28"/>
+        </w:rPr>
+        <w:t>k</w:t>
+      </w:r>
+      <w:r>
+        <w:rPr>
+          <w:rFonts w:cs="Times New Roman" w:ascii="Times New Roman" w:hAnsi="Times New Roman"/>
+          <w:i w:val="false"/>
+          <w:iCs w:val="false"/>
+          <w:sz w:val="28"/>
+          <w:szCs w:val="28"/>
+        </w:rPr>
+        <w:t>,</w:t>
+      </w:r>
+      <w:r>
+        <w:rPr>
+          <w:rFonts w:cs="Times New Roman" w:ascii="Times New Roman" w:hAnsi="Times New Roman"/>
+          <w:i/>
+          <w:sz w:val="28"/>
+          <w:szCs w:val="28"/>
+        </w:rPr>
+        <w:t xml:space="preserve"> </w:t>
+      </w:r>
+      <w:r>
+        <w:rPr>
+          <w:rFonts w:cs="Times New Roman" w:ascii="Times New Roman" w:hAnsi="Times New Roman"/>
+          <w:sz w:val="28"/>
+          <w:szCs w:val="28"/>
+        </w:rPr>
+        <w:t xml:space="preserve">for different ranges of payoff uncertainty, </w:t>
+      </w:r>
+      <w:r>
+        <w:rPr>
+          <w:rFonts w:cs="Times New Roman" w:ascii="Times New Roman" w:hAnsi="Times New Roman"/>
+          <w:i/>
+          <w:iCs/>
+          <w:sz w:val="28"/>
+          <w:szCs w:val="28"/>
+        </w:rPr>
+        <w:t>σ</w:t>
+      </w:r>
+      <w:r>
+        <w:rPr>
+          <w:rFonts w:cs="Times New Roman" w:ascii="Times New Roman" w:hAnsi="Times New Roman"/>
+          <w:sz w:val="28"/>
+          <w:szCs w:val="28"/>
+        </w:rPr>
+        <w:t>.</w:t>
+      </w:r>
+      <w:r>
+        <w:rPr>
+          <w:rFonts w:cs="Times New Roman" w:ascii="Times New Roman" w:hAnsi="Times New Roman"/>
+          <w:i/>
+          <w:sz w:val="28"/>
+          <w:szCs w:val="28"/>
+        </w:rPr>
+        <w:t xml:space="preserve">  </w:t>
+      </w:r>
+      <w:r>
+        <w:rPr>
+          <w:rFonts w:cs="Times New Roman" w:ascii="Times New Roman" w:hAnsi="Times New Roman"/>
+          <w:i w:val="false"/>
+          <w:iCs w:val="false"/>
+          <w:sz w:val="28"/>
+          <w:szCs w:val="28"/>
+        </w:rPr>
+        <w:t xml:space="preserve">For all parameter settings we find that random copying is the slowest social learning strategy, with </w:t>
+      </w:r>
+      <w:commentRangeStart w:id="3"/>
+      <w:r>
+        <w:rPr>
+          <w:rFonts w:cs="Times New Roman" w:ascii="Times New Roman" w:hAnsi="Times New Roman"/>
+          <w:i w:val="false"/>
+          <w:iCs w:val="false"/>
+          <w:sz w:val="28"/>
+          <w:szCs w:val="28"/>
+        </w:rPr>
+      </w:r>
+      <w:r>
+        <w:rPr>
+          <w:rFonts w:eastAsia="ＭＳ 明朝" w:cs="Times New Roman" w:ascii="Times New Roman" w:hAnsi="Times New Roman"/>
+          <w:i/>
+          <w:iCs/>
+          <w:color w:val="00000A"/>
+          <w:sz w:val="28"/>
+          <w:szCs w:val="28"/>
+          <w:lang w:val="en-GB" w:eastAsia="zh-CN" w:bidi="hi-IN"/>
+        </w:rPr>
+        <w:t>g</w:t>
+      </w:r>
+      <w:commentRangeEnd w:id="3"/>
+      <w:r>
+        <w:rPr>
+          <w:rFonts w:eastAsia="ＭＳ 明朝" w:cs="Times New Roman" w:ascii="Times New Roman" w:hAnsi="Times New Roman"/>
+          <w:i/>
+          <w:iCs/>
+          <w:color w:val="00000A"/>
+          <w:sz w:val="28"/>
+          <w:szCs w:val="28"/>
+          <w:lang w:val="en-GB" w:eastAsia="zh-CN" w:bidi="hi-IN"/>
+        </w:rPr>
+      </w:r>
+      <w:r>
+        <w:rPr>
+          <w:rFonts w:eastAsia="ＭＳ 明朝" w:cs="Times New Roman" w:ascii="Times New Roman" w:hAnsi="Times New Roman"/>
+          <w:i/>
+          <w:iCs/>
+          <w:color w:val="00000A"/>
+          <w:sz w:val="28"/>
+          <w:szCs w:val="28"/>
+          <w:lang w:val="en-GB" w:eastAsia="zh-CN" w:bidi="hi-IN"/>
+        </w:rPr>
+        <w:commentReference w:id="3"/>
+      </w:r>
+      <w:r>
+        <w:rPr>
+          <w:rFonts w:eastAsia="ＭＳ 明朝" w:cs="Times New Roman" w:ascii="Times New Roman" w:hAnsi="Times New Roman"/>
+          <w:i/>
+          <w:iCs/>
+          <w:color w:val="00000A"/>
+          <w:sz w:val="28"/>
+          <w:szCs w:val="28"/>
+          <w:u w:val="single"/>
+          <w:lang w:val="en-GB" w:eastAsia="zh-CN" w:bidi="hi-IN"/>
+        </w:rPr>
+        <w:t xml:space="preserve"> </w:t>
+      </w:r>
+      <w:r>
+        <w:rPr>
+          <w:rFonts w:eastAsia="ＭＳ 明朝" w:cs="Times New Roman" w:ascii="Times New Roman" w:hAnsi="Times New Roman"/>
+          <w:i/>
+          <w:iCs/>
+          <w:color w:val="00000A"/>
+          <w:sz w:val="28"/>
+          <w:szCs w:val="28"/>
+          <w:u w:val="none"/>
+          <w:lang w:val="en-GB" w:eastAsia="zh-CN" w:bidi="hi-IN"/>
+        </w:rPr>
+        <w:t xml:space="preserve">~ </w:t>
+      </w:r>
+      <w:r>
+        <w:rPr>
+          <w:rFonts w:eastAsia="ＭＳ 明朝" w:cs="Times New Roman" w:ascii="Times New Roman" w:hAnsi="Times New Roman"/>
+          <w:i w:val="false"/>
+          <w:iCs w:val="false"/>
+          <w:color w:val="00000A"/>
+          <w:sz w:val="28"/>
+          <w:szCs w:val="28"/>
+          <w:u w:val="none"/>
+          <w:lang w:val="en-GB" w:eastAsia="zh-CN" w:bidi="hi-IN"/>
+        </w:rPr>
+        <w:t xml:space="preserve">5, which is what we expect given that the rate of innovation was 0.005 and the number of time-steps 1000.  </w:t>
+      </w:r>
+      <w:r>
+        <w:rPr>
+          <w:rFonts w:cs="Times New Roman" w:ascii="Times New Roman" w:hAnsi="Times New Roman"/>
+          <w:sz w:val="28"/>
+          <w:szCs w:val="28"/>
+        </w:rPr>
+        <w:t xml:space="preserve">When </w:t>
+      </w:r>
+      <w:r>
+        <w:rPr>
+          <w:rFonts w:cs="Times New Roman" w:ascii="Times New Roman" w:hAnsi="Times New Roman"/>
+          <w:i/>
+          <w:iCs/>
+          <w:sz w:val="28"/>
+          <w:szCs w:val="28"/>
+        </w:rPr>
+        <w:t>σ</w:t>
+      </w:r>
+      <w:r>
+        <w:rPr>
+          <w:rFonts w:cs="Times New Roman" w:ascii="Times New Roman" w:hAnsi="Times New Roman"/>
+          <w:sz w:val="28"/>
+          <w:szCs w:val="28"/>
+        </w:rPr>
+        <w:t xml:space="preserve"> is close to zero, meaning that payoff uncertainty is low (or put another way, that the correlation between the payoff signal and the underlying trait is high), copy-the-best is by far the most effective social learning rule.  Under these circumstances both copy-if-better and copy-the-best social learning are positively affected by </w:t>
+      </w:r>
+      <w:r>
+        <w:rPr>
+          <w:rFonts w:cs="Times New Roman" w:ascii="Times New Roman" w:hAnsi="Times New Roman"/>
+          <w:i/>
+          <w:iCs/>
+          <w:sz w:val="28"/>
+          <w:szCs w:val="28"/>
+        </w:rPr>
+        <w:t>k</w:t>
+      </w:r>
+      <w:r>
+        <w:rPr>
+          <w:rFonts w:cs="Times New Roman" w:ascii="Times New Roman" w:hAnsi="Times New Roman"/>
+          <w:i w:val="false"/>
+          <w:iCs w:val="false"/>
+          <w:sz w:val="28"/>
+          <w:szCs w:val="28"/>
+        </w:rPr>
+        <w:t xml:space="preserve">, albeit in different ways.  Copy-if-better social learning exhibits a positive correlation with sample pool size only up to </w:t>
+      </w:r>
+      <w:r>
+        <w:rPr>
+          <w:rFonts w:cs="Times New Roman" w:ascii="Times New Roman" w:hAnsi="Times New Roman"/>
+          <w:i/>
+          <w:iCs/>
+          <w:sz w:val="28"/>
+          <w:szCs w:val="28"/>
+        </w:rPr>
+        <w:t>k</w:t>
+      </w:r>
+      <w:r>
+        <w:rPr>
+          <w:rFonts w:cs="Times New Roman" w:ascii="Times New Roman" w:hAnsi="Times New Roman"/>
+          <w:i w:val="false"/>
+          <w:iCs w:val="false"/>
+          <w:sz w:val="28"/>
+          <w:szCs w:val="28"/>
+        </w:rPr>
+        <w:t xml:space="preserve">=20; above this threshold we do not see any increase in the rate of evolution.  On the other hand, copy-the-best social learning always benefits from increasing sample pool size and the curve reaches the theoretical maximum of </w:t>
+      </w:r>
+      <w:commentRangeStart w:id="4"/>
+      <w:r>
+        <w:rPr>
+          <w:rFonts w:cs="Times New Roman" w:ascii="Times New Roman" w:hAnsi="Times New Roman"/>
+          <w:i w:val="false"/>
+          <w:iCs w:val="false"/>
+          <w:sz w:val="28"/>
+          <w:szCs w:val="28"/>
+        </w:rPr>
+        <w:t>g</w:t>
+      </w:r>
+      <w:commentRangeEnd w:id="4"/>
+      <w:r>
+        <w:rPr>
+          <w:rFonts w:cs="Times New Roman" w:ascii="Times New Roman" w:hAnsi="Times New Roman"/>
+          <w:i w:val="false"/>
+          <w:iCs w:val="false"/>
+          <w:sz w:val="28"/>
+          <w:szCs w:val="28"/>
+        </w:rPr>
+      </w:r>
+      <w:r>
+        <w:rPr>
+          <w:rFonts w:cs="Times New Roman" w:ascii="Times New Roman" w:hAnsi="Times New Roman"/>
+          <w:i w:val="false"/>
+          <w:iCs w:val="false"/>
+          <w:sz w:val="28"/>
+          <w:szCs w:val="28"/>
+        </w:rPr>
+        <w:commentReference w:id="4"/>
+      </w:r>
+      <w:r>
+        <w:rPr>
+          <w:rFonts w:cs="Times New Roman" w:ascii="Times New Roman" w:hAnsi="Times New Roman"/>
+          <w:i w:val="false"/>
+          <w:iCs w:val="false"/>
+          <w:sz w:val="28"/>
+          <w:szCs w:val="28"/>
+        </w:rPr>
+        <w:t xml:space="preserve"> when </w:t>
+      </w:r>
+      <w:r>
+        <w:rPr>
+          <w:rFonts w:cs="Times New Roman" w:ascii="Times New Roman" w:hAnsi="Times New Roman"/>
+          <w:i/>
+          <w:iCs/>
+          <w:sz w:val="28"/>
+          <w:szCs w:val="28"/>
+        </w:rPr>
+        <w:t>k</w:t>
+      </w:r>
+      <w:r>
+        <w:rPr>
+          <w:rFonts w:cs="Times New Roman" w:ascii="Times New Roman" w:hAnsi="Times New Roman"/>
+          <w:i w:val="false"/>
+          <w:iCs w:val="false"/>
+          <w:sz w:val="28"/>
+          <w:szCs w:val="28"/>
+        </w:rPr>
+        <w:t xml:space="preserve"> is close to 500.  Thus, when payoff uncertainty is low, larger sample pools promote the correct detection of the most successful variants and at the same time ensuring the rapid diffusion of these across the entire population.</w:t>
+      </w:r>
+    </w:p>
+    <w:p>
+      <w:pPr>
+        <w:pStyle w:val="Normal"/>
+        <w:spacing w:lineRule="auto" w:line="480"/>
+        <w:jc w:val="both"/>
+        <w:rPr>
+          <w:rFonts w:eastAsia="ＭＳ 明朝" w:cs="Lucida Sans"/>
           <w:color w:val="00000A"/>
           <w:sz w:val="24"/>
           <w:szCs w:val="24"/>
           <w:lang w:val="en-GB" w:eastAsia="zh-CN" w:bidi="hi-IN"/>
         </w:rPr>
-        <w:t xml:space="preserve"> for different models of social learning: a) without convergent innovation; b)with convergent innovation (</w:t>
-      </w:r>
-      <w:r>
-        <w:rPr>
-          <w:rFonts w:eastAsia="ＭＳ 明朝" w:cs="Times New Roman" w:ascii="Times New Roman" w:hAnsi="Times New Roman"/>
-          <w:i/>
-          <w:iCs/>
+      </w:pPr>
+      <w:r>
+        <w:rPr>
+          <w:rFonts w:eastAsia="ＭＳ 明朝" w:cs="Lucida Sans"/>
           <w:color w:val="00000A"/>
           <w:sz w:val="24"/>
           <w:szCs w:val="24"/>
           <w:lang w:val="en-GB" w:eastAsia="zh-CN" w:bidi="hi-IN"/>
         </w:rPr>
-        <w:t>c</w:t>
-      </w:r>
-      <w:r>
-        <w:rPr>
-          <w:rFonts w:eastAsia="ＭＳ 明朝" w:cs="Times New Roman" w:ascii="Times New Roman" w:hAnsi="Times New Roman"/>
-          <w:i w:val="false"/>
-          <w:iCs w:val="false"/>
-          <w:color w:val="00000A"/>
-          <w:sz w:val="24"/>
-          <w:szCs w:val="24"/>
-          <w:lang w:val="en-GB" w:eastAsia="zh-CN" w:bidi="hi-IN"/>
-        </w:rPr>
-        <w:t>=0.005).  In all cases g</w:t>
-      </w:r>
-      <w:r>
-        <w:rPr>
-          <w:rFonts w:eastAsia="ＭＳ 明朝" w:cs="Times New Roman" w:ascii="Times New Roman" w:hAnsi="Times New Roman"/>
-          <w:i w:val="false"/>
-          <w:iCs w:val="false"/>
-          <w:color w:val="00000A"/>
-          <w:sz w:val="24"/>
-          <w:szCs w:val="24"/>
-          <w:vertAlign w:val="subscript"/>
-          <w:lang w:val="en-GB" w:eastAsia="zh-CN" w:bidi="hi-IN"/>
-        </w:rPr>
-        <w:t>B</w:t>
-      </w:r>
-      <w:r>
-        <w:rPr>
-          <w:rFonts w:eastAsia="ＭＳ 明朝" w:cs="Times New Roman" w:ascii="Times New Roman" w:hAnsi="Times New Roman"/>
-          <w:i w:val="false"/>
-          <w:iCs w:val="false"/>
-          <w:color w:val="00000A"/>
-          <w:sz w:val="24"/>
-          <w:szCs w:val="24"/>
-          <w:lang w:val="en-GB" w:eastAsia="zh-CN" w:bidi="hi-IN"/>
-        </w:rPr>
-        <w:t>=3 and g</w:t>
-      </w:r>
-      <w:r>
-        <w:rPr>
-          <w:rFonts w:eastAsia="ＭＳ 明朝" w:cs="Times New Roman" w:ascii="Times New Roman" w:hAnsi="Times New Roman"/>
-          <w:i w:val="false"/>
-          <w:iCs w:val="false"/>
-          <w:color w:val="00000A"/>
-          <w:sz w:val="24"/>
-          <w:szCs w:val="24"/>
-          <w:vertAlign w:val="subscript"/>
-          <w:lang w:val="en-GB" w:eastAsia="zh-CN" w:bidi="hi-IN"/>
-        </w:rPr>
-        <w:t>A</w:t>
-      </w:r>
-      <w:r>
-        <w:rPr>
-          <w:rFonts w:eastAsia="ＭＳ 明朝" w:cs="Times New Roman" w:ascii="Times New Roman" w:hAnsi="Times New Roman"/>
-          <w:i w:val="false"/>
-          <w:iCs w:val="false"/>
-          <w:color w:val="00000A"/>
-          <w:sz w:val="24"/>
-          <w:szCs w:val="24"/>
-          <w:lang w:val="en-GB" w:eastAsia="zh-CN" w:bidi="hi-IN"/>
-        </w:rPr>
-        <w:t xml:space="preserve">=1. Probabilities obtained from 10,000 simulations for each value of </w:t>
-      </w:r>
-      <w:r>
-        <w:rPr>
-          <w:rFonts w:eastAsia="ＭＳ 明朝" w:cs="Times New Roman" w:ascii="Times New Roman" w:hAnsi="Times New Roman"/>
-          <w:i/>
-          <w:iCs/>
-          <w:color w:val="00000A"/>
-          <w:sz w:val="24"/>
-          <w:szCs w:val="24"/>
-          <w:lang w:val="en-GB" w:eastAsia="zh-CN" w:bidi="hi-IN"/>
-        </w:rPr>
-        <w:t>k</w:t>
-      </w:r>
-      <w:r>
-        <w:rPr>
-          <w:rFonts w:eastAsia="ＭＳ 明朝" w:cs="Times New Roman" w:ascii="Times New Roman" w:hAnsi="Times New Roman"/>
-          <w:i w:val="false"/>
-          <w:iCs w:val="false"/>
-          <w:color w:val="00000A"/>
-          <w:sz w:val="24"/>
-          <w:szCs w:val="24"/>
-          <w:lang w:val="en-GB" w:eastAsia="zh-CN" w:bidi="hi-IN"/>
-        </w:rPr>
-        <w:t>, except for the random copying model.</w:t>
-      </w:r>
-    </w:p>
-    <w:p>
-      <w:pPr>
-        <w:pStyle w:val="Normal"/>
-        <w:spacing w:lineRule="auto" w:line="480"/>
-        <w:jc w:val="center"/>
-        <w:rPr>
-          <w:rFonts w:eastAsia="ＭＳ 明朝" w:cs="Lucida Sans"/>
-          <w:color w:val="00000A"/>
-          <w:sz w:val="24"/>
-          <w:szCs w:val="24"/>
-          <w:lang w:val="en-GB" w:eastAsia="zh-CN" w:bidi="hi-IN"/>
-        </w:rPr>
-      </w:pPr>
-      <w:r>
-        <w:rPr>
-          <w:rFonts w:eastAsia="ＭＳ 明朝" w:cs="Lucida Sans"/>
-          <w:color w:val="00000A"/>
-          <w:sz w:val="24"/>
-          <w:szCs w:val="24"/>
-          <w:lang w:val="en-GB" w:eastAsia="zh-CN" w:bidi="hi-IN"/>
-        </w:rPr>
-      </w:r>
-    </w:p>
-    <w:p>
-      <w:pPr>
-        <w:pStyle w:val="Normal"/>
-        <w:spacing w:lineRule="auto" w:line="480"/>
-        <w:jc w:val="both"/>
-        <w:rPr>
-          <w:rFonts w:cs="Times New Roman" w:ascii="Times New Roman" w:hAnsi="Times New Roman"/>
-          <w:i/>
-          <w:sz w:val="28"/>
-          <w:szCs w:val="28"/>
-        </w:rPr>
-      </w:pPr>
-      <w:r>
-        <w:rPr>
-          <w:rFonts w:cs="Times New Roman" w:ascii="Times New Roman" w:hAnsi="Times New Roman"/>
-          <w:i/>
-          <w:sz w:val="28"/>
-          <w:szCs w:val="28"/>
-        </w:rPr>
-        <w:t>3.2. Experiments 2 and 3: Spread of innovation through a population</w:t>
-      </w:r>
-    </w:p>
-    <w:p>
-      <w:pPr>
-        <w:pStyle w:val="Normal"/>
-        <w:spacing w:lineRule="auto" w:line="480"/>
-        <w:jc w:val="both"/>
-        <w:rPr>
-          <w:rFonts w:eastAsia="ＭＳ 明朝" w:cs="Times New Roman" w:ascii="Times New Roman" w:hAnsi="Times New Roman"/>
-          <w:color w:val="00000A"/>
-          <w:sz w:val="28"/>
-          <w:szCs w:val="28"/>
-          <w:lang w:val="en-GB" w:eastAsia="zh-CN" w:bidi="hi-IN"/>
-        </w:rPr>
-      </w:pPr>
-      <w:r>
-        <w:rPr>
-          <w:rFonts w:eastAsia="ＭＳ 明朝" w:cs="Times New Roman" w:ascii="Times New Roman" w:hAnsi="Times New Roman"/>
-          <w:color w:val="00000A"/>
-          <w:sz w:val="28"/>
-          <w:szCs w:val="28"/>
-          <w:lang w:val="en-GB" w:eastAsia="zh-CN" w:bidi="hi-IN"/>
-        </w:rPr>
-      </w:r>
-    </w:p>
-    <w:p>
-      <w:pPr>
-        <w:pStyle w:val="Normal"/>
-        <w:spacing w:lineRule="auto" w:line="480"/>
-        <w:jc w:val="both"/>
-        <w:rPr>
-          <w:rFonts w:cs="Times New Roman" w:ascii="Times New Roman" w:hAnsi="Times New Roman"/>
-          <w:sz w:val="28"/>
-          <w:szCs w:val="28"/>
-        </w:rPr>
-      </w:pPr>
-      <w:r>
-        <w:rPr>
-          <w:rFonts w:cs="Times New Roman" w:ascii="Times New Roman" w:hAnsi="Times New Roman"/>
-          <w:sz w:val="28"/>
-          <w:szCs w:val="28"/>
-        </w:rPr>
-        <w:t xml:space="preserve">The results of the first experiment suggest that when social learning uses a copy-the-best rule, a decreased correlation between </w:t>
-      </w:r>
-      <w:r>
-        <w:rPr>
-          <w:rFonts w:cs="Times New Roman" w:ascii="Times New Roman" w:hAnsi="Times New Roman"/>
-          <w:i/>
-          <w:iCs/>
+      </w:r>
+    </w:p>
+    <w:p>
+      <w:pPr>
+        <w:pStyle w:val="Normal"/>
+        <w:spacing w:lineRule="auto" w:line="480"/>
+        <w:jc w:val="both"/>
+        <w:rPr>
+          <w:rFonts w:cs="Times New Roman" w:ascii="Times New Roman" w:hAnsi="Times New Roman"/>
+          <w:i w:val="false"/>
+          <w:iCs w:val="false"/>
+          <w:sz w:val="28"/>
+          <w:szCs w:val="28"/>
+        </w:rPr>
+      </w:pPr>
+      <w:r>
+        <w:rPr>
+          <w:rFonts w:cs="Times New Roman" w:ascii="Times New Roman" w:hAnsi="Times New Roman"/>
+          <w:i w:val="false"/>
+          <w:iCs w:val="false"/>
+          <w:sz w:val="28"/>
+          <w:szCs w:val="28"/>
+        </w:rPr>
+        <w:t xml:space="preserve">As payoff uncertainty increases, </w:t>
+      </w:r>
+      <w:r>
+        <w:rPr>
+          <w:rFonts w:cs="Times New Roman" w:ascii="Times New Roman" w:hAnsi="Times New Roman"/>
+          <w:sz w:val="28"/>
+          <w:szCs w:val="28"/>
+        </w:rPr>
+        <w:t xml:space="preserve">the performance of both copy-if-better and copy-the-best social learning deteriorates.  In both cases there is an increased chance of accidentally adopting a suboptimal variant.  However, in copy-if-better learning the sampling bias introduced by payoff uncertainty affects only the evaluation stage, and hence its effect is smaller than the in copy-the-best learning where instead the bias is also present in the selection of the social model.  Indeed the difference between the rates of evolution of the two learning strategies decreases with increasing payoff uncertainty, such that once  </w:t>
+      </w:r>
+      <w:r>
+        <w:rPr>
+          <w:rFonts w:cs="Times New Roman" w:ascii="Times New Roman" w:hAnsi="Times New Roman"/>
+          <w:i w:val="false"/>
+          <w:iCs w:val="false"/>
+          <w:sz w:val="28"/>
+          <w:szCs w:val="28"/>
+        </w:rPr>
+        <w:t>σ&gt;1.5</w:t>
+      </w:r>
+      <w:r>
+        <w:rPr>
+          <w:rFonts w:cs="Times New Roman" w:ascii="Times New Roman" w:hAnsi="Times New Roman"/>
+          <w:i/>
+          <w:iCs/>
+          <w:sz w:val="28"/>
+          <w:szCs w:val="28"/>
+        </w:rPr>
+        <w:t xml:space="preserve">, </w:t>
+      </w:r>
+      <w:r>
+        <w:rPr>
+          <w:rFonts w:cs="Times New Roman" w:ascii="Times New Roman" w:hAnsi="Times New Roman"/>
+          <w:i w:val="false"/>
+          <w:iCs w:val="false"/>
+          <w:sz w:val="28"/>
+          <w:szCs w:val="28"/>
+        </w:rPr>
+        <w:t xml:space="preserve">copy-if-better social learning actually </w:t>
+      </w:r>
+      <w:r>
+        <w:rPr>
+          <w:rFonts w:cs="Times New Roman" w:ascii="Times New Roman" w:hAnsi="Times New Roman"/>
+          <w:sz w:val="28"/>
+          <w:szCs w:val="28"/>
+        </w:rPr>
+        <w:t xml:space="preserve">yields higher </w:t>
+      </w:r>
+      <w:commentRangeStart w:id="5"/>
+      <w:r>
+        <w:rPr>
+          <w:rFonts w:cs="Times New Roman" w:ascii="Times New Roman" w:hAnsi="Times New Roman"/>
           <w:sz w:val="28"/>
           <w:szCs w:val="28"/>
         </w:rPr>
         <w:t>g</w:t>
       </w:r>
-      <w:r>
-        <w:rPr>
-          <w:rFonts w:cs="Times New Roman" w:ascii="Times New Roman" w:hAnsi="Times New Roman"/>
-          <w:sz w:val="28"/>
-          <w:szCs w:val="28"/>
-        </w:rPr>
-        <w:t xml:space="preserve"> and its corresponding payoff signal </w:t>
-      </w:r>
-      <w:r>
-        <w:rPr>
-          <w:rFonts w:cs="Times New Roman" w:ascii="Times New Roman" w:hAnsi="Times New Roman"/>
-          <w:i/>
-          <w:iCs/>
-          <w:sz w:val="28"/>
-          <w:szCs w:val="28"/>
-        </w:rPr>
-        <w:t xml:space="preserve">p (i.e. </w:t>
-      </w:r>
-      <w:r>
-        <w:rPr>
-          <w:rFonts w:cs="Times New Roman" w:ascii="Times New Roman" w:hAnsi="Times New Roman"/>
-          <w:sz w:val="28"/>
-          <w:szCs w:val="28"/>
-        </w:rPr>
-        <w:t xml:space="preserve">larger </w:t>
-      </w:r>
-      <w:r>
-        <w:rPr>
-          <w:rFonts w:cs="Times New Roman" w:ascii="Times New Roman" w:hAnsi="Times New Roman"/>
-          <w:i/>
-          <w:iCs/>
-          <w:sz w:val="28"/>
-          <w:szCs w:val="28"/>
-        </w:rPr>
-        <w:t>σ</w:t>
-      </w:r>
-      <w:r>
-        <w:rPr>
-          <w:rFonts w:cs="Times New Roman" w:ascii="Times New Roman" w:hAnsi="Times New Roman"/>
-          <w:sz w:val="28"/>
-          <w:szCs w:val="28"/>
-        </w:rPr>
-        <w:t xml:space="preserve">) can lead to smaller sample pools, </w:t>
-      </w:r>
-      <w:r>
-        <w:rPr>
-          <w:rFonts w:cs="Times New Roman" w:ascii="Times New Roman" w:hAnsi="Times New Roman"/>
-          <w:i/>
-          <w:iCs/>
-          <w:sz w:val="28"/>
-          <w:szCs w:val="28"/>
-        </w:rPr>
-        <w:t>k</w:t>
-      </w:r>
-      <w:r>
-        <w:rPr>
-          <w:rFonts w:cs="Times New Roman" w:ascii="Times New Roman" w:hAnsi="Times New Roman"/>
-          <w:sz w:val="28"/>
-          <w:szCs w:val="28"/>
-        </w:rPr>
-        <w:t xml:space="preserve">, better supporting the retention of rare, beneficial traits.  However, small </w:t>
-      </w:r>
-      <w:r>
-        <w:rPr>
-          <w:rFonts w:cs="Times New Roman" w:ascii="Times New Roman" w:hAnsi="Times New Roman"/>
-          <w:i/>
-          <w:iCs/>
-          <w:sz w:val="28"/>
-          <w:szCs w:val="28"/>
-        </w:rPr>
-        <w:t>k</w:t>
-      </w:r>
-      <w:r>
-        <w:rPr>
-          <w:rFonts w:cs="Times New Roman" w:ascii="Times New Roman" w:hAnsi="Times New Roman"/>
-          <w:sz w:val="28"/>
-          <w:szCs w:val="28"/>
-        </w:rPr>
-        <w:t xml:space="preserve"> also implies a smaller chance that a beneficial innovation occurs within the social clique (sample) in the first place.  There are, thus,  two contrasting forces: low </w:t>
-      </w:r>
-      <w:r>
-        <w:rPr>
-          <w:rFonts w:cs="Times New Roman" w:ascii="Times New Roman" w:hAnsi="Times New Roman"/>
-          <w:i/>
-          <w:iCs/>
-          <w:sz w:val="28"/>
-          <w:szCs w:val="28"/>
-        </w:rPr>
-        <w:t xml:space="preserve">k </w:t>
-      </w:r>
-      <w:r>
-        <w:rPr>
-          <w:rFonts w:cs="Times New Roman" w:ascii="Times New Roman" w:hAnsi="Times New Roman"/>
-          <w:sz w:val="28"/>
-          <w:szCs w:val="28"/>
-        </w:rPr>
-        <w:t xml:space="preserve">promotes the retention of beneficial innovations, but decreases the probability of such innovations occuring; high </w:t>
-      </w:r>
-      <w:r>
-        <w:rPr>
-          <w:rFonts w:cs="Times New Roman" w:ascii="Times New Roman" w:hAnsi="Times New Roman"/>
-          <w:i/>
-          <w:iCs/>
-          <w:sz w:val="28"/>
-          <w:szCs w:val="28"/>
-        </w:rPr>
-        <w:t>k</w:t>
-      </w:r>
-      <w:r>
-        <w:rPr>
-          <w:rFonts w:cs="Times New Roman" w:ascii="Times New Roman" w:hAnsi="Times New Roman"/>
-          <w:sz w:val="28"/>
-          <w:szCs w:val="28"/>
-        </w:rPr>
-        <w:t xml:space="preserve"> increases the probability of erroneously selecting suboptimal traits present at higher frequencies, but also increases the probability that a beneficial innovation occurs (and is thus available to be copied) within the social clique.</w:t>
-      </w:r>
-    </w:p>
-    <w:p>
-      <w:pPr>
-        <w:pStyle w:val="Normal"/>
-        <w:spacing w:lineRule="auto" w:line="480"/>
-        <w:jc w:val="both"/>
-        <w:rPr>
-          <w:rFonts w:eastAsia="ＭＳ 明朝" w:cs="Lucida Sans" w:ascii="Times New Roman" w:hAnsi="Times New Roman"/>
-          <w:color w:val="00000A"/>
-          <w:sz w:val="28"/>
-          <w:szCs w:val="28"/>
-          <w:lang w:val="en-GB" w:eastAsia="zh-CN" w:bidi="hi-IN"/>
-        </w:rPr>
-      </w:pPr>
-      <w:r>
-        <w:rPr>
-          <w:rFonts w:eastAsia="ＭＳ 明朝" w:cs="Lucida Sans" w:ascii="Times New Roman" w:hAnsi="Times New Roman"/>
-          <w:color w:val="00000A"/>
-          <w:sz w:val="28"/>
-          <w:szCs w:val="28"/>
-          <w:lang w:val="en-GB" w:eastAsia="zh-CN" w:bidi="hi-IN"/>
-        </w:rPr>
-      </w:r>
-    </w:p>
-    <w:p>
-      <w:pPr>
-        <w:pStyle w:val="Normal"/>
-        <w:spacing w:lineRule="auto" w:line="480"/>
-        <w:jc w:val="both"/>
-        <w:rPr>
-          <w:rFonts w:eastAsia="ＭＳ 明朝" w:cs="Times New Roman" w:ascii="Times New Roman" w:hAnsi="Times New Roman"/>
-          <w:i w:val="false"/>
-          <w:iCs w:val="false"/>
-          <w:color w:val="00000A"/>
-          <w:sz w:val="28"/>
-          <w:szCs w:val="28"/>
-          <w:lang w:val="en-GB" w:eastAsia="zh-CN" w:bidi="hi-IN"/>
-        </w:rPr>
-      </w:pPr>
-      <w:r>
-        <w:rPr>
-          <w:rFonts w:cs="Times New Roman" w:ascii="Times New Roman" w:hAnsi="Times New Roman"/>
-          <w:sz w:val="28"/>
-          <w:szCs w:val="28"/>
-        </w:rPr>
-        <w:t xml:space="preserve">We now explore the balance between these two contrasting forces in a spatially explicit population of N randomly distributed agents, where the sample pool size is determined by the local interaction radius, defined as the </w:t>
-      </w:r>
-      <w:r>
-        <w:rPr>
-          <w:rFonts w:cs="Times New Roman" w:ascii="Times New Roman" w:hAnsi="Times New Roman"/>
-          <w:i/>
-          <w:iCs/>
-          <w:sz w:val="28"/>
-          <w:szCs w:val="28"/>
-        </w:rPr>
-        <w:t>k</w:t>
-      </w:r>
-      <w:r>
-        <w:rPr>
-          <w:rFonts w:cs="Times New Roman" w:ascii="Times New Roman" w:hAnsi="Times New Roman"/>
-          <w:i w:val="false"/>
-          <w:iCs w:val="false"/>
-          <w:sz w:val="28"/>
-          <w:szCs w:val="28"/>
-        </w:rPr>
-        <w:t xml:space="preserve"> nearest neighbours to each focal agent</w:t>
-      </w:r>
-      <w:r>
-        <w:rPr>
-          <w:rFonts w:cs="Times New Roman" w:ascii="Times New Roman" w:hAnsi="Times New Roman"/>
-          <w:sz w:val="28"/>
-          <w:szCs w:val="28"/>
-        </w:rPr>
-        <w:t xml:space="preserve">.  High values of </w:t>
-      </w:r>
-      <w:r>
-        <w:rPr>
-          <w:rFonts w:cs="Times New Roman" w:ascii="Times New Roman" w:hAnsi="Times New Roman"/>
-          <w:i/>
-          <w:iCs/>
-          <w:sz w:val="28"/>
-          <w:szCs w:val="28"/>
-        </w:rPr>
-        <w:t>k</w:t>
-      </w:r>
-      <w:r>
-        <w:rPr>
-          <w:rFonts w:cs="Times New Roman" w:ascii="Times New Roman" w:hAnsi="Times New Roman"/>
-          <w:sz w:val="28"/>
-          <w:szCs w:val="28"/>
-        </w:rPr>
-        <w:t xml:space="preserve"> allow wider interaction, increasing the probability that a sampled model possesses a beneficial mutation, while low values of </w:t>
-      </w:r>
-      <w:r>
-        <w:rPr>
-          <w:rFonts w:cs="Times New Roman" w:ascii="Times New Roman" w:hAnsi="Times New Roman"/>
-          <w:i/>
-          <w:iCs/>
-          <w:sz w:val="28"/>
-          <w:szCs w:val="28"/>
-        </w:rPr>
-        <w:t>k</w:t>
-      </w:r>
-      <w:r>
-        <w:rPr>
-          <w:rFonts w:cs="Times New Roman" w:ascii="Times New Roman" w:hAnsi="Times New Roman"/>
-          <w:sz w:val="28"/>
-          <w:szCs w:val="28"/>
-        </w:rPr>
-        <w:t xml:space="preserve"> produce more localised interaction with a concomitantly lower probability of innovation loss.  For experiment two, we use Latin hypercube sampling (McKay et al 1979) to ensure uniform coverage of a parameter space comprising 30,000 unique combinations for each of the three models, with </w:t>
-      </w:r>
-      <w:r>
-        <w:rPr>
-          <w:rFonts w:cs="Times New Roman" w:ascii="Times New Roman" w:hAnsi="Times New Roman"/>
-          <w:i/>
-          <w:iCs/>
-          <w:sz w:val="28"/>
-          <w:szCs w:val="28"/>
-        </w:rPr>
-        <w:t>σ</w:t>
-      </w:r>
-      <w:r>
-        <w:rPr>
-          <w:rFonts w:cs="Times New Roman" w:ascii="Times New Roman" w:hAnsi="Times New Roman"/>
-          <w:sz w:val="28"/>
-          <w:szCs w:val="28"/>
-        </w:rPr>
-        <w:t xml:space="preserve"> bounded between 0 and 3, </w:t>
-      </w:r>
-      <w:r>
-        <w:rPr>
-          <w:rFonts w:cs="Times New Roman" w:ascii="Times New Roman" w:hAnsi="Times New Roman"/>
-          <w:i/>
-          <w:sz w:val="28"/>
-          <w:szCs w:val="28"/>
-        </w:rPr>
-        <w:t xml:space="preserve">k </w:t>
-      </w:r>
-      <w:r>
-        <w:rPr>
-          <w:rFonts w:cs="Times New Roman" w:ascii="Times New Roman" w:hAnsi="Times New Roman"/>
-          <w:sz w:val="28"/>
-          <w:szCs w:val="28"/>
-        </w:rPr>
-        <w:t xml:space="preserve">between 1 and 500, and fixing </w:t>
-      </w:r>
-      <w:r>
-        <w:rPr>
-          <w:rFonts w:cs="Times New Roman" w:ascii="Times New Roman" w:hAnsi="Times New Roman"/>
-          <w:i/>
-          <w:sz w:val="28"/>
-          <w:szCs w:val="28"/>
-        </w:rPr>
-        <w:t>N</w:t>
-      </w:r>
-      <w:r>
-        <w:rPr>
-          <w:rFonts w:cs="Times New Roman" w:ascii="Times New Roman" w:hAnsi="Times New Roman"/>
-          <w:sz w:val="28"/>
-          <w:szCs w:val="28"/>
-        </w:rPr>
-        <w:t xml:space="preserve"> to 1,000, </w:t>
-      </w:r>
-      <w:r>
-        <w:rPr>
-          <w:rFonts w:cs="Times New Roman" w:ascii="Times New Roman" w:hAnsi="Times New Roman"/>
-          <w:i/>
-          <w:sz w:val="28"/>
-          <w:szCs w:val="28"/>
-        </w:rPr>
-        <w:t xml:space="preserve">b </w:t>
-      </w:r>
-      <w:r>
-        <w:rPr>
-          <w:rFonts w:cs="Times New Roman" w:ascii="Times New Roman" w:hAnsi="Times New Roman"/>
-          <w:sz w:val="28"/>
-          <w:szCs w:val="28"/>
-        </w:rPr>
-        <w:t xml:space="preserve">and </w:t>
-      </w:r>
-      <w:r>
-        <w:rPr>
-          <w:rFonts w:cs="Times New Roman" w:ascii="Times New Roman" w:hAnsi="Times New Roman"/>
-          <w:i/>
-          <w:sz w:val="28"/>
-          <w:szCs w:val="28"/>
-        </w:rPr>
-        <w:t xml:space="preserve">z </w:t>
-      </w:r>
-      <w:r>
-        <w:rPr>
-          <w:rFonts w:cs="Times New Roman" w:ascii="Times New Roman" w:hAnsi="Times New Roman"/>
-          <w:sz w:val="28"/>
-          <w:szCs w:val="28"/>
-        </w:rPr>
-        <w:t xml:space="preserve">to 1.0, and </w:t>
-      </w:r>
-      <w:r>
-        <w:rPr>
-          <w:rFonts w:cs="Times New Roman" w:ascii="Times New Roman" w:hAnsi="Times New Roman"/>
-          <w:i/>
-          <w:sz w:val="28"/>
-          <w:szCs w:val="28"/>
-        </w:rPr>
-        <w:t>μ</w:t>
-      </w:r>
-      <w:r>
-        <w:rPr>
-          <w:rFonts w:cs="Times New Roman" w:ascii="Times New Roman" w:hAnsi="Times New Roman"/>
-          <w:sz w:val="28"/>
-          <w:szCs w:val="28"/>
-        </w:rPr>
-        <w:t xml:space="preserve"> to 0.005.  In all cases we initialised the entire population </w:t>
-      </w:r>
-      <w:r>
-        <w:rPr>
-          <w:rFonts w:eastAsia="ＭＳ 明朝" w:cs="Times New Roman" w:ascii="Times New Roman" w:hAnsi="Times New Roman"/>
-          <w:color w:val="00000A"/>
-          <w:sz w:val="28"/>
-          <w:szCs w:val="28"/>
-          <w:lang w:val="en-GB" w:eastAsia="zh-CN" w:bidi="hi-IN"/>
-        </w:rPr>
-        <w:t xml:space="preserve">with </w:t>
-      </w:r>
-      <w:r>
-        <w:rPr>
-          <w:rFonts w:eastAsia="ＭＳ 明朝" w:cs="Times New Roman" w:ascii="Times New Roman" w:hAnsi="Times New Roman"/>
-          <w:i/>
-          <w:iCs/>
-          <w:color w:val="00000A"/>
-          <w:sz w:val="28"/>
-          <w:szCs w:val="28"/>
-          <w:lang w:val="en-GB" w:eastAsia="zh-CN" w:bidi="hi-IN"/>
-        </w:rPr>
-        <w:t>g</w:t>
-      </w:r>
-      <w:r>
-        <w:rPr>
-          <w:rFonts w:eastAsia="ＭＳ 明朝" w:cs="Times New Roman" w:ascii="Times New Roman" w:hAnsi="Times New Roman"/>
-          <w:i w:val="false"/>
-          <w:iCs w:val="false"/>
-          <w:color w:val="00000A"/>
-          <w:sz w:val="28"/>
-          <w:szCs w:val="28"/>
-          <w:lang w:val="en-GB" w:eastAsia="zh-CN" w:bidi="hi-IN"/>
-        </w:rPr>
-        <w:t xml:space="preserve">=0, executing 1,000 time-steps and recording the average final cultural trait value </w:t>
-      </w:r>
-      <w:commentRangeStart w:id="4"/>
-      <w:r>
-        <w:rPr>
-          <w:rFonts w:eastAsia="ＭＳ 明朝" w:cs="Times New Roman" w:ascii="Times New Roman" w:hAnsi="Times New Roman"/>
-          <w:i w:val="false"/>
-          <w:iCs w:val="false"/>
-          <w:color w:val="00000A"/>
-          <w:sz w:val="28"/>
-          <w:szCs w:val="28"/>
-          <w:lang w:val="en-GB" w:eastAsia="zh-CN" w:bidi="hi-IN"/>
-        </w:rPr>
-      </w:r>
-      <w:r>
-        <w:rPr>
-          <w:rFonts w:eastAsia="ＭＳ 明朝" w:cs="Times New Roman" w:ascii="Times New Roman" w:hAnsi="Times New Roman"/>
-          <w:i/>
-          <w:iCs/>
-          <w:color w:val="00000A"/>
-          <w:sz w:val="28"/>
-          <w:szCs w:val="28"/>
-          <w:lang w:val="en-GB" w:eastAsia="zh-CN" w:bidi="hi-IN"/>
-        </w:rPr>
-        <w:t>g</w:t>
-      </w:r>
-      <w:commentRangeEnd w:id="4"/>
-      <w:r>
-        <w:rPr>
-          <w:rFonts w:eastAsia="ＭＳ 明朝" w:cs="Times New Roman" w:ascii="Times New Roman" w:hAnsi="Times New Roman"/>
-          <w:i/>
-          <w:iCs/>
-          <w:color w:val="00000A"/>
-          <w:sz w:val="28"/>
-          <w:szCs w:val="28"/>
-          <w:lang w:val="en-GB" w:eastAsia="zh-CN" w:bidi="hi-IN"/>
-        </w:rPr>
-      </w:r>
-      <w:r>
-        <w:rPr>
-          <w:rFonts w:eastAsia="ＭＳ 明朝" w:cs="Times New Roman" w:ascii="Times New Roman" w:hAnsi="Times New Roman"/>
-          <w:i/>
-          <w:iCs/>
-          <w:color w:val="00000A"/>
-          <w:sz w:val="28"/>
-          <w:szCs w:val="28"/>
-          <w:lang w:val="en-GB" w:eastAsia="zh-CN" w:bidi="hi-IN"/>
-        </w:rPr>
-        <w:commentReference w:id="4"/>
-      </w:r>
-      <w:r>
-        <w:rPr>
-          <w:rFonts w:eastAsia="ＭＳ 明朝" w:cs="Times New Roman" w:ascii="Times New Roman" w:hAnsi="Times New Roman"/>
-          <w:i w:val="false"/>
-          <w:iCs w:val="false"/>
-          <w:color w:val="00000A"/>
-          <w:sz w:val="28"/>
-          <w:szCs w:val="28"/>
-          <w:lang w:val="en-GB" w:eastAsia="zh-CN" w:bidi="hi-IN"/>
-        </w:rPr>
-        <w:t xml:space="preserve">.  Notice that the theoretical maximum of </w:t>
-      </w:r>
-      <w:commentRangeStart w:id="5"/>
-      <w:r>
-        <w:rPr>
-          <w:rFonts w:eastAsia="ＭＳ 明朝" w:cs="Times New Roman" w:ascii="Times New Roman" w:hAnsi="Times New Roman"/>
-          <w:i w:val="false"/>
-          <w:iCs w:val="false"/>
-          <w:color w:val="00000A"/>
-          <w:sz w:val="28"/>
-          <w:szCs w:val="28"/>
-          <w:lang w:val="en-GB" w:eastAsia="zh-CN" w:bidi="hi-IN"/>
-        </w:rPr>
-        <w:t>g</w:t>
-      </w:r>
       <w:commentRangeEnd w:id="5"/>
       <w:r>
         <w:rPr>
-          <w:rFonts w:eastAsia="ＭＳ 明朝" w:cs="Times New Roman" w:ascii="Times New Roman" w:hAnsi="Times New Roman"/>
-          <w:i w:val="false"/>
-          <w:iCs w:val="false"/>
-          <w:color w:val="00000A"/>
-          <w:sz w:val="28"/>
-          <w:szCs w:val="28"/>
-          <w:lang w:val="en-GB" w:eastAsia="zh-CN" w:bidi="hi-IN"/>
-        </w:rPr>
-      </w:r>
-      <w:r>
-        <w:rPr>
-          <w:rFonts w:eastAsia="ＭＳ 明朝" w:cs="Times New Roman" w:ascii="Times New Roman" w:hAnsi="Times New Roman"/>
-          <w:i w:val="false"/>
-          <w:iCs w:val="false"/>
-          <w:color w:val="00000A"/>
-          <w:sz w:val="28"/>
-          <w:szCs w:val="28"/>
-          <w:lang w:val="en-GB" w:eastAsia="zh-CN" w:bidi="hi-IN"/>
+          <w:rFonts w:cs="Times New Roman" w:ascii="Times New Roman" w:hAnsi="Times New Roman"/>
+          <w:sz w:val="28"/>
+          <w:szCs w:val="28"/>
+        </w:rPr>
+      </w:r>
+      <w:r>
+        <w:rPr>
+          <w:rFonts w:cs="Times New Roman" w:ascii="Times New Roman" w:hAnsi="Times New Roman"/>
+          <w:sz w:val="28"/>
+          <w:szCs w:val="28"/>
         </w:rPr>
         <w:commentReference w:id="5"/>
-      </w:r>
-      <w:r>
-        <w:rPr>
-          <w:rFonts w:eastAsia="ＭＳ 明朝" w:cs="Times New Roman" w:ascii="Times New Roman" w:hAnsi="Times New Roman"/>
-          <w:i w:val="false"/>
-          <w:iCs w:val="false"/>
-          <w:color w:val="00000A"/>
-          <w:sz w:val="28"/>
-          <w:szCs w:val="28"/>
-          <w:lang w:val="en-GB" w:eastAsia="zh-CN" w:bidi="hi-IN"/>
-        </w:rPr>
-        <w:t xml:space="preserve"> is 1,000, </w:t>
-      </w:r>
-      <w:r>
-        <w:rPr>
-          <w:rFonts w:eastAsia="ＭＳ 明朝" w:cs="Times New Roman" w:ascii="Times New Roman" w:hAnsi="Times New Roman"/>
-          <w:i w:val="false"/>
-          <w:iCs w:val="false"/>
-          <w:color w:val="00000A"/>
-          <w:sz w:val="28"/>
-          <w:szCs w:val="28"/>
-          <w:lang w:val="en-GB" w:eastAsia="zh-CN" w:bidi="hi-IN"/>
-        </w:rPr>
-        <w:t>t</w:t>
-      </w:r>
-      <w:r>
-        <w:rPr>
-          <w:rFonts w:eastAsia="ＭＳ 明朝" w:cs="Times New Roman" w:ascii="Times New Roman" w:hAnsi="Times New Roman"/>
-          <w:i w:val="false"/>
-          <w:iCs w:val="false"/>
-          <w:color w:val="00000A"/>
-          <w:sz w:val="28"/>
-          <w:szCs w:val="28"/>
-          <w:lang w:val="en-GB" w:eastAsia="zh-CN" w:bidi="hi-IN"/>
-        </w:rPr>
-        <w:t xml:space="preserve">hat is the number of time-steps plus the value of </w:t>
-      </w:r>
-      <w:r>
-        <w:rPr>
-          <w:rFonts w:eastAsia="ＭＳ 明朝" w:cs="Times New Roman" w:ascii="Times New Roman" w:hAnsi="Times New Roman"/>
-          <w:i/>
-          <w:iCs/>
-          <w:color w:val="00000A"/>
-          <w:sz w:val="28"/>
-          <w:szCs w:val="28"/>
-          <w:lang w:val="en-GB" w:eastAsia="zh-CN" w:bidi="hi-IN"/>
-        </w:rPr>
-        <w:t>g</w:t>
-      </w:r>
-      <w:r>
-        <w:rPr>
-          <w:rFonts w:eastAsia="ＭＳ 明朝" w:cs="Times New Roman" w:ascii="Times New Roman" w:hAnsi="Times New Roman"/>
-          <w:i w:val="false"/>
-          <w:iCs w:val="false"/>
-          <w:color w:val="00000A"/>
-          <w:sz w:val="28"/>
-          <w:szCs w:val="28"/>
-          <w:lang w:val="en-GB" w:eastAsia="zh-CN" w:bidi="hi-IN"/>
-        </w:rPr>
-        <w:t xml:space="preserve"> at initialisation (0).</w:t>
-      </w:r>
-    </w:p>
-    <w:p>
-      <w:pPr>
-        <w:pStyle w:val="Normal"/>
-        <w:spacing w:lineRule="auto" w:line="480"/>
-        <w:jc w:val="both"/>
-        <w:rPr/>
-      </w:pPr>
-      <w:r>
-        <w:rPr/>
-      </w:r>
-    </w:p>
-    <w:p>
-      <w:pPr>
-        <w:pStyle w:val="Normal"/>
-        <w:spacing w:lineRule="auto" w:line="480"/>
-        <w:jc w:val="both"/>
-        <w:rPr>
-          <w:rFonts w:cs="Times New Roman" w:ascii="Times New Roman" w:hAnsi="Times New Roman"/>
-          <w:i w:val="false"/>
-          <w:iCs w:val="false"/>
-          <w:sz w:val="28"/>
-          <w:szCs w:val="28"/>
-        </w:rPr>
-      </w:pPr>
-      <w:r>
-        <w:rPr>
-          <w:rFonts w:cs="Times New Roman" w:ascii="Times New Roman" w:hAnsi="Times New Roman"/>
-          <w:sz w:val="28"/>
-          <w:szCs w:val="28"/>
-        </w:rPr>
-        <w:t xml:space="preserve">Figure 3 shows the relationship between the final average cultural trait and the size of the sample pool (interaction radius), </w:t>
-      </w:r>
-      <w:r>
-        <w:rPr>
-          <w:rFonts w:cs="Times New Roman" w:ascii="Times New Roman" w:hAnsi="Times New Roman"/>
-          <w:i/>
-          <w:iCs/>
-          <w:sz w:val="28"/>
-          <w:szCs w:val="28"/>
-        </w:rPr>
-        <w:t>k</w:t>
-      </w:r>
-      <w:r>
-        <w:rPr>
-          <w:rFonts w:cs="Times New Roman" w:ascii="Times New Roman" w:hAnsi="Times New Roman"/>
-          <w:i w:val="false"/>
-          <w:iCs w:val="false"/>
-          <w:sz w:val="28"/>
-          <w:szCs w:val="28"/>
-        </w:rPr>
-        <w:t>,</w:t>
-      </w:r>
-      <w:r>
-        <w:rPr>
-          <w:rFonts w:cs="Times New Roman" w:ascii="Times New Roman" w:hAnsi="Times New Roman"/>
-          <w:i/>
-          <w:sz w:val="28"/>
-          <w:szCs w:val="28"/>
-        </w:rPr>
-        <w:t xml:space="preserve"> </w:t>
-      </w:r>
-      <w:r>
-        <w:rPr>
-          <w:rFonts w:cs="Times New Roman" w:ascii="Times New Roman" w:hAnsi="Times New Roman"/>
-          <w:sz w:val="28"/>
-          <w:szCs w:val="28"/>
-        </w:rPr>
-        <w:t xml:space="preserve">for different ranges of payoff uncertainty, </w:t>
-      </w:r>
-      <w:r>
-        <w:rPr>
-          <w:rFonts w:cs="Times New Roman" w:ascii="Times New Roman" w:hAnsi="Times New Roman"/>
-          <w:i/>
-          <w:iCs/>
-          <w:sz w:val="28"/>
-          <w:szCs w:val="28"/>
-        </w:rPr>
-        <w:t>σ</w:t>
-      </w:r>
-      <w:r>
-        <w:rPr>
-          <w:rFonts w:cs="Times New Roman" w:ascii="Times New Roman" w:hAnsi="Times New Roman"/>
-          <w:sz w:val="28"/>
-          <w:szCs w:val="28"/>
-        </w:rPr>
-        <w:t>.</w:t>
-      </w:r>
-      <w:r>
-        <w:rPr>
-          <w:rFonts w:cs="Times New Roman" w:ascii="Times New Roman" w:hAnsi="Times New Roman"/>
-          <w:i/>
-          <w:sz w:val="28"/>
-          <w:szCs w:val="28"/>
-        </w:rPr>
-        <w:t xml:space="preserve">  </w:t>
-      </w:r>
-      <w:r>
-        <w:rPr>
-          <w:rFonts w:cs="Times New Roman" w:ascii="Times New Roman" w:hAnsi="Times New Roman"/>
-          <w:i w:val="false"/>
-          <w:iCs w:val="false"/>
-          <w:sz w:val="28"/>
-          <w:szCs w:val="28"/>
-        </w:rPr>
-        <w:t xml:space="preserve">For all parameter settings we find that random copying is the slowest social learning strategy, with </w:t>
-      </w:r>
-      <w:commentRangeStart w:id="6"/>
-      <w:r>
-        <w:rPr>
-          <w:rFonts w:cs="Times New Roman" w:ascii="Times New Roman" w:hAnsi="Times New Roman"/>
-          <w:i w:val="false"/>
-          <w:iCs w:val="false"/>
-          <w:sz w:val="28"/>
-          <w:szCs w:val="28"/>
-        </w:rPr>
-      </w:r>
-      <w:r>
-        <w:rPr>
-          <w:rFonts w:eastAsia="ＭＳ 明朝" w:cs="Times New Roman" w:ascii="Times New Roman" w:hAnsi="Times New Roman"/>
-          <w:i/>
-          <w:iCs/>
-          <w:color w:val="00000A"/>
-          <w:sz w:val="28"/>
-          <w:szCs w:val="28"/>
-          <w:lang w:val="en-GB" w:eastAsia="zh-CN" w:bidi="hi-IN"/>
-        </w:rPr>
-        <w:t>g</w:t>
-      </w:r>
-      <w:commentRangeEnd w:id="6"/>
-      <w:r>
-        <w:rPr>
-          <w:rFonts w:eastAsia="ＭＳ 明朝" w:cs="Times New Roman" w:ascii="Times New Roman" w:hAnsi="Times New Roman"/>
-          <w:i/>
-          <w:iCs/>
-          <w:color w:val="00000A"/>
-          <w:sz w:val="28"/>
-          <w:szCs w:val="28"/>
-          <w:lang w:val="en-GB" w:eastAsia="zh-CN" w:bidi="hi-IN"/>
-        </w:rPr>
-      </w:r>
-      <w:r>
-        <w:rPr>
-          <w:rFonts w:eastAsia="ＭＳ 明朝" w:cs="Times New Roman" w:ascii="Times New Roman" w:hAnsi="Times New Roman"/>
-          <w:i/>
-          <w:iCs/>
-          <w:color w:val="00000A"/>
-          <w:sz w:val="28"/>
-          <w:szCs w:val="28"/>
-          <w:lang w:val="en-GB" w:eastAsia="zh-CN" w:bidi="hi-IN"/>
-        </w:rPr>
-        <w:commentReference w:id="6"/>
-      </w:r>
-      <w:r>
-        <w:rPr>
-          <w:rFonts w:eastAsia="ＭＳ 明朝" w:cs="Times New Roman" w:ascii="Times New Roman" w:hAnsi="Times New Roman"/>
-          <w:i/>
-          <w:iCs/>
-          <w:color w:val="00000A"/>
-          <w:sz w:val="28"/>
-          <w:szCs w:val="28"/>
-          <w:u w:val="single"/>
-          <w:lang w:val="en-GB" w:eastAsia="zh-CN" w:bidi="hi-IN"/>
-        </w:rPr>
-        <w:t xml:space="preserve"> </w:t>
-      </w:r>
-      <w:r>
-        <w:rPr>
-          <w:rFonts w:eastAsia="ＭＳ 明朝" w:cs="Times New Roman" w:ascii="Times New Roman" w:hAnsi="Times New Roman"/>
-          <w:i/>
-          <w:iCs/>
-          <w:color w:val="00000A"/>
-          <w:sz w:val="28"/>
-          <w:szCs w:val="28"/>
-          <w:u w:val="none"/>
-          <w:lang w:val="en-GB" w:eastAsia="zh-CN" w:bidi="hi-IN"/>
-        </w:rPr>
-        <w:t xml:space="preserve">~ </w:t>
-      </w:r>
-      <w:r>
-        <w:rPr>
-          <w:rFonts w:eastAsia="ＭＳ 明朝" w:cs="Times New Roman" w:ascii="Times New Roman" w:hAnsi="Times New Roman"/>
-          <w:i w:val="false"/>
-          <w:iCs w:val="false"/>
-          <w:color w:val="00000A"/>
-          <w:sz w:val="28"/>
-          <w:szCs w:val="28"/>
-          <w:u w:val="none"/>
-          <w:lang w:val="en-GB" w:eastAsia="zh-CN" w:bidi="hi-IN"/>
-        </w:rPr>
-        <w:t xml:space="preserve">5, which is what we expect given that the rate of innovation was 0.005 and the number of time-steps 1000.  </w:t>
-      </w:r>
-      <w:r>
-        <w:rPr>
-          <w:rFonts w:cs="Times New Roman" w:ascii="Times New Roman" w:hAnsi="Times New Roman"/>
-          <w:sz w:val="28"/>
-          <w:szCs w:val="28"/>
-        </w:rPr>
-        <w:t xml:space="preserve">When </w:t>
-      </w:r>
-      <w:r>
-        <w:rPr>
-          <w:rFonts w:cs="Times New Roman" w:ascii="Times New Roman" w:hAnsi="Times New Roman"/>
-          <w:i/>
-          <w:iCs/>
-          <w:sz w:val="28"/>
-          <w:szCs w:val="28"/>
-        </w:rPr>
-        <w:t>σ</w:t>
-      </w:r>
-      <w:r>
-        <w:rPr>
-          <w:rFonts w:cs="Times New Roman" w:ascii="Times New Roman" w:hAnsi="Times New Roman"/>
-          <w:sz w:val="28"/>
-          <w:szCs w:val="28"/>
-        </w:rPr>
-        <w:t xml:space="preserve"> is close to zero, meaning that payoff uncertainty is low (or put another way, that the correlation between the payoff signal and the underlying trait is high), copy-the-best is by far the most effective social learning rule.  Under these circumstances both copy-if-better and copy-the-best social learning are positively affected by </w:t>
-      </w:r>
-      <w:r>
-        <w:rPr>
-          <w:rFonts w:cs="Times New Roman" w:ascii="Times New Roman" w:hAnsi="Times New Roman"/>
-          <w:i/>
-          <w:iCs/>
-          <w:sz w:val="28"/>
-          <w:szCs w:val="28"/>
-        </w:rPr>
-        <w:t>k</w:t>
-      </w:r>
-      <w:r>
-        <w:rPr>
-          <w:rFonts w:cs="Times New Roman" w:ascii="Times New Roman" w:hAnsi="Times New Roman"/>
-          <w:i w:val="false"/>
-          <w:iCs w:val="false"/>
-          <w:sz w:val="28"/>
-          <w:szCs w:val="28"/>
-        </w:rPr>
-        <w:t xml:space="preserve">, albeit in different ways.  Copy-if-better social learning exhibits a positive correlation with sample pool size only up to </w:t>
-      </w:r>
-      <w:r>
-        <w:rPr>
-          <w:rFonts w:cs="Times New Roman" w:ascii="Times New Roman" w:hAnsi="Times New Roman"/>
-          <w:i/>
-          <w:iCs/>
-          <w:sz w:val="28"/>
-          <w:szCs w:val="28"/>
-        </w:rPr>
-        <w:t>k</w:t>
-      </w:r>
-      <w:r>
-        <w:rPr>
-          <w:rFonts w:cs="Times New Roman" w:ascii="Times New Roman" w:hAnsi="Times New Roman"/>
-          <w:i w:val="false"/>
-          <w:iCs w:val="false"/>
-          <w:sz w:val="28"/>
-          <w:szCs w:val="28"/>
-        </w:rPr>
-        <w:t xml:space="preserve">=20; above this threshold we do not see any increase in the rate of evolution.  On the other hand, copy-the-best social learning always benefits from increasing sample pool size and the curve reaches the theoretical maximum of </w:t>
-      </w:r>
-      <w:commentRangeStart w:id="7"/>
-      <w:r>
-        <w:rPr>
-          <w:rFonts w:cs="Times New Roman" w:ascii="Times New Roman" w:hAnsi="Times New Roman"/>
-          <w:i w:val="false"/>
-          <w:iCs w:val="false"/>
-          <w:sz w:val="28"/>
-          <w:szCs w:val="28"/>
-        </w:rPr>
-        <w:t>g</w:t>
-      </w:r>
-      <w:commentRangeEnd w:id="7"/>
-      <w:r>
-        <w:rPr>
-          <w:rFonts w:cs="Times New Roman" w:ascii="Times New Roman" w:hAnsi="Times New Roman"/>
-          <w:i w:val="false"/>
-          <w:iCs w:val="false"/>
-          <w:sz w:val="28"/>
-          <w:szCs w:val="28"/>
-        </w:rPr>
-      </w:r>
-      <w:r>
-        <w:rPr>
-          <w:rFonts w:cs="Times New Roman" w:ascii="Times New Roman" w:hAnsi="Times New Roman"/>
-          <w:i w:val="false"/>
-          <w:iCs w:val="false"/>
-          <w:sz w:val="28"/>
-          <w:szCs w:val="28"/>
-        </w:rPr>
-        <w:commentReference w:id="7"/>
-      </w:r>
-      <w:r>
-        <w:rPr>
-          <w:rFonts w:cs="Times New Roman" w:ascii="Times New Roman" w:hAnsi="Times New Roman"/>
-          <w:i w:val="false"/>
-          <w:iCs w:val="false"/>
-          <w:sz w:val="28"/>
-          <w:szCs w:val="28"/>
-        </w:rPr>
-        <w:t xml:space="preserve"> when </w:t>
-      </w:r>
-      <w:r>
-        <w:rPr>
-          <w:rFonts w:cs="Times New Roman" w:ascii="Times New Roman" w:hAnsi="Times New Roman"/>
-          <w:i/>
-          <w:iCs/>
-          <w:sz w:val="28"/>
-          <w:szCs w:val="28"/>
-        </w:rPr>
-        <w:t>k</w:t>
-      </w:r>
-      <w:r>
-        <w:rPr>
-          <w:rFonts w:cs="Times New Roman" w:ascii="Times New Roman" w:hAnsi="Times New Roman"/>
-          <w:i w:val="false"/>
-          <w:iCs w:val="false"/>
-          <w:sz w:val="28"/>
-          <w:szCs w:val="28"/>
-        </w:rPr>
-        <w:t xml:space="preserve"> is close to 500.  Thus, when payoff uncertainty is low, larger sample pools promote the correct detection of the most successful variants and at the same time ensuring the rapid diffusion of these across the entire population.</w:t>
-      </w:r>
-    </w:p>
-    <w:p>
-      <w:pPr>
-        <w:pStyle w:val="Normal"/>
-        <w:spacing w:lineRule="auto" w:line="480"/>
-        <w:jc w:val="both"/>
-        <w:rPr>
-          <w:rFonts w:eastAsia="ＭＳ 明朝" w:cs="Lucida Sans"/>
-          <w:color w:val="00000A"/>
-          <w:sz w:val="24"/>
-          <w:szCs w:val="24"/>
-          <w:lang w:val="en-GB" w:eastAsia="zh-CN" w:bidi="hi-IN"/>
-        </w:rPr>
-      </w:pPr>
-      <w:r>
-        <w:rPr>
-          <w:rFonts w:eastAsia="ＭＳ 明朝" w:cs="Lucida Sans"/>
-          <w:color w:val="00000A"/>
-          <w:sz w:val="24"/>
-          <w:szCs w:val="24"/>
-          <w:lang w:val="en-GB" w:eastAsia="zh-CN" w:bidi="hi-IN"/>
-        </w:rPr>
-      </w:r>
-    </w:p>
-    <w:p>
-      <w:pPr>
-        <w:pStyle w:val="Normal"/>
-        <w:spacing w:lineRule="auto" w:line="480"/>
-        <w:jc w:val="both"/>
-        <w:rPr>
-          <w:rFonts w:cs="Times New Roman" w:ascii="Times New Roman" w:hAnsi="Times New Roman"/>
-          <w:i w:val="false"/>
-          <w:iCs w:val="false"/>
-          <w:sz w:val="28"/>
-          <w:szCs w:val="28"/>
-        </w:rPr>
-      </w:pPr>
-      <w:r>
-        <w:rPr>
-          <w:rFonts w:cs="Times New Roman" w:ascii="Times New Roman" w:hAnsi="Times New Roman"/>
-          <w:i w:val="false"/>
-          <w:iCs w:val="false"/>
-          <w:sz w:val="28"/>
-          <w:szCs w:val="28"/>
-        </w:rPr>
-        <w:t xml:space="preserve">As payoff uncertainty increases, </w:t>
-      </w:r>
-      <w:r>
-        <w:rPr>
-          <w:rFonts w:cs="Times New Roman" w:ascii="Times New Roman" w:hAnsi="Times New Roman"/>
-          <w:sz w:val="28"/>
-          <w:szCs w:val="28"/>
-        </w:rPr>
-        <w:t xml:space="preserve">the performance of both copy-if-better and copy-the-best social learning deteriorates.  In both cases there is an increased chance of accidentally adopting a suboptimal variant.  However, in copy-if-better learning the sampling bias introduced by payoff uncertainty affects only the evaluation stage, and hence its effect is smaller than the in copy-the-best learning where instead the bias is also present in the selection of the social model.  Indeed the difference between the rates of evolution of the two learning strategies decreases with increasing payoff uncertainty, such that once  </w:t>
-      </w:r>
-      <w:r>
-        <w:rPr>
-          <w:rFonts w:cs="Times New Roman" w:ascii="Times New Roman" w:hAnsi="Times New Roman"/>
-          <w:i w:val="false"/>
-          <w:iCs w:val="false"/>
-          <w:sz w:val="28"/>
-          <w:szCs w:val="28"/>
-        </w:rPr>
-        <w:t>σ&gt;1.5</w:t>
-      </w:r>
-      <w:r>
-        <w:rPr>
-          <w:rFonts w:cs="Times New Roman" w:ascii="Times New Roman" w:hAnsi="Times New Roman"/>
-          <w:i/>
-          <w:iCs/>
-          <w:sz w:val="28"/>
-          <w:szCs w:val="28"/>
-        </w:rPr>
-        <w:t xml:space="preserve">, </w:t>
-      </w:r>
-      <w:r>
-        <w:rPr>
-          <w:rFonts w:cs="Times New Roman" w:ascii="Times New Roman" w:hAnsi="Times New Roman"/>
-          <w:i w:val="false"/>
-          <w:iCs w:val="false"/>
-          <w:sz w:val="28"/>
-          <w:szCs w:val="28"/>
-        </w:rPr>
-        <w:t xml:space="preserve">copy-if-better social learning actually </w:t>
-      </w:r>
-      <w:r>
-        <w:rPr>
-          <w:rFonts w:cs="Times New Roman" w:ascii="Times New Roman" w:hAnsi="Times New Roman"/>
-          <w:sz w:val="28"/>
-          <w:szCs w:val="28"/>
-        </w:rPr>
-        <w:t xml:space="preserve">yields higher </w:t>
-      </w:r>
-      <w:commentRangeStart w:id="8"/>
-      <w:r>
-        <w:rPr>
-          <w:rFonts w:cs="Times New Roman" w:ascii="Times New Roman" w:hAnsi="Times New Roman"/>
-          <w:sz w:val="28"/>
-          <w:szCs w:val="28"/>
-        </w:rPr>
-        <w:t>g</w:t>
-      </w:r>
-      <w:commentRangeEnd w:id="8"/>
-      <w:r>
-        <w:rPr>
-          <w:rFonts w:cs="Times New Roman" w:ascii="Times New Roman" w:hAnsi="Times New Roman"/>
-          <w:sz w:val="28"/>
-          <w:szCs w:val="28"/>
-        </w:rPr>
-      </w:r>
-      <w:r>
-        <w:rPr>
-          <w:rFonts w:cs="Times New Roman" w:ascii="Times New Roman" w:hAnsi="Times New Roman"/>
-          <w:sz w:val="28"/>
-          <w:szCs w:val="28"/>
-        </w:rPr>
-        <w:commentReference w:id="8"/>
       </w:r>
       <w:r>
         <w:rPr>
@@ -9259,19 +9175,7 @@
           <w:szCs w:val="22"/>
           <w:lang w:val="en-GB" w:eastAsia="zh-CN" w:bidi="hi-IN"/>
         </w:rPr>
-        <w:t>Figure 3: Effect of payoff uncertainty (σ), and sample pool size (k) on the rate of cumulative cultural evolution (average cultural trait value after 1,000 time-steps) for three social learning rules (red=copy-the-</w:t>
-      </w:r>
-      <w:r>
-        <w:rPr>
-          <w:rFonts w:eastAsia="ＭＳ 明朝" w:cs="Times New Roman" w:ascii="Times New Roman" w:hAnsi="Times New Roman"/>
-          <w:i w:val="false"/>
-          <w:iCs w:val="false"/>
-          <w:color w:val="00000A"/>
-          <w:sz w:val="22"/>
-          <w:szCs w:val="22"/>
-          <w:lang w:val="en-GB" w:eastAsia="zh-CN" w:bidi="hi-IN"/>
-        </w:rPr>
-        <w:t>b</w:t>
+        <w:t>Figure 3: Effect of payoff uncertainty (σ), and sample pool size (k) on the rate of cumulative cultural evolution (average cultural trait value after 1,000 time-steps) for three social learning rules (red=copy-the-best; blue=copy-if-better; yellow=random copying; darker colour indicates higher payoff-uncertainty within each plot).</w:t>
         <w:drawing>
           <wp:anchor behindDoc="0" distT="0" distB="0" distL="0" distR="0" simplePos="0" locked="0" layoutInCell="1" allowOverlap="1" relativeHeight="2">
             <wp:simplePos x="0" y="0"/>
@@ -9325,7 +9229,479 @@
           </wp:anchor>
         </w:drawing>
       </w:r>
-      <w:r>
+    </w:p>
+    <w:p>
+      <w:pPr>
+        <w:pStyle w:val="Caption1"/>
+        <w:spacing w:lineRule="auto" w:line="480"/>
+        <w:jc w:val="both"/>
+        <w:rPr/>
+      </w:pPr>
+      <w:r>
+        <w:rPr/>
+      </w:r>
+    </w:p>
+    <w:p>
+      <w:pPr>
+        <w:pStyle w:val="Caption1"/>
+        <w:spacing w:lineRule="auto" w:line="480"/>
+        <w:jc w:val="both"/>
+        <w:rPr>
+          <w:rFonts w:eastAsia="ＭＳ 明朝" w:cs="Times New Roman" w:ascii="Times New Roman" w:hAnsi="Times New Roman"/>
+          <w:i w:val="false"/>
+          <w:iCs w:val="false"/>
+          <w:color w:val="00000A"/>
+          <w:sz w:val="28"/>
+          <w:szCs w:val="28"/>
+          <w:lang w:val="en-GB" w:eastAsia="zh-CN" w:bidi="hi-IN"/>
+        </w:rPr>
+      </w:pPr>
+      <w:r>
+        <w:rPr>
+          <w:rFonts w:eastAsia="ＭＳ 明朝" w:cs="Times New Roman" w:ascii="Times New Roman" w:hAnsi="Times New Roman"/>
+          <w:i w:val="false"/>
+          <w:iCs w:val="false"/>
+          <w:color w:val="00000A"/>
+          <w:sz w:val="28"/>
+          <w:szCs w:val="28"/>
+          <w:lang w:val="en-GB" w:eastAsia="zh-CN" w:bidi="hi-IN"/>
+        </w:rPr>
+        <w:t>In experiment three we further explored the relationship between census population (</w:t>
+      </w:r>
+      <w:r>
+        <w:rPr>
+          <w:rFonts w:eastAsia="ＭＳ 明朝" w:cs="Times New Roman" w:ascii="Times New Roman" w:hAnsi="Times New Roman"/>
+          <w:i/>
+          <w:iCs/>
+          <w:color w:val="00000A"/>
+          <w:sz w:val="28"/>
+          <w:szCs w:val="28"/>
+          <w:lang w:val="en-GB" w:eastAsia="zh-CN" w:bidi="hi-IN"/>
+        </w:rPr>
+        <w:t>N</w:t>
+      </w:r>
+      <w:r>
+        <w:rPr>
+          <w:rFonts w:eastAsia="ＭＳ 明朝" w:cs="Times New Roman" w:ascii="Times New Roman" w:hAnsi="Times New Roman"/>
+          <w:i w:val="false"/>
+          <w:iCs w:val="false"/>
+          <w:color w:val="00000A"/>
+          <w:sz w:val="28"/>
+          <w:szCs w:val="28"/>
+          <w:lang w:val="en-GB" w:eastAsia="zh-CN" w:bidi="hi-IN"/>
+        </w:rPr>
+        <w:t>) and sample pool size (</w:t>
+      </w:r>
+      <w:r>
+        <w:rPr>
+          <w:rFonts w:eastAsia="ＭＳ 明朝" w:cs="Times New Roman" w:ascii="Times New Roman" w:hAnsi="Times New Roman"/>
+          <w:i/>
+          <w:iCs/>
+          <w:color w:val="00000A"/>
+          <w:sz w:val="28"/>
+          <w:szCs w:val="28"/>
+          <w:lang w:val="en-GB" w:eastAsia="zh-CN" w:bidi="hi-IN"/>
+        </w:rPr>
+        <w:t>k</w:t>
+      </w:r>
+      <w:r>
+        <w:rPr>
+          <w:rFonts w:eastAsia="ＭＳ 明朝" w:cs="Times New Roman" w:ascii="Times New Roman" w:hAnsi="Times New Roman"/>
+          <w:i w:val="false"/>
+          <w:iCs w:val="false"/>
+          <w:color w:val="00000A"/>
+          <w:sz w:val="28"/>
+          <w:szCs w:val="28"/>
+          <w:lang w:val="en-GB" w:eastAsia="zh-CN" w:bidi="hi-IN"/>
+        </w:rPr>
+        <w:t xml:space="preserve">), by running the copy-the-best and copy-if-better models with four settings of </w:t>
+      </w:r>
+      <w:r>
+        <w:rPr>
+          <w:rFonts w:eastAsia="ＭＳ 明朝" w:cs="Times New Roman" w:ascii="Times New Roman" w:hAnsi="Times New Roman"/>
+          <w:i/>
+          <w:iCs/>
+          <w:color w:val="00000A"/>
+          <w:sz w:val="28"/>
+          <w:szCs w:val="28"/>
+          <w:lang w:val="en-GB" w:eastAsia="zh-CN" w:bidi="hi-IN"/>
+        </w:rPr>
+        <w:t xml:space="preserve">σ </w:t>
+      </w:r>
+      <w:r>
+        <w:rPr>
+          <w:rFonts w:eastAsia="ＭＳ 明朝" w:cs="Times New Roman" w:ascii="Times New Roman" w:hAnsi="Times New Roman"/>
+          <w:i w:val="false"/>
+          <w:iCs w:val="false"/>
+          <w:color w:val="00000A"/>
+          <w:sz w:val="28"/>
+          <w:szCs w:val="28"/>
+          <w:lang w:val="en-GB" w:eastAsia="zh-CN" w:bidi="hi-IN"/>
+        </w:rPr>
+        <w:t xml:space="preserve">(0, 0.4, 1.5, and 4) and three settings of </w:t>
+      </w:r>
+      <w:r>
+        <w:rPr>
+          <w:rFonts w:eastAsia="ＭＳ 明朝" w:cs="Times New Roman" w:ascii="Times New Roman" w:hAnsi="Times New Roman"/>
+          <w:i/>
+          <w:iCs/>
+          <w:color w:val="00000A"/>
+          <w:sz w:val="28"/>
+          <w:szCs w:val="28"/>
+          <w:lang w:val="en-GB" w:eastAsia="zh-CN" w:bidi="hi-IN"/>
+        </w:rPr>
+        <w:t>N</w:t>
+      </w:r>
+      <w:r>
+        <w:rPr>
+          <w:rFonts w:eastAsia="ＭＳ 明朝" w:cs="Times New Roman" w:ascii="Times New Roman" w:hAnsi="Times New Roman"/>
+          <w:i w:val="false"/>
+          <w:iCs w:val="false"/>
+          <w:color w:val="00000A"/>
+          <w:sz w:val="28"/>
+          <w:szCs w:val="28"/>
+          <w:lang w:val="en-GB" w:eastAsia="zh-CN" w:bidi="hi-IN"/>
+        </w:rPr>
+        <w:t xml:space="preserve"> (1000, 2000 and 4000).  The results (fig.4) show that, overall, payoff-uncertainty, </w:t>
+      </w:r>
+      <w:r>
+        <w:rPr>
+          <w:rFonts w:eastAsia="ＭＳ 明朝" w:cs="Times New Roman" w:ascii="Times New Roman" w:hAnsi="Times New Roman"/>
+          <w:i/>
+          <w:iCs/>
+          <w:color w:val="00000A"/>
+          <w:sz w:val="28"/>
+          <w:szCs w:val="28"/>
+          <w:lang w:val="en-GB" w:eastAsia="zh-CN" w:bidi="hi-IN"/>
+        </w:rPr>
+        <w:t>σ</w:t>
+      </w:r>
+      <w:r>
+        <w:rPr>
+          <w:rFonts w:eastAsia="ＭＳ 明朝" w:cs="Times New Roman" w:ascii="Times New Roman" w:hAnsi="Times New Roman"/>
+          <w:i w:val="false"/>
+          <w:iCs w:val="false"/>
+          <w:color w:val="00000A"/>
+          <w:sz w:val="28"/>
+          <w:szCs w:val="28"/>
+          <w:lang w:val="en-GB" w:eastAsia="zh-CN" w:bidi="hi-IN"/>
+        </w:rPr>
+        <w:t xml:space="preserve">, is still the major driver of change in the rate of cumulative cultural evolution, </w:t>
+      </w:r>
+      <w:r>
+        <w:rPr>
+          <w:rFonts w:eastAsia="ＭＳ 明朝" w:cs="Times New Roman" w:ascii="Times New Roman" w:hAnsi="Times New Roman"/>
+          <w:i/>
+          <w:iCs/>
+          <w:color w:val="00000A"/>
+          <w:sz w:val="28"/>
+          <w:szCs w:val="28"/>
+          <w:lang w:val="en-GB" w:eastAsia="zh-CN" w:bidi="hi-IN"/>
+        </w:rPr>
+        <w:t>g</w:t>
+      </w:r>
+      <w:r>
+        <w:rPr>
+          <w:rFonts w:eastAsia="ＭＳ 明朝" w:cs="Times New Roman" w:ascii="Times New Roman" w:hAnsi="Times New Roman"/>
+          <w:i/>
+          <w:iCs/>
+          <w:color w:val="00000A"/>
+          <w:sz w:val="28"/>
+          <w:szCs w:val="28"/>
+          <w:lang w:val="en-GB" w:eastAsia="zh-CN" w:bidi="hi-IN"/>
+        </w:rPr>
+        <w:commentReference w:id="6"/>
+      </w:r>
+      <w:r>
+        <w:rPr>
+          <w:rFonts w:eastAsia="ＭＳ 明朝" w:cs="Times New Roman" w:ascii="Times New Roman" w:hAnsi="Times New Roman"/>
+          <w:i w:val="false"/>
+          <w:iCs w:val="false"/>
+          <w:color w:val="00000A"/>
+          <w:sz w:val="28"/>
+          <w:szCs w:val="28"/>
+          <w:lang w:val="en-GB" w:eastAsia="zh-CN" w:bidi="hi-IN"/>
+        </w:rPr>
+        <w:t xml:space="preserve">, for both learning strategies.  Census population size, </w:t>
+      </w:r>
+      <w:r>
+        <w:rPr>
+          <w:rFonts w:eastAsia="ＭＳ 明朝" w:cs="Times New Roman" w:ascii="Times New Roman" w:hAnsi="Times New Roman"/>
+          <w:i/>
+          <w:iCs/>
+          <w:color w:val="00000A"/>
+          <w:sz w:val="28"/>
+          <w:szCs w:val="28"/>
+          <w:lang w:val="en-GB" w:eastAsia="zh-CN" w:bidi="hi-IN"/>
+        </w:rPr>
+        <w:t>N</w:t>
+      </w:r>
+      <w:r>
+        <w:rPr>
+          <w:rFonts w:eastAsia="ＭＳ 明朝" w:cs="Times New Roman" w:ascii="Times New Roman" w:hAnsi="Times New Roman"/>
+          <w:i w:val="false"/>
+          <w:iCs w:val="false"/>
+          <w:color w:val="00000A"/>
+          <w:sz w:val="28"/>
+          <w:szCs w:val="28"/>
+          <w:lang w:val="en-GB" w:eastAsia="zh-CN" w:bidi="hi-IN"/>
+        </w:rPr>
+        <w:t xml:space="preserve">, is the second best predictor for the copy-if-better model, but in the case of copy-the-best social learning the relative effect of </w:t>
+      </w:r>
+      <w:r>
+        <w:rPr>
+          <w:rFonts w:eastAsia="ＭＳ 明朝" w:cs="Times New Roman" w:ascii="Times New Roman" w:hAnsi="Times New Roman"/>
+          <w:i/>
+          <w:iCs/>
+          <w:color w:val="00000A"/>
+          <w:sz w:val="28"/>
+          <w:szCs w:val="28"/>
+          <w:lang w:val="en-GB" w:eastAsia="zh-CN" w:bidi="hi-IN"/>
+        </w:rPr>
+        <w:t xml:space="preserve">N </w:t>
+      </w:r>
+      <w:r>
+        <w:rPr>
+          <w:rFonts w:eastAsia="ＭＳ 明朝" w:cs="Times New Roman" w:ascii="Times New Roman" w:hAnsi="Times New Roman"/>
+          <w:i w:val="false"/>
+          <w:iCs w:val="false"/>
+          <w:color w:val="00000A"/>
+          <w:sz w:val="28"/>
+          <w:szCs w:val="28"/>
+          <w:lang w:val="en-GB" w:eastAsia="zh-CN" w:bidi="hi-IN"/>
+        </w:rPr>
+        <w:t xml:space="preserve">and </w:t>
+      </w:r>
+      <w:r>
+        <w:rPr>
+          <w:rFonts w:eastAsia="ＭＳ 明朝" w:cs="Times New Roman" w:ascii="Times New Roman" w:hAnsi="Times New Roman"/>
+          <w:i/>
+          <w:iCs/>
+          <w:color w:val="00000A"/>
+          <w:sz w:val="28"/>
+          <w:szCs w:val="28"/>
+          <w:lang w:val="en-GB" w:eastAsia="zh-CN" w:bidi="hi-IN"/>
+        </w:rPr>
+        <w:t>k</w:t>
+      </w:r>
+      <w:r>
+        <w:rPr>
+          <w:rFonts w:eastAsia="ＭＳ 明朝" w:cs="Times New Roman" w:ascii="Times New Roman" w:hAnsi="Times New Roman"/>
+          <w:i w:val="false"/>
+          <w:iCs w:val="false"/>
+          <w:color w:val="00000A"/>
+          <w:sz w:val="28"/>
+          <w:szCs w:val="28"/>
+          <w:lang w:val="en-GB" w:eastAsia="zh-CN" w:bidi="hi-IN"/>
+        </w:rPr>
+        <w:t xml:space="preserve"> on </w:t>
+      </w:r>
+      <w:commentRangeStart w:id="7"/>
+      <w:r>
+        <w:rPr>
+          <w:rFonts w:eastAsia="ＭＳ 明朝" w:cs="Times New Roman" w:ascii="Times New Roman" w:hAnsi="Times New Roman"/>
+          <w:i w:val="false"/>
+          <w:iCs w:val="false"/>
+          <w:color w:val="00000A"/>
+          <w:sz w:val="28"/>
+          <w:szCs w:val="28"/>
+          <w:lang w:val="en-GB" w:eastAsia="zh-CN" w:bidi="hi-IN"/>
+        </w:rPr>
+        <w:t>g</w:t>
+      </w:r>
+      <w:commentRangeEnd w:id="7"/>
+      <w:r>
+        <w:rPr>
+          <w:rFonts w:eastAsia="ＭＳ 明朝" w:cs="Times New Roman" w:ascii="Times New Roman" w:hAnsi="Times New Roman"/>
+          <w:i w:val="false"/>
+          <w:iCs w:val="false"/>
+          <w:color w:val="00000A"/>
+          <w:sz w:val="28"/>
+          <w:szCs w:val="28"/>
+          <w:lang w:val="en-GB" w:eastAsia="zh-CN" w:bidi="hi-IN"/>
+        </w:rPr>
+      </w:r>
+      <w:r>
+        <w:rPr>
+          <w:rFonts w:eastAsia="ＭＳ 明朝" w:cs="Times New Roman" w:ascii="Times New Roman" w:hAnsi="Times New Roman"/>
+          <w:i w:val="false"/>
+          <w:iCs w:val="false"/>
+          <w:color w:val="00000A"/>
+          <w:sz w:val="28"/>
+          <w:szCs w:val="28"/>
+          <w:lang w:val="en-GB" w:eastAsia="zh-CN" w:bidi="hi-IN"/>
+        </w:rPr>
+        <w:commentReference w:id="7"/>
+      </w:r>
+      <w:r>
+        <w:rPr>
+          <w:rFonts w:eastAsia="ＭＳ 明朝" w:cs="Times New Roman" w:ascii="Times New Roman" w:hAnsi="Times New Roman"/>
+          <w:i w:val="false"/>
+          <w:iCs w:val="false"/>
+          <w:color w:val="00000A"/>
+          <w:sz w:val="28"/>
+          <w:szCs w:val="28"/>
+          <w:lang w:val="en-GB" w:eastAsia="zh-CN" w:bidi="hi-IN"/>
+        </w:rPr>
+        <w:t xml:space="preserve"> is a function of </w:t>
+      </w:r>
+      <w:bookmarkStart w:id="2" w:name="__DdeLink__6380_102691365"/>
+      <w:r>
+        <w:rPr>
+          <w:rFonts w:eastAsia="ＭＳ 明朝" w:cs="Times New Roman" w:ascii="Times New Roman" w:hAnsi="Times New Roman"/>
+          <w:i/>
+          <w:iCs/>
+          <w:color w:val="00000A"/>
+          <w:sz w:val="28"/>
+          <w:szCs w:val="28"/>
+          <w:lang w:val="en-GB" w:eastAsia="zh-CN" w:bidi="hi-IN"/>
+        </w:rPr>
+        <w:t>σ</w:t>
+      </w:r>
+      <w:bookmarkEnd w:id="2"/>
+      <w:r>
+        <w:rPr>
+          <w:rFonts w:eastAsia="ＭＳ 明朝" w:cs="Times New Roman" w:ascii="Times New Roman" w:hAnsi="Times New Roman"/>
+          <w:i/>
+          <w:iCs/>
+          <w:color w:val="00000A"/>
+          <w:sz w:val="28"/>
+          <w:szCs w:val="28"/>
+          <w:lang w:val="en-GB" w:eastAsia="zh-CN" w:bidi="hi-IN"/>
+        </w:rPr>
+        <w:t xml:space="preserve">. </w:t>
+      </w:r>
+      <w:r>
+        <w:rPr>
+          <w:rFonts w:eastAsia="ＭＳ 明朝" w:cs="Times New Roman" w:ascii="Times New Roman" w:hAnsi="Times New Roman"/>
+          <w:i w:val="false"/>
+          <w:iCs w:val="false"/>
+          <w:color w:val="00000A"/>
+          <w:sz w:val="28"/>
+          <w:szCs w:val="28"/>
+          <w:lang w:val="en-GB" w:eastAsia="zh-CN" w:bidi="hi-IN"/>
+        </w:rPr>
+        <w:t xml:space="preserve"> When payoff uncertainty is low increasing either the population size, </w:t>
+      </w:r>
+      <w:r>
+        <w:rPr>
+          <w:rFonts w:eastAsia="ＭＳ 明朝" w:cs="Times New Roman" w:ascii="Times New Roman" w:hAnsi="Times New Roman"/>
+          <w:i/>
+          <w:iCs/>
+          <w:color w:val="00000A"/>
+          <w:sz w:val="28"/>
+          <w:szCs w:val="28"/>
+          <w:lang w:val="en-GB" w:eastAsia="zh-CN" w:bidi="hi-IN"/>
+        </w:rPr>
+        <w:t>N</w:t>
+      </w:r>
+      <w:r>
+        <w:rPr>
+          <w:rFonts w:eastAsia="ＭＳ 明朝" w:cs="Times New Roman" w:ascii="Times New Roman" w:hAnsi="Times New Roman"/>
+          <w:i w:val="false"/>
+          <w:iCs w:val="false"/>
+          <w:color w:val="00000A"/>
+          <w:sz w:val="28"/>
+          <w:szCs w:val="28"/>
+          <w:lang w:val="en-GB" w:eastAsia="zh-CN" w:bidi="hi-IN"/>
+        </w:rPr>
+        <w:t xml:space="preserve">, or the sample pool size , </w:t>
+      </w:r>
+      <w:r>
+        <w:rPr>
+          <w:rFonts w:eastAsia="ＭＳ 明朝" w:cs="Times New Roman" w:ascii="Times New Roman" w:hAnsi="Times New Roman"/>
+          <w:i/>
+          <w:iCs/>
+          <w:color w:val="00000A"/>
+          <w:sz w:val="28"/>
+          <w:szCs w:val="28"/>
+          <w:lang w:val="en-GB" w:eastAsia="zh-CN" w:bidi="hi-IN"/>
+        </w:rPr>
+        <w:t>k</w:t>
+      </w:r>
+      <w:r>
+        <w:rPr>
+          <w:rFonts w:eastAsia="ＭＳ 明朝" w:cs="Times New Roman" w:ascii="Times New Roman" w:hAnsi="Times New Roman"/>
+          <w:i w:val="false"/>
+          <w:iCs w:val="false"/>
+          <w:color w:val="00000A"/>
+          <w:sz w:val="28"/>
+          <w:szCs w:val="28"/>
+          <w:lang w:val="en-GB" w:eastAsia="zh-CN" w:bidi="hi-IN"/>
+        </w:rPr>
+        <w:t xml:space="preserve">, or both, increases the rate of cultural evolution.  In contrast, when payoff uncertainty is high, increasing the population size always increases the rate of evolution </w:t>
+      </w:r>
+      <w:r>
+        <w:rPr>
+          <w:rFonts w:eastAsia="ＭＳ 明朝" w:cs="Times New Roman" w:ascii="Times New Roman" w:hAnsi="Times New Roman"/>
+          <w:i/>
+          <w:iCs/>
+          <w:color w:val="00000A"/>
+          <w:sz w:val="28"/>
+          <w:szCs w:val="28"/>
+          <w:lang w:val="en-GB" w:eastAsia="zh-CN" w:bidi="hi-IN"/>
+        </w:rPr>
+        <w:t>for any given sample pool size</w:t>
+      </w:r>
+      <w:r>
+        <w:rPr>
+          <w:rFonts w:eastAsia="ＭＳ 明朝" w:cs="Times New Roman" w:ascii="Times New Roman" w:hAnsi="Times New Roman"/>
+          <w:i w:val="false"/>
+          <w:iCs w:val="false"/>
+          <w:color w:val="00000A"/>
+          <w:sz w:val="28"/>
+          <w:szCs w:val="28"/>
+          <w:lang w:val="en-GB" w:eastAsia="zh-CN" w:bidi="hi-IN"/>
+        </w:rPr>
+        <w:t>, but the effect of increasing the latter can be sufficiently deleterious that it nullifies the advantage of increased population size.</w:t>
+      </w:r>
+      <w:r>
+        <w:rPr>
+          <w:rFonts w:eastAsia="ＭＳ 明朝" w:cs="Times New Roman" w:ascii="Times New Roman" w:hAnsi="Times New Roman"/>
+          <w:i w:val="false"/>
+          <w:iCs w:val="false"/>
+          <w:color w:val="00000A"/>
+          <w:sz w:val="28"/>
+          <w:szCs w:val="28"/>
+          <w:lang w:val="en-GB" w:eastAsia="zh-CN" w:bidi="hi-IN"/>
+        </w:rPr>
+        <w:commentReference w:id="8"/>
+      </w:r>
+    </w:p>
+    <w:p>
+      <w:pPr>
+        <w:pStyle w:val="Normal"/>
+        <w:spacing w:lineRule="auto" w:line="480"/>
+        <w:jc w:val="center"/>
+        <w:rPr>
+          <w:rFonts w:eastAsia="ＭＳ 明朝" w:cs="Times New Roman" w:ascii="Times New Roman" w:hAnsi="Times New Roman"/>
+          <w:i w:val="false"/>
+          <w:iCs w:val="false"/>
+          <w:color w:val="00000A"/>
+          <w:sz w:val="28"/>
+          <w:szCs w:val="28"/>
+          <w:lang w:val="en-GB" w:eastAsia="zh-CN" w:bidi="hi-IN"/>
+        </w:rPr>
+      </w:pPr>
+      <w:r>
+        <w:rPr>
+          <w:rFonts w:eastAsia="ＭＳ 明朝" w:cs="Times New Roman" w:ascii="Times New Roman" w:hAnsi="Times New Roman"/>
+          <w:i w:val="false"/>
+          <w:iCs w:val="false"/>
+          <w:color w:val="00000A"/>
+          <w:sz w:val="28"/>
+          <w:szCs w:val="28"/>
+          <w:lang w:val="en-GB" w:eastAsia="zh-CN" w:bidi="hi-IN"/>
+        </w:rPr>
+        <w:t>[Figure 4]</w:t>
+      </w:r>
+    </w:p>
+    <w:p>
+      <w:pPr>
+        <w:pStyle w:val="Caption1"/>
+        <w:keepNext/>
+        <w:spacing w:lineRule="auto" w:line="480"/>
+        <w:jc w:val="left"/>
         <w:rPr>
           <w:rFonts w:eastAsia="ＭＳ 明朝" w:cs="Times New Roman" w:ascii="Times New Roman" w:hAnsi="Times New Roman"/>
           <w:i w:val="false"/>
@@ -9335,626 +9711,9 @@
           <w:szCs w:val="22"/>
           <w:lang w:val="en-GB" w:eastAsia="zh-CN" w:bidi="hi-IN"/>
         </w:rPr>
-        <w:t>est; blue=copy-if-better; yellow=random copying; darker colour indicates higher payoff-uncertainty within each plot).</w:t>
-      </w:r>
-    </w:p>
-    <w:p>
-      <w:pPr>
-        <w:pStyle w:val="Caption1"/>
-        <w:spacing w:lineRule="auto" w:line="480"/>
-        <w:jc w:val="both"/>
-        <w:rPr/>
-      </w:pPr>
-      <w:r>
-        <w:rPr/>
-      </w:r>
-    </w:p>
-    <w:p>
-      <w:pPr>
-        <w:pStyle w:val="Caption1"/>
-        <w:spacing w:lineRule="auto" w:line="480"/>
-        <w:jc w:val="both"/>
-        <w:rPr>
-          <w:rFonts w:eastAsia="ＭＳ 明朝" w:cs="Times New Roman" w:ascii="Times New Roman" w:hAnsi="Times New Roman"/>
-          <w:i w:val="false"/>
-          <w:iCs w:val="false"/>
-          <w:color w:val="00000A"/>
-          <w:sz w:val="28"/>
-          <w:szCs w:val="28"/>
-          <w:lang w:val="en-GB" w:eastAsia="zh-CN" w:bidi="hi-IN"/>
-        </w:rPr>
-      </w:pPr>
-      <w:r>
-        <w:rPr>
-          <w:rFonts w:eastAsia="ＭＳ 明朝" w:cs="Times New Roman" w:ascii="Times New Roman" w:hAnsi="Times New Roman"/>
-          <w:i w:val="false"/>
-          <w:iCs w:val="false"/>
-          <w:color w:val="00000A"/>
-          <w:sz w:val="28"/>
-          <w:szCs w:val="28"/>
-          <w:lang w:val="en-GB" w:eastAsia="zh-CN" w:bidi="hi-IN"/>
-        </w:rPr>
-        <w:t>In experiment three we further explored the relationship between census population (</w:t>
-      </w:r>
-      <w:r>
-        <w:rPr>
-          <w:rFonts w:eastAsia="ＭＳ 明朝" w:cs="Times New Roman" w:ascii="Times New Roman" w:hAnsi="Times New Roman"/>
-          <w:i/>
-          <w:iCs/>
-          <w:color w:val="00000A"/>
-          <w:sz w:val="28"/>
-          <w:szCs w:val="28"/>
-          <w:lang w:val="en-GB" w:eastAsia="zh-CN" w:bidi="hi-IN"/>
-        </w:rPr>
-        <w:t>N</w:t>
-      </w:r>
-      <w:r>
-        <w:rPr>
-          <w:rFonts w:eastAsia="ＭＳ 明朝" w:cs="Times New Roman" w:ascii="Times New Roman" w:hAnsi="Times New Roman"/>
-          <w:i w:val="false"/>
-          <w:iCs w:val="false"/>
-          <w:color w:val="00000A"/>
-          <w:sz w:val="28"/>
-          <w:szCs w:val="28"/>
-          <w:lang w:val="en-GB" w:eastAsia="zh-CN" w:bidi="hi-IN"/>
-        </w:rPr>
-        <w:t>) and sample pool size (</w:t>
-      </w:r>
-      <w:r>
-        <w:rPr>
-          <w:rFonts w:eastAsia="ＭＳ 明朝" w:cs="Times New Roman" w:ascii="Times New Roman" w:hAnsi="Times New Roman"/>
-          <w:i/>
-          <w:iCs/>
-          <w:color w:val="00000A"/>
-          <w:sz w:val="28"/>
-          <w:szCs w:val="28"/>
-          <w:lang w:val="en-GB" w:eastAsia="zh-CN" w:bidi="hi-IN"/>
-        </w:rPr>
-        <w:t>k</w:t>
-      </w:r>
-      <w:r>
-        <w:rPr>
-          <w:rFonts w:eastAsia="ＭＳ 明朝" w:cs="Times New Roman" w:ascii="Times New Roman" w:hAnsi="Times New Roman"/>
-          <w:i w:val="false"/>
-          <w:iCs w:val="false"/>
-          <w:color w:val="00000A"/>
-          <w:sz w:val="28"/>
-          <w:szCs w:val="28"/>
-          <w:lang w:val="en-GB" w:eastAsia="zh-CN" w:bidi="hi-IN"/>
-        </w:rPr>
-        <w:t xml:space="preserve">), by running the copy-the-best and copy-if-better models with four settings of </w:t>
-      </w:r>
-      <w:r>
-        <w:rPr>
-          <w:rFonts w:eastAsia="ＭＳ 明朝" w:cs="Times New Roman" w:ascii="Times New Roman" w:hAnsi="Times New Roman"/>
-          <w:i/>
-          <w:iCs/>
-          <w:color w:val="00000A"/>
-          <w:sz w:val="28"/>
-          <w:szCs w:val="28"/>
-          <w:lang w:val="en-GB" w:eastAsia="zh-CN" w:bidi="hi-IN"/>
-        </w:rPr>
-        <w:t xml:space="preserve">σ </w:t>
-      </w:r>
-      <w:r>
-        <w:rPr>
-          <w:rFonts w:eastAsia="ＭＳ 明朝" w:cs="Times New Roman" w:ascii="Times New Roman" w:hAnsi="Times New Roman"/>
-          <w:i w:val="false"/>
-          <w:iCs w:val="false"/>
-          <w:color w:val="00000A"/>
-          <w:sz w:val="28"/>
-          <w:szCs w:val="28"/>
-          <w:lang w:val="en-GB" w:eastAsia="zh-CN" w:bidi="hi-IN"/>
-        </w:rPr>
-        <w:t xml:space="preserve">(0, 0.4, 1.5, and 4) and three settings of </w:t>
-      </w:r>
-      <w:r>
-        <w:rPr>
-          <w:rFonts w:eastAsia="ＭＳ 明朝" w:cs="Times New Roman" w:ascii="Times New Roman" w:hAnsi="Times New Roman"/>
-          <w:i/>
-          <w:iCs/>
-          <w:color w:val="00000A"/>
-          <w:sz w:val="28"/>
-          <w:szCs w:val="28"/>
-          <w:lang w:val="en-GB" w:eastAsia="zh-CN" w:bidi="hi-IN"/>
-        </w:rPr>
-        <w:t>N</w:t>
-      </w:r>
-      <w:r>
-        <w:rPr>
-          <w:rFonts w:eastAsia="ＭＳ 明朝" w:cs="Times New Roman" w:ascii="Times New Roman" w:hAnsi="Times New Roman"/>
-          <w:i w:val="false"/>
-          <w:iCs w:val="false"/>
-          <w:color w:val="00000A"/>
-          <w:sz w:val="28"/>
-          <w:szCs w:val="28"/>
-          <w:lang w:val="en-GB" w:eastAsia="zh-CN" w:bidi="hi-IN"/>
-        </w:rPr>
-        <w:t xml:space="preserve"> (1000, 2000 and 4000).  </w:t>
-      </w:r>
+      </w:pPr>
       <w:commentRangeStart w:id="9"/>
       <w:r>
-        <w:rPr>
-          <w:rFonts w:eastAsia="ＭＳ 明朝" w:cs="Times New Roman" w:ascii="Times New Roman" w:hAnsi="Times New Roman"/>
-          <w:i w:val="false"/>
-          <w:iCs w:val="false"/>
-          <w:color w:val="00000A"/>
-          <w:sz w:val="28"/>
-          <w:szCs w:val="28"/>
-          <w:lang w:val="en-GB" w:eastAsia="zh-CN" w:bidi="hi-IN"/>
-        </w:rPr>
-        <w:t xml:space="preserve">The results (fig.4) show that, overall, payoff-uncertainty, </w:t>
-      </w:r>
-      <w:r>
-        <w:rPr>
-          <w:rFonts w:eastAsia="ＭＳ 明朝" w:cs="Times New Roman" w:ascii="Times New Roman" w:hAnsi="Times New Roman"/>
-          <w:i/>
-          <w:iCs/>
-          <w:color w:val="00000A"/>
-          <w:sz w:val="28"/>
-          <w:szCs w:val="28"/>
-          <w:lang w:val="en-GB" w:eastAsia="zh-CN" w:bidi="hi-IN"/>
-        </w:rPr>
-        <w:t>σ</w:t>
-      </w:r>
-      <w:r>
-        <w:rPr>
-          <w:rFonts w:eastAsia="ＭＳ 明朝" w:cs="Times New Roman" w:ascii="Times New Roman" w:hAnsi="Times New Roman"/>
-          <w:i w:val="false"/>
-          <w:iCs w:val="false"/>
-          <w:color w:val="00000A"/>
-          <w:sz w:val="28"/>
-          <w:szCs w:val="28"/>
-          <w:lang w:val="en-GB" w:eastAsia="zh-CN" w:bidi="hi-IN"/>
-        </w:rPr>
-        <w:t xml:space="preserve">, is still the major driver of change in the rate of cumulative cultural evolution, </w:t>
-      </w:r>
-      <w:r>
-        <w:rPr>
-          <w:rFonts w:eastAsia="ＭＳ 明朝" w:cs="Times New Roman" w:ascii="Times New Roman" w:hAnsi="Times New Roman"/>
-          <w:i/>
-          <w:iCs/>
-          <w:color w:val="00000A"/>
-          <w:sz w:val="28"/>
-          <w:szCs w:val="28"/>
-          <w:lang w:val="en-GB" w:eastAsia="zh-CN" w:bidi="hi-IN"/>
-        </w:rPr>
-        <w:t>g</w:t>
-      </w:r>
-      <w:r>
-        <w:rPr>
-          <w:rFonts w:eastAsia="ＭＳ 明朝" w:cs="Times New Roman" w:ascii="Times New Roman" w:hAnsi="Times New Roman"/>
-          <w:i/>
-          <w:iCs/>
-          <w:color w:val="00000A"/>
-          <w:sz w:val="28"/>
-          <w:szCs w:val="28"/>
-          <w:lang w:val="en-GB" w:eastAsia="zh-CN" w:bidi="hi-IN"/>
-        </w:rPr>
-        <w:commentReference w:id="9"/>
-      </w:r>
-      <w:r>
-        <w:rPr>
-          <w:rFonts w:eastAsia="ＭＳ 明朝" w:cs="Times New Roman" w:ascii="Times New Roman" w:hAnsi="Times New Roman"/>
-          <w:i w:val="false"/>
-          <w:iCs w:val="false"/>
-          <w:color w:val="00000A"/>
-          <w:sz w:val="28"/>
-          <w:szCs w:val="28"/>
-          <w:lang w:val="en-GB" w:eastAsia="zh-CN" w:bidi="hi-IN"/>
-        </w:rPr>
-        <w:t xml:space="preserve">, for both learning strategies.  Census population size, </w:t>
-      </w:r>
-      <w:r>
-        <w:rPr>
-          <w:rFonts w:eastAsia="ＭＳ 明朝" w:cs="Times New Roman" w:ascii="Times New Roman" w:hAnsi="Times New Roman"/>
-          <w:i/>
-          <w:iCs/>
-          <w:color w:val="00000A"/>
-          <w:sz w:val="28"/>
-          <w:szCs w:val="28"/>
-          <w:lang w:val="en-GB" w:eastAsia="zh-CN" w:bidi="hi-IN"/>
-        </w:rPr>
-        <w:t>N</w:t>
-      </w:r>
-      <w:r>
-        <w:rPr>
-          <w:rFonts w:eastAsia="ＭＳ 明朝" w:cs="Times New Roman" w:ascii="Times New Roman" w:hAnsi="Times New Roman"/>
-          <w:i w:val="false"/>
-          <w:iCs w:val="false"/>
-          <w:color w:val="00000A"/>
-          <w:sz w:val="28"/>
-          <w:szCs w:val="28"/>
-          <w:lang w:val="en-GB" w:eastAsia="zh-CN" w:bidi="hi-IN"/>
-        </w:rPr>
-        <w:t xml:space="preserve">, is the second best predictor for the copy-if-better model, but in the case of copy-the-best social learning the relative effect of </w:t>
-      </w:r>
-      <w:r>
-        <w:rPr>
-          <w:rFonts w:eastAsia="ＭＳ 明朝" w:cs="Times New Roman" w:ascii="Times New Roman" w:hAnsi="Times New Roman"/>
-          <w:i/>
-          <w:iCs/>
-          <w:color w:val="00000A"/>
-          <w:sz w:val="28"/>
-          <w:szCs w:val="28"/>
-          <w:lang w:val="en-GB" w:eastAsia="zh-CN" w:bidi="hi-IN"/>
-        </w:rPr>
-        <w:t xml:space="preserve">N </w:t>
-      </w:r>
-      <w:r>
-        <w:rPr>
-          <w:rFonts w:eastAsia="ＭＳ 明朝" w:cs="Times New Roman" w:ascii="Times New Roman" w:hAnsi="Times New Roman"/>
-          <w:i w:val="false"/>
-          <w:iCs w:val="false"/>
-          <w:color w:val="00000A"/>
-          <w:sz w:val="28"/>
-          <w:szCs w:val="28"/>
-          <w:lang w:val="en-GB" w:eastAsia="zh-CN" w:bidi="hi-IN"/>
-        </w:rPr>
-        <w:t xml:space="preserve">and </w:t>
-      </w:r>
-      <w:r>
-        <w:rPr>
-          <w:rFonts w:eastAsia="ＭＳ 明朝" w:cs="Times New Roman" w:ascii="Times New Roman" w:hAnsi="Times New Roman"/>
-          <w:i/>
-          <w:iCs/>
-          <w:color w:val="00000A"/>
-          <w:sz w:val="28"/>
-          <w:szCs w:val="28"/>
-          <w:lang w:val="en-GB" w:eastAsia="zh-CN" w:bidi="hi-IN"/>
-        </w:rPr>
-        <w:t>k</w:t>
-      </w:r>
-      <w:r>
-        <w:rPr>
-          <w:rFonts w:eastAsia="ＭＳ 明朝" w:cs="Times New Roman" w:ascii="Times New Roman" w:hAnsi="Times New Roman"/>
-          <w:i w:val="false"/>
-          <w:iCs w:val="false"/>
-          <w:color w:val="00000A"/>
-          <w:sz w:val="28"/>
-          <w:szCs w:val="28"/>
-          <w:lang w:val="en-GB" w:eastAsia="zh-CN" w:bidi="hi-IN"/>
-        </w:rPr>
-        <w:t xml:space="preserve"> on </w:t>
-      </w:r>
-      <w:commentRangeStart w:id="10"/>
-      <w:r>
-        <w:rPr>
-          <w:rFonts w:eastAsia="ＭＳ 明朝" w:cs="Times New Roman" w:ascii="Times New Roman" w:hAnsi="Times New Roman"/>
-          <w:i w:val="false"/>
-          <w:iCs w:val="false"/>
-          <w:color w:val="00000A"/>
-          <w:sz w:val="28"/>
-          <w:szCs w:val="28"/>
-          <w:lang w:val="en-GB" w:eastAsia="zh-CN" w:bidi="hi-IN"/>
-        </w:rPr>
-        <w:t>g</w:t>
-      </w:r>
-      <w:commentRangeEnd w:id="10"/>
-      <w:r>
-        <w:rPr>
-          <w:rFonts w:eastAsia="ＭＳ 明朝" w:cs="Times New Roman" w:ascii="Times New Roman" w:hAnsi="Times New Roman"/>
-          <w:i w:val="false"/>
-          <w:iCs w:val="false"/>
-          <w:color w:val="00000A"/>
-          <w:sz w:val="28"/>
-          <w:szCs w:val="28"/>
-          <w:lang w:val="en-GB" w:eastAsia="zh-CN" w:bidi="hi-IN"/>
-        </w:rPr>
-      </w:r>
-      <w:r>
-        <w:rPr>
-          <w:rFonts w:eastAsia="ＭＳ 明朝" w:cs="Times New Roman" w:ascii="Times New Roman" w:hAnsi="Times New Roman"/>
-          <w:i w:val="false"/>
-          <w:iCs w:val="false"/>
-          <w:color w:val="00000A"/>
-          <w:sz w:val="28"/>
-          <w:szCs w:val="28"/>
-          <w:lang w:val="en-GB" w:eastAsia="zh-CN" w:bidi="hi-IN"/>
-        </w:rPr>
-        <w:commentReference w:id="10"/>
-      </w:r>
-      <w:r>
-        <w:rPr>
-          <w:rFonts w:eastAsia="ＭＳ 明朝" w:cs="Times New Roman" w:ascii="Times New Roman" w:hAnsi="Times New Roman"/>
-          <w:i w:val="false"/>
-          <w:iCs w:val="false"/>
-          <w:color w:val="00000A"/>
-          <w:sz w:val="28"/>
-          <w:szCs w:val="28"/>
-          <w:lang w:val="en-GB" w:eastAsia="zh-CN" w:bidi="hi-IN"/>
-        </w:rPr>
-        <w:t xml:space="preserve"> is a function of </w:t>
-      </w:r>
-      <w:bookmarkStart w:id="2" w:name="__DdeLink__6380_102691365"/>
-      <w:r>
-        <w:rPr>
-          <w:rFonts w:eastAsia="ＭＳ 明朝" w:cs="Times New Roman" w:ascii="Times New Roman" w:hAnsi="Times New Roman"/>
-          <w:i/>
-          <w:iCs/>
-          <w:color w:val="00000A"/>
-          <w:sz w:val="28"/>
-          <w:szCs w:val="28"/>
-          <w:lang w:val="en-GB" w:eastAsia="zh-CN" w:bidi="hi-IN"/>
-        </w:rPr>
-        <w:t>σ</w:t>
-      </w:r>
-      <w:bookmarkEnd w:id="2"/>
-      <w:r>
-        <w:rPr>
-          <w:rFonts w:eastAsia="ＭＳ 明朝" w:cs="Times New Roman" w:ascii="Times New Roman" w:hAnsi="Times New Roman"/>
-          <w:i/>
-          <w:iCs/>
-          <w:color w:val="00000A"/>
-          <w:sz w:val="28"/>
-          <w:szCs w:val="28"/>
-          <w:lang w:val="en-GB" w:eastAsia="zh-CN" w:bidi="hi-IN"/>
-        </w:rPr>
-        <w:t xml:space="preserve">. </w:t>
-      </w:r>
-      <w:r>
-        <w:rPr>
-          <w:rFonts w:eastAsia="ＭＳ 明朝" w:cs="Times New Roman" w:ascii="Times New Roman" w:hAnsi="Times New Roman"/>
-          <w:i w:val="false"/>
-          <w:iCs w:val="false"/>
-          <w:color w:val="00000A"/>
-          <w:sz w:val="28"/>
-          <w:szCs w:val="28"/>
-          <w:lang w:val="en-GB" w:eastAsia="zh-CN" w:bidi="hi-IN"/>
-        </w:rPr>
-        <w:t xml:space="preserve"> When payoff uncertainty is low increasing either the population </w:t>
-      </w:r>
-      <w:r>
-        <w:rPr>
-          <w:rFonts w:eastAsia="ＭＳ 明朝" w:cs="Times New Roman" w:ascii="Times New Roman" w:hAnsi="Times New Roman"/>
-          <w:i w:val="false"/>
-          <w:iCs w:val="false"/>
-          <w:color w:val="00000A"/>
-          <w:sz w:val="28"/>
-          <w:szCs w:val="28"/>
-          <w:lang w:val="en-GB" w:eastAsia="zh-CN" w:bidi="hi-IN"/>
-        </w:rPr>
-        <w:t>size</w:t>
-      </w:r>
-      <w:r>
-        <w:rPr>
-          <w:rFonts w:eastAsia="ＭＳ 明朝" w:cs="Times New Roman" w:ascii="Times New Roman" w:hAnsi="Times New Roman"/>
-          <w:i w:val="false"/>
-          <w:iCs w:val="false"/>
-          <w:color w:val="00000A"/>
-          <w:sz w:val="28"/>
-          <w:szCs w:val="28"/>
-          <w:lang w:val="en-GB" w:eastAsia="zh-CN" w:bidi="hi-IN"/>
-        </w:rPr>
-        <w:t xml:space="preserve">, </w:t>
-      </w:r>
-      <w:r>
-        <w:rPr>
-          <w:rFonts w:eastAsia="ＭＳ 明朝" w:cs="Times New Roman" w:ascii="Times New Roman" w:hAnsi="Times New Roman"/>
-          <w:i/>
-          <w:iCs/>
-          <w:color w:val="00000A"/>
-          <w:sz w:val="28"/>
-          <w:szCs w:val="28"/>
-          <w:lang w:val="en-GB" w:eastAsia="zh-CN" w:bidi="hi-IN"/>
-        </w:rPr>
-        <w:t>N</w:t>
-      </w:r>
-      <w:r>
-        <w:rPr>
-          <w:rFonts w:eastAsia="ＭＳ 明朝" w:cs="Times New Roman" w:ascii="Times New Roman" w:hAnsi="Times New Roman"/>
-          <w:i w:val="false"/>
-          <w:iCs w:val="false"/>
-          <w:color w:val="00000A"/>
-          <w:sz w:val="28"/>
-          <w:szCs w:val="28"/>
-          <w:lang w:val="en-GB" w:eastAsia="zh-CN" w:bidi="hi-IN"/>
-        </w:rPr>
-        <w:t xml:space="preserve">, or the sample pool </w:t>
-      </w:r>
-      <w:r>
-        <w:rPr>
-          <w:rFonts w:eastAsia="ＭＳ 明朝" w:cs="Times New Roman" w:ascii="Times New Roman" w:hAnsi="Times New Roman"/>
-          <w:i w:val="false"/>
-          <w:iCs w:val="false"/>
-          <w:color w:val="00000A"/>
-          <w:sz w:val="28"/>
-          <w:szCs w:val="28"/>
-          <w:lang w:val="en-GB" w:eastAsia="zh-CN" w:bidi="hi-IN"/>
-        </w:rPr>
-        <w:t xml:space="preserve">size </w:t>
-      </w:r>
-      <w:r>
-        <w:rPr>
-          <w:rFonts w:eastAsia="ＭＳ 明朝" w:cs="Times New Roman" w:ascii="Times New Roman" w:hAnsi="Times New Roman"/>
-          <w:i w:val="false"/>
-          <w:iCs w:val="false"/>
-          <w:color w:val="00000A"/>
-          <w:sz w:val="28"/>
-          <w:szCs w:val="28"/>
-          <w:lang w:val="en-GB" w:eastAsia="zh-CN" w:bidi="hi-IN"/>
-        </w:rPr>
-        <w:t xml:space="preserve">, </w:t>
-      </w:r>
-      <w:r>
-        <w:rPr>
-          <w:rFonts w:eastAsia="ＭＳ 明朝" w:cs="Times New Roman" w:ascii="Times New Roman" w:hAnsi="Times New Roman"/>
-          <w:i/>
-          <w:iCs/>
-          <w:color w:val="00000A"/>
-          <w:sz w:val="28"/>
-          <w:szCs w:val="28"/>
-          <w:lang w:val="en-GB" w:eastAsia="zh-CN" w:bidi="hi-IN"/>
-        </w:rPr>
-        <w:t>k</w:t>
-      </w:r>
-      <w:r>
-        <w:rPr>
-          <w:rFonts w:eastAsia="ＭＳ 明朝" w:cs="Times New Roman" w:ascii="Times New Roman" w:hAnsi="Times New Roman"/>
-          <w:i w:val="false"/>
-          <w:iCs w:val="false"/>
-          <w:color w:val="00000A"/>
-          <w:sz w:val="28"/>
-          <w:szCs w:val="28"/>
-          <w:lang w:val="en-GB" w:eastAsia="zh-CN" w:bidi="hi-IN"/>
-        </w:rPr>
-        <w:t xml:space="preserve">, or both, increases the rate of cultural </w:t>
-      </w:r>
-      <w:r>
-        <w:rPr>
-          <w:rFonts w:eastAsia="ＭＳ 明朝" w:cs="Times New Roman" w:ascii="Times New Roman" w:hAnsi="Times New Roman"/>
-          <w:i w:val="false"/>
-          <w:iCs w:val="false"/>
-          <w:color w:val="00000A"/>
-          <w:sz w:val="28"/>
-          <w:szCs w:val="28"/>
-          <w:lang w:val="en-GB" w:eastAsia="zh-CN" w:bidi="hi-IN"/>
-        </w:rPr>
-        <w:t>evolution.</w:t>
-      </w:r>
-      <w:r>
-        <w:rPr>
-          <w:rFonts w:eastAsia="ＭＳ 明朝" w:cs="Times New Roman" w:ascii="Times New Roman" w:hAnsi="Times New Roman"/>
-          <w:i w:val="false"/>
-          <w:iCs w:val="false"/>
-          <w:color w:val="00000A"/>
-          <w:sz w:val="28"/>
-          <w:szCs w:val="28"/>
-          <w:lang w:val="en-GB" w:eastAsia="zh-CN" w:bidi="hi-IN"/>
-        </w:rPr>
-        <w:t xml:space="preserve">  In contrast, when payoff uncertainty is </w:t>
-      </w:r>
-      <w:r>
-        <w:rPr>
-          <w:rFonts w:eastAsia="ＭＳ 明朝" w:cs="Times New Roman" w:ascii="Times New Roman" w:hAnsi="Times New Roman"/>
-          <w:i w:val="false"/>
-          <w:iCs w:val="false"/>
-          <w:color w:val="00000A"/>
-          <w:sz w:val="28"/>
-          <w:szCs w:val="28"/>
-          <w:lang w:val="en-GB" w:eastAsia="zh-CN" w:bidi="hi-IN"/>
-        </w:rPr>
-        <w:t>high</w:t>
-      </w:r>
-      <w:r>
-        <w:rPr>
-          <w:rFonts w:eastAsia="ＭＳ 明朝" w:cs="Times New Roman" w:ascii="Times New Roman" w:hAnsi="Times New Roman"/>
-          <w:i w:val="false"/>
-          <w:iCs w:val="false"/>
-          <w:color w:val="00000A"/>
-          <w:sz w:val="28"/>
-          <w:szCs w:val="28"/>
-          <w:lang w:val="en-GB" w:eastAsia="zh-CN" w:bidi="hi-IN"/>
-        </w:rPr>
-        <w:t xml:space="preserve">, increasing the population size always increases the rate of evolution </w:t>
-      </w:r>
-      <w:r>
-        <w:rPr>
-          <w:rFonts w:eastAsia="ＭＳ 明朝" w:cs="Times New Roman" w:ascii="Times New Roman" w:hAnsi="Times New Roman"/>
-          <w:i/>
-          <w:iCs/>
-          <w:color w:val="00000A"/>
-          <w:sz w:val="28"/>
-          <w:szCs w:val="28"/>
-          <w:lang w:val="en-GB" w:eastAsia="zh-CN" w:bidi="hi-IN"/>
-        </w:rPr>
-        <w:t>for any given sample pool size</w:t>
-      </w:r>
-      <w:r>
-        <w:rPr>
-          <w:rFonts w:eastAsia="ＭＳ 明朝" w:cs="Times New Roman" w:ascii="Times New Roman" w:hAnsi="Times New Roman"/>
-          <w:i w:val="false"/>
-          <w:iCs w:val="false"/>
-          <w:color w:val="00000A"/>
-          <w:sz w:val="28"/>
-          <w:szCs w:val="28"/>
-          <w:lang w:val="en-GB" w:eastAsia="zh-CN" w:bidi="hi-IN"/>
-        </w:rPr>
-        <w:t xml:space="preserve">, but the effect of increasing the latter can be sufficiently deleterious that it </w:t>
-      </w:r>
-      <w:r>
-        <w:rPr>
-          <w:rFonts w:eastAsia="ＭＳ 明朝" w:cs="Times New Roman" w:ascii="Times New Roman" w:hAnsi="Times New Roman"/>
-          <w:i w:val="false"/>
-          <w:iCs w:val="false"/>
-          <w:color w:val="00000A"/>
-          <w:sz w:val="28"/>
-          <w:szCs w:val="28"/>
-          <w:lang w:val="en-GB" w:eastAsia="zh-CN" w:bidi="hi-IN"/>
-        </w:rPr>
-        <w:t xml:space="preserve">nullifies the advantage of </w:t>
-      </w:r>
-      <w:r>
-        <w:rPr>
-          <w:rFonts w:eastAsia="ＭＳ 明朝" w:cs="Times New Roman" w:ascii="Times New Roman" w:hAnsi="Times New Roman"/>
-          <w:i w:val="false"/>
-          <w:iCs w:val="false"/>
-          <w:color w:val="00000A"/>
-          <w:sz w:val="28"/>
-          <w:szCs w:val="28"/>
-          <w:lang w:val="en-GB" w:eastAsia="zh-CN" w:bidi="hi-IN"/>
-        </w:rPr>
-        <w:t>increased population size.</w:t>
-      </w:r>
-      <w:commentRangeEnd w:id="11"/>
-      <w:r>
-        <w:rPr>
-          <w:rFonts w:eastAsia="ＭＳ 明朝" w:cs="Times New Roman" w:ascii="Times New Roman" w:hAnsi="Times New Roman"/>
-          <w:i w:val="false"/>
-          <w:iCs w:val="false"/>
-          <w:color w:val="00000A"/>
-          <w:sz w:val="28"/>
-          <w:szCs w:val="28"/>
-          <w:lang w:val="en-GB" w:eastAsia="zh-CN" w:bidi="hi-IN"/>
-        </w:rPr>
-      </w:r>
-      <w:r>
-        <w:rPr>
-          <w:rFonts w:eastAsia="ＭＳ 明朝" w:cs="Times New Roman" w:ascii="Times New Roman" w:hAnsi="Times New Roman"/>
-          <w:i w:val="false"/>
-          <w:iCs w:val="false"/>
-          <w:color w:val="00000A"/>
-          <w:sz w:val="28"/>
-          <w:szCs w:val="28"/>
-          <w:lang w:val="en-GB" w:eastAsia="zh-CN" w:bidi="hi-IN"/>
-        </w:rPr>
-        <w:commentReference w:id="11"/>
-      </w:r>
-    </w:p>
-    <w:p>
-      <w:pPr>
-        <w:pStyle w:val="Normal"/>
-        <w:spacing w:lineRule="auto" w:line="480"/>
-        <w:jc w:val="center"/>
-        <w:rPr>
-          <w:rFonts w:eastAsia="ＭＳ 明朝" w:cs="Times New Roman" w:ascii="Times New Roman" w:hAnsi="Times New Roman"/>
-          <w:i w:val="false"/>
-          <w:iCs w:val="false"/>
-          <w:color w:val="00000A"/>
-          <w:sz w:val="28"/>
-          <w:szCs w:val="28"/>
-          <w:lang w:val="en-GB" w:eastAsia="zh-CN" w:bidi="hi-IN"/>
-        </w:rPr>
-      </w:pPr>
-      <w:r>
-        <w:rPr>
-          <w:rFonts w:eastAsia="ＭＳ 明朝" w:cs="Times New Roman" w:ascii="Times New Roman" w:hAnsi="Times New Roman"/>
-          <w:i w:val="false"/>
-          <w:iCs w:val="false"/>
-          <w:color w:val="00000A"/>
-          <w:sz w:val="28"/>
-          <w:szCs w:val="28"/>
-          <w:lang w:val="en-GB" w:eastAsia="zh-CN" w:bidi="hi-IN"/>
-        </w:rPr>
-        <w:t>[Figure 4]</w:t>
-      </w:r>
-    </w:p>
-    <w:p>
-      <w:pPr>
-        <w:pStyle w:val="Caption1"/>
-        <w:keepNext/>
-        <w:spacing w:lineRule="auto" w:line="480"/>
-        <w:jc w:val="left"/>
         <w:rPr>
           <w:rFonts w:eastAsia="ＭＳ 明朝" w:cs="Times New Roman" w:ascii="Times New Roman" w:hAnsi="Times New Roman"/>
           <w:i w:val="false"/>
@@ -9964,8 +9723,9 @@
           <w:szCs w:val="22"/>
           <w:lang w:val="en-GB" w:eastAsia="zh-CN" w:bidi="hi-IN"/>
         </w:rPr>
-      </w:pPr>
-      <w:commentRangeStart w:id="12"/>
+        <w:t>Figure 4</w:t>
+      </w:r>
+      <w:commentRangeEnd w:id="9"/>
       <w:r>
         <w:rPr>
           <w:rFonts w:eastAsia="ＭＳ 明朝" w:cs="Times New Roman" w:ascii="Times New Roman" w:hAnsi="Times New Roman"/>
@@ -9976,9 +9736,7 @@
           <w:szCs w:val="22"/>
           <w:lang w:val="en-GB" w:eastAsia="zh-CN" w:bidi="hi-IN"/>
         </w:rPr>
-        <w:t>Figure 4</w:t>
-      </w:r>
-      <w:commentRangeEnd w:id="12"/>
+      </w:r>
       <w:r>
         <w:rPr>
           <w:rFonts w:eastAsia="ＭＳ 明朝" w:cs="Times New Roman" w:ascii="Times New Roman" w:hAnsi="Times New Roman"/>
@@ -9989,18 +9747,7 @@
           <w:szCs w:val="22"/>
           <w:lang w:val="en-GB" w:eastAsia="zh-CN" w:bidi="hi-IN"/>
         </w:rPr>
-      </w:r>
-      <w:r>
-        <w:rPr>
-          <w:rFonts w:eastAsia="ＭＳ 明朝" w:cs="Times New Roman" w:ascii="Times New Roman" w:hAnsi="Times New Roman"/>
-          <w:i w:val="false"/>
-          <w:iCs w:val="false"/>
-          <w:color w:val="00000A"/>
-          <w:sz w:val="22"/>
-          <w:szCs w:val="22"/>
-          <w:lang w:val="en-GB" w:eastAsia="zh-CN" w:bidi="hi-IN"/>
-        </w:rPr>
-        <w:commentReference w:id="12"/>
+        <w:commentReference w:id="9"/>
       </w:r>
       <w:r>
         <w:rPr>
@@ -10433,206 +10180,30 @@
         </w:rPr>
         <w:t xml:space="preserve"> promote the survival and spread of beneficial variants with copy-the-best learning strategies.  As discussed in section 1, previous studies  have demonstrated that cumulative cultural evolution requires a large enough population (Shennan 2001; Henrich 2004) or a high enough migration rate between subpopulations (Powell et al 2009) to offset losses due to drift and the low fidelity of social learning.  However, we also noted that empirical evidence does not unambiguously support this expectation (Collard 2013) and our results suggest two possible reasons why increasing population size might not always be beneficial in the case of copy-the-best learning strategy.  The results of our first experiment demonstrate that when there is payoff uncertainty increasing population size increases the probability of loss of a beneficial novel trait when it is very rare.  To some extent this is the case for all three forms of social learning that we modelled, but is most pronounced for the copy-the-best learning rule.  Although our results also demonstrate that (unsurprisingly) the deleterious sampling effect caused by the interaction between payoff uncertainty and population size can be offset by high rates of convergent innovation, we note Henrich’s (2004) finding that it is harder-to-copy and/or harder-to-innovate traits that are most dependent on larger population sizes for their maintenance and/or further evolution.  The results of our second and third experiments demonstrate that when payoff is uncertain, the rate of cultural evolution resulting from copy-the-best social learning is not a monotonic function of sample pool size, but is maximised by social learning within social cliques of intermediate size.  This result is broadly consistent with recent network analysis (Montanari and Saberi 2010) which found that innovations spread faster in locally connected networks rather than larger well-integrated social infrastructures.  </w:t>
       </w:r>
-      <w:commentRangeStart w:id="13"/>
-      <w:r>
-        <w:rPr>
-          <w:rFonts w:cs="Times New Roman" w:ascii="Times New Roman" w:hAnsi="Times New Roman"/>
-          <w:sz w:val="28"/>
-          <w:szCs w:val="28"/>
-        </w:rPr>
-        <w:t xml:space="preserve">The deleterious effect of larger sample pool sizes on the early stages of innovation suggests that the way in which social learners sample a population </w:t>
-      </w:r>
-      <w:r>
-        <w:rPr>
-          <w:rFonts w:cs="Times New Roman" w:ascii="Times New Roman" w:hAnsi="Times New Roman"/>
-          <w:sz w:val="28"/>
-          <w:szCs w:val="28"/>
-        </w:rPr>
-        <w:t>can</w:t>
-      </w:r>
-      <w:r>
-        <w:rPr>
-          <w:rFonts w:cs="Times New Roman" w:ascii="Times New Roman" w:hAnsi="Times New Roman"/>
-          <w:sz w:val="28"/>
-          <w:szCs w:val="28"/>
-        </w:rPr>
-        <w:t xml:space="preserve"> be as or more important than the variation in the overall census population size when payoff uncertainty is high.  </w:t>
-      </w:r>
-      <w:r>
-        <w:rPr>
-          <w:rFonts w:cs="Times New Roman" w:ascii="Times New Roman" w:hAnsi="Times New Roman"/>
-          <w:sz w:val="28"/>
-          <w:szCs w:val="28"/>
-        </w:rPr>
-        <w:t>In fact</w:t>
-      </w:r>
-      <w:r>
-        <w:rPr>
-          <w:rFonts w:cs="Times New Roman" w:ascii="Times New Roman" w:hAnsi="Times New Roman"/>
-          <w:sz w:val="28"/>
-          <w:szCs w:val="28"/>
-        </w:rPr>
-        <w:t xml:space="preserve">, while it is true that </w:t>
-      </w:r>
-      <w:r>
-        <w:rPr>
-          <w:rFonts w:cs="Times New Roman" w:ascii="Times New Roman" w:hAnsi="Times New Roman"/>
-          <w:sz w:val="28"/>
-          <w:szCs w:val="28"/>
-        </w:rPr>
-        <w:t xml:space="preserve">increasing the </w:t>
-      </w:r>
-      <w:r>
-        <w:rPr>
-          <w:rFonts w:cs="Times New Roman" w:ascii="Times New Roman" w:hAnsi="Times New Roman"/>
-          <w:sz w:val="28"/>
-          <w:szCs w:val="28"/>
-        </w:rPr>
-        <w:t xml:space="preserve">census population </w:t>
-      </w:r>
-      <w:r>
-        <w:rPr>
-          <w:rFonts w:cs="Times New Roman" w:ascii="Times New Roman" w:hAnsi="Times New Roman"/>
-          <w:sz w:val="28"/>
-          <w:szCs w:val="28"/>
-        </w:rPr>
-        <w:t xml:space="preserve">can be expected to increase the </w:t>
-      </w:r>
-      <w:r>
-        <w:rPr>
-          <w:rFonts w:cs="Times New Roman" w:ascii="Times New Roman" w:hAnsi="Times New Roman"/>
-          <w:sz w:val="28"/>
-          <w:szCs w:val="28"/>
-        </w:rPr>
-        <w:t xml:space="preserve">rate of evolution </w:t>
-      </w:r>
-      <w:r>
-        <w:rPr>
-          <w:rFonts w:cs="Times New Roman" w:ascii="Times New Roman" w:hAnsi="Times New Roman"/>
-          <w:sz w:val="28"/>
-          <w:szCs w:val="28"/>
-        </w:rPr>
-        <w:t>if the sample pool size remains unchanged</w:t>
-      </w:r>
-      <w:r>
-        <w:rPr>
-          <w:rFonts w:cs="Times New Roman" w:ascii="Times New Roman" w:hAnsi="Times New Roman"/>
-          <w:sz w:val="28"/>
-          <w:szCs w:val="28"/>
-        </w:rPr>
-        <w:t xml:space="preserve">, </w:t>
-      </w:r>
-      <w:r>
-        <w:rPr>
-          <w:rFonts w:cs="Times New Roman" w:ascii="Times New Roman" w:hAnsi="Times New Roman"/>
-          <w:sz w:val="28"/>
-          <w:szCs w:val="28"/>
-        </w:rPr>
-        <w:t xml:space="preserve">it may be possible to obtain an even higher rate of evolution by reducing the population size and reducing the sample pool size.  </w:t>
-      </w:r>
-      <w:r>
-        <w:rPr>
-          <w:rFonts w:cs="Times New Roman" w:ascii="Times New Roman" w:hAnsi="Times New Roman"/>
-          <w:sz w:val="28"/>
-          <w:szCs w:val="28"/>
-        </w:rPr>
-        <w:t xml:space="preserve">Consequently, it appears that when payoff uncertainty is high </w:t>
-      </w:r>
-      <w:r>
-        <w:rPr>
-          <w:rFonts w:cs="Times New Roman" w:ascii="Times New Roman" w:hAnsi="Times New Roman"/>
-          <w:sz w:val="28"/>
-          <w:szCs w:val="28"/>
-        </w:rPr>
-        <w:t>the</w:t>
-      </w:r>
-      <w:r>
-        <w:rPr>
-          <w:rFonts w:cs="Times New Roman" w:ascii="Times New Roman" w:hAnsi="Times New Roman"/>
-          <w:sz w:val="28"/>
-          <w:szCs w:val="28"/>
-        </w:rPr>
-        <w:t xml:space="preserve"> subdivision of the census population into overlapping "cultural incubators" </w:t>
-      </w:r>
-      <w:r>
-        <w:rPr>
-          <w:rFonts w:cs="Times New Roman" w:ascii="Times New Roman" w:hAnsi="Times New Roman"/>
-          <w:sz w:val="28"/>
-          <w:szCs w:val="28"/>
-        </w:rPr>
-        <w:t>can</w:t>
-      </w:r>
-      <w:r>
-        <w:rPr>
-          <w:rFonts w:cs="Times New Roman" w:ascii="Times New Roman" w:hAnsi="Times New Roman"/>
-          <w:sz w:val="28"/>
-          <w:szCs w:val="28"/>
-        </w:rPr>
-        <w:t xml:space="preserve"> increase the rate of cultural evolution </w:t>
-      </w:r>
-      <w:r>
-        <w:rPr>
-          <w:rFonts w:cs="Times New Roman" w:ascii="Times New Roman" w:hAnsi="Times New Roman"/>
-          <w:sz w:val="28"/>
-          <w:szCs w:val="28"/>
-        </w:rPr>
-        <w:t xml:space="preserve">as much or more than simply increasing the population size.  This cautions against predicting the rate of cumulative cultural evolution on the basis of population size alone.  It also suggests </w:t>
-      </w:r>
-      <w:r>
-        <w:rPr>
-          <w:rFonts w:cs="Times New Roman" w:ascii="Times New Roman" w:hAnsi="Times New Roman"/>
-          <w:sz w:val="28"/>
-          <w:szCs w:val="28"/>
-        </w:rPr>
-        <w:t>(</w:t>
-      </w:r>
-      <w:r>
-        <w:rPr>
-          <w:rFonts w:cs="Times New Roman" w:ascii="Times New Roman" w:hAnsi="Times New Roman"/>
-          <w:sz w:val="28"/>
-          <w:szCs w:val="28"/>
-        </w:rPr>
-        <w:t>contra Powell et al 2009</w:t>
-      </w:r>
-      <w:r>
-        <w:rPr>
-          <w:rFonts w:cs="Times New Roman" w:ascii="Times New Roman" w:hAnsi="Times New Roman"/>
-          <w:sz w:val="28"/>
-          <w:szCs w:val="28"/>
-        </w:rPr>
-        <w:t>)</w:t>
-      </w:r>
-      <w:r>
-        <w:rPr>
-          <w:rFonts w:cs="Times New Roman" w:ascii="Times New Roman" w:hAnsi="Times New Roman"/>
-          <w:sz w:val="28"/>
-          <w:szCs w:val="28"/>
-        </w:rPr>
-        <w:t xml:space="preserve"> that</w:t>
-      </w:r>
-      <w:r>
-        <w:rPr>
-          <w:rFonts w:cs="Times New Roman" w:ascii="Times New Roman" w:hAnsi="Times New Roman"/>
-          <w:sz w:val="28"/>
-          <w:szCs w:val="28"/>
-        </w:rPr>
-        <w:t xml:space="preserve"> increasing connectivity between subpopulations may not always increase the rate of cumulative cultural evolution.</w:t>
-      </w:r>
-      <w:commentRangeEnd w:id="13"/>
-      <w:r>
-        <w:rPr>
-          <w:rFonts w:cs="Times New Roman" w:ascii="Times New Roman" w:hAnsi="Times New Roman"/>
-          <w:sz w:val="28"/>
-          <w:szCs w:val="28"/>
-        </w:rPr>
-      </w:r>
-      <w:r>
-        <w:rPr>
-          <w:rFonts w:cs="Times New Roman" w:ascii="Times New Roman" w:hAnsi="Times New Roman"/>
-          <w:sz w:val="28"/>
-          <w:szCs w:val="28"/>
-        </w:rPr>
-        <w:commentReference w:id="13"/>
+      <w:commentRangeStart w:id="10"/>
+      <w:r>
+        <w:rPr>
+          <w:rFonts w:cs="Times New Roman" w:ascii="Times New Roman" w:hAnsi="Times New Roman"/>
+          <w:sz w:val="28"/>
+          <w:szCs w:val="28"/>
+        </w:rPr>
+        <w:t>The deleterious effect of larger sample pool sizes on the early stages of innovation suggests that the way in which social learners sample a population can be as or more important than the variation in the overall census population size when payoff uncertainty is high.  In fact, while it is true that increasing the census population can be expected to increase the rate of evolution if the sample pool size remains unchanged, it may be possible to obtain an even higher rate of evolution by reducing the population size and reducing the sample pool size.  Consequently, it appears that when payoff uncertainty is high the subdivision of the census population into overlapping "cultural incubators" can increase the rate of cultural evolution as much or more than simply increasing the population size.  This cautions against predicting the rate of cumulative cultural evolution on the basis of population size alone.  It also suggests (contra Powell et al 2009) that increasing connectivity between subpopulations may not always increase the rate of cumulative cultural evolution.</w:t>
+      </w:r>
+      <w:commentRangeEnd w:id="10"/>
+      <w:r>
+        <w:rPr>
+          <w:rFonts w:cs="Times New Roman" w:ascii="Times New Roman" w:hAnsi="Times New Roman"/>
+          <w:sz w:val="28"/>
+          <w:szCs w:val="28"/>
+        </w:rPr>
+      </w:r>
+      <w:r>
+        <w:rPr>
+          <w:rFonts w:cs="Times New Roman" w:ascii="Times New Roman" w:hAnsi="Times New Roman"/>
+          <w:sz w:val="28"/>
+          <w:szCs w:val="28"/>
+        </w:rPr>
+        <w:commentReference w:id="10"/>
       </w:r>
     </w:p>
     <w:p>
@@ -10693,55 +10264,7 @@
           <w:sz w:val="28"/>
           <w:szCs w:val="28"/>
         </w:rPr>
-        <w:t xml:space="preserve"> social learning might have been more effective than other social learning strategies even despite its susceptibility to false inference in the face of payoff uncertainty.  However, the situation might be different today, since the exponential development of information technology over the last 50 years has greatly increased the pool of potential social models, quite possibly creating scenarios beyond those we modelled here.  Any concomitant slow-down in cultural evolution </w:t>
-      </w:r>
-      <w:r>
-        <w:rPr>
-          <w:rFonts w:cs="Times New Roman" w:ascii="Times New Roman" w:hAnsi="Times New Roman"/>
-          <w:sz w:val="28"/>
-          <w:szCs w:val="28"/>
-        </w:rPr>
-        <w:t>might</w:t>
-      </w:r>
-      <w:r>
-        <w:rPr>
-          <w:rFonts w:cs="Times New Roman" w:ascii="Times New Roman" w:hAnsi="Times New Roman"/>
-          <w:sz w:val="28"/>
-          <w:szCs w:val="28"/>
-        </w:rPr>
-        <w:t xml:space="preserve"> not be visible in absolute terms (since the rate of cultural evolution </w:t>
-      </w:r>
-      <w:r>
-        <w:rPr>
-          <w:rFonts w:cs="Times New Roman" w:ascii="Times New Roman" w:hAnsi="Times New Roman"/>
-          <w:sz w:val="28"/>
-          <w:szCs w:val="28"/>
-        </w:rPr>
-        <w:t>could</w:t>
-      </w:r>
-      <w:r>
-        <w:rPr>
-          <w:rFonts w:cs="Times New Roman" w:ascii="Times New Roman" w:hAnsi="Times New Roman"/>
-          <w:sz w:val="28"/>
-          <w:szCs w:val="28"/>
-        </w:rPr>
-        <w:t xml:space="preserve"> still </w:t>
-      </w:r>
-      <w:r>
-        <w:rPr>
-          <w:rFonts w:cs="Times New Roman" w:ascii="Times New Roman" w:hAnsi="Times New Roman"/>
-          <w:sz w:val="28"/>
-          <w:szCs w:val="28"/>
-        </w:rPr>
-        <w:t xml:space="preserve">be </w:t>
-      </w:r>
-      <w:r>
-        <w:rPr>
-          <w:rFonts w:cs="Times New Roman" w:ascii="Times New Roman" w:hAnsi="Times New Roman"/>
-          <w:sz w:val="28"/>
-          <w:szCs w:val="28"/>
-        </w:rPr>
-        <w:t xml:space="preserve">increasing given the larger </w:t>
+        <w:t xml:space="preserve"> social learning might have been more effective than other social learning strategies even despite its susceptibility to false inference in the face of payoff uncertainty.  However, the situation might be different today, since the exponential development of information technology over the last 50 years has greatly increased the pool of potential social models, quite possibly creating scenarios beyond those we modelled here.  Any concomitant slow-down in cultural evolution might not be visible in absolute terms (since the rate of cultural evolution could still be increasing given the larger </w:t>
       </w:r>
       <w:r>
         <w:rPr>
@@ -14823,11 +14346,11 @@
 
 <file path=word/comments.xml><?xml version="1.0" encoding="utf-8"?>
 <w:comments xmlns:o="urn:schemas-microsoft-com:office:office" xmlns:r="http://schemas.openxmlformats.org/officeDocument/2006/relationships" xmlns:v="urn:schemas-microsoft-com:vml" xmlns:w="http://schemas.openxmlformats.org/wordprocessingml/2006/main" xmlns:w10="urn:schemas-microsoft-com:office:word" xmlns:wp="http://schemas.openxmlformats.org/drawingml/2006/wordprocessingDrawing">
-  <w:comment w:id="0" w:author="Unknown Author" w:date="2015-03-06T12:23:54Z" w:initials="">
-    <w:p>
-      <w:r>
-        <w:rPr>
-          <w:rFonts w:cs="Lucida Sans" w:ascii="DejaVu Sans" w:hAnsi="DejaVu Sans" w:eastAsia="SimSun"/>
+  <w:comment w:id="0" w:author="Enrico Crema" w:date="2015-03-24T11:26:24Z" w:initials="">
+    <w:p>
+      <w:r>
+        <w:rPr>
+          <w:rFonts w:cs="Lucida Sans" w:ascii="Liberation Serif" w:hAnsi="Liberation Serif" w:eastAsia="SimSun"/>
           <w:b w:val="false"/>
           <w:bCs w:val="false"/>
           <w:i w:val="false"/>
@@ -14852,11 +14375,11 @@
           <w:em w:val="none"/>
           <w:lang w:bidi="hi-IN" w:val="en-GB" w:eastAsia="zh-CN"/>
         </w:rPr>
-        <w:t>Come back to this when we have results for multiple N</w:t>
+        <w:t>We need to add a reference to the code here</w:t>
       </w:r>
     </w:p>
   </w:comment>
-  <w:comment w:id="1" w:author="Enrico Crema" w:date="2015-03-24T10:22:43Z" w:initials="">
+  <w:comment w:id="1" w:author="Enrico Crema" w:date="2015-03-24T16:43:09Z" w:initials="">
     <w:p>
       <w:r>
         <w:rPr>
@@ -14885,64 +14408,11 @@
           <w:em w:val="none"/>
           <w:lang w:bidi="hi-IN" w:val="en-GB" w:eastAsia="zh-CN"/>
         </w:rPr>
-        <w:t xml:space="preserve"> There is still a positive correlation between N and rate of evolution, but the effect of k is greater in some cases. Perhaps  'contradict' is a bit  too strong?</w:t>
-      </w:r>
-    </w:p>
-    <w:p>
-      <w:r>
-        <w:rPr/>
-      </w:r>
-    </w:p>
-    <w:p>
-      <w:r>
-        <w:rPr/>
+        <w:t>This should be g bar</w:t>
       </w:r>
     </w:p>
   </w:comment>
-  <w:comment w:id="2" w:author="Unknown Author" w:date="2015-04-02T21:54:34Z" w:initials="">
-    <w:p>
-      <w:r>
-        <w:rPr>
-          <w:rFonts w:cs="Lucida Sans" w:ascii="DejaVu Sans" w:hAnsi="DejaVu Sans" w:eastAsia="SimSun"/>
-          <w:b w:val="false"/>
-          <w:bCs w:val="false"/>
-          <w:i/>
-          <w:iCs w:val="false"/>
-          <w:caps w:val="false"/>
-          <w:smallCaps w:val="false"/>
-          <w:strike w:val="false"/>
-          <w:dstrike w:val="false"/>
-          <w:outline w:val="false"/>
-          <w:shadow w:val="false"/>
-          <w:emboss w:val="false"/>
-          <w:imprint w:val="false"/>
-          <w:color w:val="00000A"/>
-          <w:spacing w:val="0"/>
-          <w:w w:val="100"/>
-          <w:position w:val="0"/>
-          <w:sz w:val="16"/>
-          <w:sz w:val="16"/>
-          <w:szCs w:val="24"/>
-          <w:u w:val="none"/>
-          <w:vertAlign w:val="baseline"/>
-          <w:em w:val="none"/>
-          <w:lang w:bidi="hi-IN" w:val="en-GB" w:eastAsia="zh-CN"/>
-        </w:rPr>
-        <w:t>Reply to Enrico Crema (24/03/2015, 10:22): "..."</w:t>
-      </w:r>
-    </w:p>
-    <w:p>
-      <w:r>
-        <w:rPr>
-          <w:rFonts w:ascii="DejaVu Sans" w:hAnsi="DejaVu Sans"/>
-          <w:sz w:val="20"/>
-          <w:lang w:val="en-GB" w:eastAsia="zh-CN" w:bidi="hi-IN"/>
-        </w:rPr>
-        <w:t>I think this fixes it.</w:t>
-      </w:r>
-    </w:p>
-  </w:comment>
-  <w:comment w:id="3" w:author="Enrico Crema" w:date="2015-03-24T11:26:24Z" w:initials="">
+  <w:comment w:id="2" w:author="Enrico Crema" w:date="2015-03-24T16:43:30Z" w:initials="">
     <w:p>
       <w:r>
         <w:rPr>
@@ -14971,11 +14441,11 @@
           <w:em w:val="none"/>
           <w:lang w:bidi="hi-IN" w:val="en-GB" w:eastAsia="zh-CN"/>
         </w:rPr>
-        <w:t>We need to add a reference to the code here</w:t>
+        <w:t>g bar</w:t>
       </w:r>
     </w:p>
   </w:comment>
-  <w:comment w:id="4" w:author="Enrico Crema" w:date="2015-03-24T16:43:09Z" w:initials="">
+  <w:comment w:id="3" w:author="Enrico Ryunosuke Crema" w:date="2015-03-26T17:19:32Z" w:initials="">
     <w:p>
       <w:r>
         <w:rPr>
@@ -15004,11 +14474,11 @@
           <w:em w:val="none"/>
           <w:lang w:bidi="hi-IN" w:val="en-GB" w:eastAsia="zh-CN"/>
         </w:rPr>
-        <w:t>This should be g bar</w:t>
+        <w:t>g bar</w:t>
       </w:r>
     </w:p>
   </w:comment>
-  <w:comment w:id="5" w:author="Enrico Crema" w:date="2015-03-24T16:43:30Z" w:initials="">
+  <w:comment w:id="4" w:author="Enrico Crema" w:date="2015-03-24T16:55:39Z" w:initials="">
     <w:p>
       <w:r>
         <w:rPr>
@@ -15041,7 +14511,7 @@
       </w:r>
     </w:p>
   </w:comment>
-  <w:comment w:id="6" w:author="Enrico Ryunosuke Crema" w:date="2015-03-26T17:19:32Z" w:initials="">
+  <w:comment w:id="5" w:author="Enrico Crema" w:date="2015-03-24T17:07:53Z" w:initials="">
     <w:p>
       <w:r>
         <w:rPr>
@@ -15074,11 +14544,11 @@
       </w:r>
     </w:p>
   </w:comment>
-  <w:comment w:id="7" w:author="Enrico Crema" w:date="2015-03-24T16:55:39Z" w:initials="">
-    <w:p>
-      <w:r>
-        <w:rPr>
-          <w:rFonts w:cs="Lucida Sans" w:ascii="Liberation Serif" w:hAnsi="Liberation Serif" w:eastAsia="SimSun"/>
+  <w:comment w:id="6" w:author="Unknown Author" w:date="2015-04-28T17:40:02Z" w:initials="">
+    <w:p>
+      <w:r>
+        <w:rPr>
+          <w:rFonts w:cs="Lucida Sans" w:ascii="DejaVu Sans" w:hAnsi="DejaVu Sans" w:eastAsia="SimSun"/>
           <w:b w:val="false"/>
           <w:bCs w:val="false"/>
           <w:i w:val="false"/>
@@ -15107,7 +14577,7 @@
       </w:r>
     </w:p>
   </w:comment>
-  <w:comment w:id="8" w:author="Enrico Crema" w:date="2015-03-24T17:07:53Z" w:initials="">
+  <w:comment w:id="7" w:author="Enrico Crema" w:date="2015-03-24T18:05:43Z" w:initials="">
     <w:p>
       <w:r>
         <w:rPr>
@@ -15140,7 +14610,7 @@
       </w:r>
     </w:p>
   </w:comment>
-  <w:comment w:id="9" w:author="Unknown Author" w:date="2015-04-28T17:40:02Z" w:initials="">
+  <w:comment w:id="8" w:author="Unknown Author" w:date="2015-04-29T12:26:34Z" w:initials="">
     <w:p>
       <w:r>
         <w:rPr>
@@ -15169,15 +14639,15 @@
           <w:em w:val="none"/>
           <w:lang w:bidi="hi-IN" w:val="en-GB" w:eastAsia="zh-CN"/>
         </w:rPr>
-        <w:t>g bar</w:t>
+        <w:t>Enrico - check you are happy with this.</w:t>
       </w:r>
     </w:p>
   </w:comment>
-  <w:comment w:id="10" w:author="Enrico Crema" w:date="2015-03-24T18:05:43Z" w:initials="">
-    <w:p>
-      <w:r>
-        <w:rPr>
-          <w:rFonts w:cs="Lucida Sans" w:ascii="Liberation Serif" w:hAnsi="Liberation Serif" w:eastAsia="SimSun"/>
+  <w:comment w:id="9" w:author="Unknown Author" w:date="2015-04-29T12:26:51Z" w:initials="">
+    <w:p>
+      <w:r>
+        <w:rPr>
+          <w:rFonts w:cs="Lucida Sans" w:ascii="DejaVu Sans" w:hAnsi="DejaVu Sans" w:eastAsia="SimSun"/>
           <w:b w:val="false"/>
           <w:bCs w:val="false"/>
           <w:i w:val="false"/>
@@ -15202,15 +14672,15 @@
           <w:em w:val="none"/>
           <w:lang w:bidi="hi-IN" w:val="en-GB" w:eastAsia="zh-CN"/>
         </w:rPr>
-        <w:t>g bar</w:t>
+        <w:t>Enrico - the legend is wrong for Copy-if-better (same N)</w:t>
       </w:r>
     </w:p>
   </w:comment>
-  <w:comment w:id="11" w:author="Unknown Author" w:date="2015-04-29T12:26:34Z" w:initials="">
-    <w:p>
-      <w:r>
-        <w:rPr>
-          <w:rFonts w:eastAsia="SimSun" w:cs="Lucida Sans" w:ascii="DejaVu Sans" w:hAnsi="DejaVu Sans"/>
+  <w:comment w:id="10" w:author="Unknown Author" w:date="2015-04-29T12:31:04Z" w:initials="">
+    <w:p>
+      <w:r>
+        <w:rPr>
+          <w:rFonts w:cs="Lucida Sans" w:ascii="DejaVu Sans" w:hAnsi="DejaVu Sans" w:eastAsia="SimSun"/>
           <w:b w:val="false"/>
           <w:bCs w:val="false"/>
           <w:i w:val="false"/>
@@ -15223,7 +14693,7 @@
           <w:shadow w:val="false"/>
           <w:emboss w:val="false"/>
           <w:imprint w:val="false"/>
-          <w:color w:val="auto"/>
+          <w:color w:val="00000A"/>
           <w:spacing w:val="0"/>
           <w:w w:val="100"/>
           <w:position w:val="0"/>
@@ -15233,73 +14703,7 @@
           <w:u w:val="none"/>
           <w:vertAlign w:val="baseline"/>
           <w:em w:val="none"/>
-          <w:lang w:val="en-GB" w:eastAsia="zh-CN" w:bidi="hi-IN"/>
-        </w:rPr>
-        <w:t>Enrico - check you are happy with this.</w:t>
-      </w:r>
-    </w:p>
-  </w:comment>
-  <w:comment w:id="12" w:author="Unknown Author" w:date="2015-04-29T12:26:51Z" w:initials="">
-    <w:p>
-      <w:r>
-        <w:rPr>
-          <w:rFonts w:eastAsia="SimSun" w:cs="Lucida Sans" w:ascii="DejaVu Sans" w:hAnsi="DejaVu Sans"/>
-          <w:b w:val="false"/>
-          <w:bCs w:val="false"/>
-          <w:i w:val="false"/>
-          <w:iCs w:val="false"/>
-          <w:caps w:val="false"/>
-          <w:smallCaps w:val="false"/>
-          <w:strike w:val="false"/>
-          <w:dstrike w:val="false"/>
-          <w:outline w:val="false"/>
-          <w:shadow w:val="false"/>
-          <w:emboss w:val="false"/>
-          <w:imprint w:val="false"/>
-          <w:color w:val="auto"/>
-          <w:spacing w:val="0"/>
-          <w:w w:val="100"/>
-          <w:position w:val="0"/>
-          <w:sz w:val="20"/>
-          <w:sz w:val="20"/>
-          <w:szCs w:val="24"/>
-          <w:u w:val="none"/>
-          <w:vertAlign w:val="baseline"/>
-          <w:em w:val="none"/>
-          <w:lang w:val="en-GB" w:eastAsia="zh-CN" w:bidi="hi-IN"/>
-        </w:rPr>
-        <w:t>Enrico - the legend is wrong for Copy-if-better (same N)</w:t>
-      </w:r>
-    </w:p>
-  </w:comment>
-  <w:comment w:id="13" w:author="Unknown Author" w:date="2015-04-29T12:31:04Z" w:initials="">
-    <w:p>
-      <w:r>
-        <w:rPr>
-          <w:rFonts w:eastAsia="SimSun" w:cs="Lucida Sans" w:ascii="DejaVu Sans" w:hAnsi="DejaVu Sans"/>
-          <w:b w:val="false"/>
-          <w:bCs w:val="false"/>
-          <w:i w:val="false"/>
-          <w:iCs w:val="false"/>
-          <w:caps w:val="false"/>
-          <w:smallCaps w:val="false"/>
-          <w:strike w:val="false"/>
-          <w:dstrike w:val="false"/>
-          <w:outline w:val="false"/>
-          <w:shadow w:val="false"/>
-          <w:emboss w:val="false"/>
-          <w:imprint w:val="false"/>
-          <w:color w:val="auto"/>
-          <w:spacing w:val="0"/>
-          <w:w w:val="100"/>
-          <w:position w:val="0"/>
-          <w:sz w:val="20"/>
-          <w:sz w:val="20"/>
-          <w:szCs w:val="24"/>
-          <w:u w:val="none"/>
-          <w:vertAlign w:val="baseline"/>
-          <w:em w:val="none"/>
-          <w:lang w:val="en-GB" w:eastAsia="zh-CN" w:bidi="hi-IN"/>
+          <w:lang w:bidi="hi-IN" w:val="en-GB" w:eastAsia="zh-CN"/>
         </w:rPr>
         <w:t>Enrico - check you are happy with this</w:t>
       </w:r>
@@ -15327,7 +14731,7 @@
       <w:fldChar w:fldCharType="separate"/>
     </w:r>
     <w:r>
-      <w:t>30</w:t>
+      <w:t>45</w:t>
     </w:r>
     <w:r>
       <w:fldChar w:fldCharType="end"/>
@@ -15382,15 +14786,7 @@
       </w:r>
       <w:r>
         <w:rPr/>
-        <w:t xml:space="preserve">Although if one is concerned with absolute numbers it should be noted that both Shennan and Henrich report results for N/4, reflecting their shared assumption that individuals predominantly learn from same-sex parents (Henrich adds a further 20% reduction to reflect the reduced likelihood of learning from the oldest potential models).  This is really just scaling for the purposes of anthropological comparison; indeed, although both Shennan and Henrich refer to N/4 as the “effective population” they do not </w:t>
-      </w:r>
-      <w:r>
-        <w:rPr/>
-        <w:t xml:space="preserve">appear to </w:t>
-      </w:r>
-      <w:r>
-        <w:rPr/>
-        <w:t>mean that in the technical sense of it being equal to the size of a Fisher-Wright population that would exhibit the same amount of drift.</w:t>
+        <w:t>Although if one is concerned with absolute numbers it should be noted that both Shennan and Henrich report results for N/4, reflecting their shared assumption that individuals predominantly learn from same-sex parents (Henrich adds a further 20% reduction to reflect the reduced likelihood of learning from the oldest potential models).  This is really just scaling for the purposes of anthropological comparison; indeed, although both Shennan and Henrich refer to N/4 as the “effective population” they do not appear to mean that in the technical sense of it being equal to the size of a Fisher-Wright population that would exhibit the same amount of drift.</w:t>
       </w:r>
     </w:p>
   </w:footnote>
@@ -15662,7 +15058,7 @@
     <w:pPr>
       <w:widowControl w:val="false"/>
       <w:suppressAutoHyphens w:val="true"/>
-      <w:overflowPunct w:val="true"/>
+      <w:overflowPunct w:val="false"/>
       <w:bidi w:val="0"/>
       <w:jc w:val="left"/>
     </w:pPr>
@@ -15957,6 +15353,13 @@
       <w:szCs w:val="28"/>
     </w:rPr>
   </w:style>
+  <w:style w:type="character" w:styleId="ListLabel14">
+    <w:name w:val="ListLabel 14"/>
+    <w:rPr>
+      <w:sz w:val="28"/>
+      <w:szCs w:val="28"/>
+    </w:rPr>
+  </w:style>
   <w:style w:type="character" w:styleId="EndnoteCharacters">
     <w:name w:val="Endnote Characters"/>
     <w:rPr/>

</xml_diff>